<commit_message>
Update resume with more info about Meta internship
</commit_message>
<xml_diff>
--- a/Resumes_CVs/cv.docx
+++ b/Resumes_CVs/cv.docx
@@ -29,19 +29,8 @@
           <w:sz w:val="40"/>
           <w:szCs w:val="40"/>
         </w:rPr>
-        <w:t xml:space="preserve"> </w:t>
-      </w:r>
-      <w:proofErr w:type="spellStart"/>
-      <w:r>
-        <w:rPr>
-          <w:rFonts w:ascii="Arial" w:eastAsia="Century Gothic" w:hAnsi="Arial" w:cs="Arial"/>
-          <w:color w:val="7D9532" w:themeColor="accent6" w:themeShade="BF"/>
-          <w:sz w:val="40"/>
-          <w:szCs w:val="40"/>
-        </w:rPr>
-        <w:t>Chuanromanee</w:t>
-      </w:r>
-      <w:proofErr w:type="spellEnd"/>
+        <w:t xml:space="preserve"> Chuanromanee</w:t>
+      </w:r>
     </w:p>
     <w:p>
       <w:pPr>
@@ -6936,7 +6925,6 @@
           <w:szCs w:val="20"/>
         </w:rPr>
       </w:pPr>
-      <w:proofErr w:type="spellStart"/>
       <w:r>
         <w:rPr>
           <w:rFonts w:ascii="Arial" w:eastAsia="Century Gothic" w:hAnsi="Arial" w:cs="Arial"/>
@@ -6944,17 +6932,7 @@
           <w:sz w:val="20"/>
           <w:szCs w:val="20"/>
         </w:rPr>
-        <w:t>Chuanromanee</w:t>
-      </w:r>
-      <w:proofErr w:type="spellEnd"/>
-      <w:r>
-        <w:rPr>
-          <w:rFonts w:ascii="Arial" w:eastAsia="Century Gothic" w:hAnsi="Arial" w:cs="Arial"/>
-          <w:b/>
-          <w:sz w:val="20"/>
-          <w:szCs w:val="20"/>
-        </w:rPr>
-        <w:t>, T</w:t>
+        <w:t>Chuanromanee, T</w:t>
       </w:r>
       <w:r>
         <w:rPr>
@@ -7075,7 +7053,6 @@
           <w:szCs w:val="20"/>
         </w:rPr>
       </w:pPr>
-      <w:proofErr w:type="spellStart"/>
       <w:r>
         <w:rPr>
           <w:rFonts w:ascii="Arial" w:eastAsia="Century Gothic" w:hAnsi="Arial" w:cs="Arial"/>
@@ -7083,17 +7060,7 @@
           <w:sz w:val="20"/>
           <w:szCs w:val="20"/>
         </w:rPr>
-        <w:t>Chuanromanee</w:t>
-      </w:r>
-      <w:proofErr w:type="spellEnd"/>
-      <w:r>
-        <w:rPr>
-          <w:rFonts w:ascii="Arial" w:eastAsia="Century Gothic" w:hAnsi="Arial" w:cs="Arial"/>
-          <w:b/>
-          <w:sz w:val="20"/>
-          <w:szCs w:val="20"/>
-        </w:rPr>
-        <w:t>, T</w:t>
+        <w:t>Chuanromanee, T</w:t>
       </w:r>
       <w:r>
         <w:rPr>
@@ -7305,7 +7272,6 @@
           <w:szCs w:val="20"/>
         </w:rPr>
       </w:pPr>
-      <w:proofErr w:type="spellStart"/>
       <w:r>
         <w:rPr>
           <w:rFonts w:ascii="Arial" w:eastAsia="Century Gothic" w:hAnsi="Arial" w:cs="Arial"/>
@@ -7313,17 +7279,7 @@
           <w:sz w:val="20"/>
           <w:szCs w:val="20"/>
         </w:rPr>
-        <w:t>Chuanromanee</w:t>
-      </w:r>
-      <w:proofErr w:type="spellEnd"/>
-      <w:r>
-        <w:rPr>
-          <w:rFonts w:ascii="Arial" w:eastAsia="Century Gothic" w:hAnsi="Arial" w:cs="Arial"/>
-          <w:b/>
-          <w:sz w:val="20"/>
-          <w:szCs w:val="20"/>
-        </w:rPr>
-        <w:t>, T.</w:t>
+        <w:t>Chuanromanee, T.</w:t>
       </w:r>
       <w:r>
         <w:rPr>
@@ -7620,7 +7576,6 @@
           <w:szCs w:val="20"/>
         </w:rPr>
       </w:pPr>
-      <w:proofErr w:type="spellStart"/>
       <w:r>
         <w:rPr>
           <w:rFonts w:ascii="Arial" w:eastAsia="Century Gothic" w:hAnsi="Arial" w:cs="Arial"/>
@@ -7628,17 +7583,7 @@
           <w:sz w:val="20"/>
           <w:szCs w:val="20"/>
         </w:rPr>
-        <w:t>Chuanromanee</w:t>
-      </w:r>
-      <w:proofErr w:type="spellEnd"/>
-      <w:r>
-        <w:rPr>
-          <w:rFonts w:ascii="Arial" w:eastAsia="Century Gothic" w:hAnsi="Arial" w:cs="Arial"/>
-          <w:b/>
-          <w:sz w:val="20"/>
-          <w:szCs w:val="20"/>
-        </w:rPr>
-        <w:t>, T.</w:t>
+        <w:t>Chuanromanee, T.</w:t>
       </w:r>
       <w:r>
         <w:rPr>
@@ -7873,7 +7818,6 @@
           <w:szCs w:val="20"/>
         </w:rPr>
       </w:pPr>
-      <w:proofErr w:type="spellStart"/>
       <w:r>
         <w:rPr>
           <w:rFonts w:ascii="Arial" w:eastAsia="Century Gothic" w:hAnsi="Arial" w:cs="Arial"/>
@@ -7881,17 +7825,7 @@
           <w:sz w:val="20"/>
           <w:szCs w:val="20"/>
         </w:rPr>
-        <w:t>Chuanromanee</w:t>
-      </w:r>
-      <w:proofErr w:type="spellEnd"/>
-      <w:r>
-        <w:rPr>
-          <w:rFonts w:ascii="Arial" w:eastAsia="Century Gothic" w:hAnsi="Arial" w:cs="Arial"/>
-          <w:b/>
-          <w:sz w:val="20"/>
-          <w:szCs w:val="20"/>
-        </w:rPr>
-        <w:t xml:space="preserve">, T. </w:t>
+        <w:t xml:space="preserve">Chuanromanee, T. </w:t>
       </w:r>
       <w:r>
         <w:rPr>
@@ -8112,7 +8046,6 @@
         </w:rPr>
         <w:t xml:space="preserve">, R., </w:t>
       </w:r>
-      <w:proofErr w:type="spellStart"/>
       <w:r>
         <w:rPr>
           <w:rFonts w:ascii="Arial" w:eastAsia="Century Gothic" w:hAnsi="Arial" w:cs="Arial"/>
@@ -8120,17 +8053,7 @@
           <w:sz w:val="20"/>
           <w:szCs w:val="20"/>
         </w:rPr>
-        <w:t>Chuanromanee</w:t>
-      </w:r>
-      <w:proofErr w:type="spellEnd"/>
-      <w:r>
-        <w:rPr>
-          <w:rFonts w:ascii="Arial" w:eastAsia="Century Gothic" w:hAnsi="Arial" w:cs="Arial"/>
-          <w:b/>
-          <w:sz w:val="20"/>
-          <w:szCs w:val="20"/>
-        </w:rPr>
-        <w:t>, T.,</w:t>
+        <w:t>Chuanromanee, T.,</w:t>
       </w:r>
       <w:r>
         <w:rPr>
@@ -8353,7 +8276,6 @@
           <w:szCs w:val="20"/>
         </w:rPr>
       </w:pPr>
-      <w:proofErr w:type="spellStart"/>
       <w:r>
         <w:rPr>
           <w:rFonts w:ascii="Arial" w:eastAsia="Century Gothic" w:hAnsi="Arial" w:cs="Arial"/>
@@ -8361,17 +8283,7 @@
           <w:sz w:val="20"/>
           <w:szCs w:val="20"/>
         </w:rPr>
-        <w:t>Chuanromanee</w:t>
-      </w:r>
-      <w:proofErr w:type="spellEnd"/>
-      <w:r>
-        <w:rPr>
-          <w:rFonts w:ascii="Arial" w:eastAsia="Century Gothic" w:hAnsi="Arial" w:cs="Arial"/>
-          <w:b/>
-          <w:sz w:val="20"/>
-          <w:szCs w:val="20"/>
-        </w:rPr>
-        <w:t>, T.,</w:t>
+        <w:t>Chuanromanee, T.,</w:t>
       </w:r>
       <w:r>
         <w:rPr>
@@ -8606,7 +8518,6 @@
           <w:lang w:val="en-US"/>
         </w:rPr>
       </w:pPr>
-      <w:proofErr w:type="spellStart"/>
       <w:r>
         <w:rPr>
           <w:rFonts w:ascii="Arial" w:eastAsia="Century Gothic" w:hAnsi="Arial" w:cs="Arial"/>
@@ -8615,18 +8526,7 @@
           <w:szCs w:val="20"/>
           <w:lang w:val="en-US"/>
         </w:rPr>
-        <w:t>Chuanromanee</w:t>
-      </w:r>
-      <w:proofErr w:type="spellEnd"/>
-      <w:r>
-        <w:rPr>
-          <w:rFonts w:ascii="Arial" w:eastAsia="Century Gothic" w:hAnsi="Arial" w:cs="Arial"/>
-          <w:bCs/>
-          <w:sz w:val="20"/>
-          <w:szCs w:val="20"/>
-          <w:lang w:val="en-US"/>
-        </w:rPr>
-        <w:t xml:space="preserve">, T., &amp; Metoyer, R. 2022. </w:t>
+        <w:t xml:space="preserve">Chuanromanee, T., &amp; Metoyer, R. 2022. </w:t>
       </w:r>
       <w:r>
         <w:rPr>
@@ -8823,7 +8723,6 @@
         </w:rPr>
         <w:t xml:space="preserve">, S.K., </w:t>
       </w:r>
-      <w:proofErr w:type="spellStart"/>
       <w:r>
         <w:rPr>
           <w:rFonts w:ascii="Arial" w:eastAsia="Century Gothic" w:hAnsi="Arial" w:cs="Arial"/>
@@ -8832,18 +8731,7 @@
           <w:szCs w:val="20"/>
           <w:lang w:val="en-US"/>
         </w:rPr>
-        <w:t>Chuanromanee</w:t>
-      </w:r>
-      <w:proofErr w:type="spellEnd"/>
-      <w:r>
-        <w:rPr>
-          <w:rFonts w:ascii="Arial" w:eastAsia="Century Gothic" w:hAnsi="Arial" w:cs="Arial"/>
-          <w:b/>
-          <w:sz w:val="20"/>
-          <w:szCs w:val="20"/>
-          <w:lang w:val="en-US"/>
-        </w:rPr>
-        <w:t>, T</w:t>
+        <w:t>Chuanromanee, T</w:t>
       </w:r>
       <w:r>
         <w:rPr>
@@ -8958,7 +8846,6 @@
         </w:rPr>
         <w:t xml:space="preserve"> </w:t>
       </w:r>
-      <w:proofErr w:type="spellStart"/>
       <w:r>
         <w:rPr>
           <w:rFonts w:ascii="Arial" w:eastAsia="Century Gothic" w:hAnsi="Arial" w:cs="Arial"/>
@@ -8966,17 +8853,7 @@
           <w:sz w:val="20"/>
           <w:szCs w:val="20"/>
         </w:rPr>
-        <w:t>Chuanromanee</w:t>
-      </w:r>
-      <w:proofErr w:type="spellEnd"/>
-      <w:r>
-        <w:rPr>
-          <w:rFonts w:ascii="Arial" w:eastAsia="Century Gothic" w:hAnsi="Arial" w:cs="Arial"/>
-          <w:b/>
-          <w:sz w:val="20"/>
-          <w:szCs w:val="20"/>
-        </w:rPr>
-        <w:t>, T.</w:t>
+        <w:t>Chuanromanee, T.</w:t>
       </w:r>
       <w:r>
         <w:rPr>
@@ -13151,41 +13028,23 @@
           <w:sz w:val="20"/>
           <w:szCs w:val="20"/>
         </w:rPr>
-        <w:t xml:space="preserve">Co-Organizer | </w:t>
-      </w:r>
-      <w:r>
-        <w:rPr>
-          <w:rFonts w:ascii="Arial" w:eastAsia="Century Gothic" w:hAnsi="Arial" w:cs="Arial"/>
-          <w:sz w:val="20"/>
-          <w:szCs w:val="20"/>
-        </w:rPr>
-        <w:t xml:space="preserve">Trans/Queer in HCI Mentoring </w:t>
-      </w:r>
-      <w:proofErr w:type="spellStart"/>
-      <w:r>
-        <w:rPr>
-          <w:rFonts w:ascii="Arial" w:eastAsia="Century Gothic" w:hAnsi="Arial" w:cs="Arial"/>
-          <w:sz w:val="20"/>
-          <w:szCs w:val="20"/>
-        </w:rPr>
-        <w:t>Program</w:t>
-      </w:r>
-      <w:proofErr w:type="spellEnd"/>
-      <w:r>
-        <w:rPr>
-          <w:rFonts w:ascii="Arial" w:eastAsia="Century Gothic" w:hAnsi="Arial" w:cs="Arial"/>
-          <w:sz w:val="20"/>
-          <w:szCs w:val="20"/>
-        </w:rPr>
-        <w:t xml:space="preserve"> </w:t>
-      </w:r>
-      <w:r>
-        <w:rPr>
-          <w:rFonts w:ascii="Arial" w:eastAsia="Century Gothic" w:hAnsi="Arial" w:cs="Arial"/>
-          <w:sz w:val="20"/>
-          <w:szCs w:val="20"/>
-        </w:rPr>
-        <w:t xml:space="preserve">| </w:t>
+        <w:t xml:space="preserve">Student Volunteer | </w:t>
+      </w:r>
+      <w:r>
+        <w:rPr>
+          <w:rFonts w:ascii="Arial" w:eastAsia="Century Gothic" w:hAnsi="Arial" w:cs="Arial"/>
+          <w:sz w:val="20"/>
+          <w:szCs w:val="20"/>
+        </w:rPr>
+        <w:t xml:space="preserve">ACM </w:t>
+      </w:r>
+      <w:r>
+        <w:rPr>
+          <w:rFonts w:ascii="Arial" w:eastAsia="Century Gothic" w:hAnsi="Arial" w:cs="Arial"/>
+          <w:sz w:val="20"/>
+          <w:szCs w:val="20"/>
+        </w:rPr>
+        <w:t xml:space="preserve">CHI | </w:t>
       </w:r>
       <w:r>
         <w:rPr>
@@ -13194,7 +13053,7 @@
           <w:sz w:val="20"/>
           <w:szCs w:val="20"/>
         </w:rPr>
-        <w:t>2021-</w:t>
+        <w:t>2021</w:t>
       </w:r>
       <w:r>
         <w:rPr>
@@ -13203,7 +13062,34 @@
           <w:sz w:val="20"/>
           <w:szCs w:val="20"/>
         </w:rPr>
-        <w:t>present</w:t>
+        <w:t xml:space="preserve"> </w:t>
+      </w:r>
+      <w:r>
+        <w:rPr>
+          <w:rFonts w:ascii="Arial" w:eastAsia="Century Gothic" w:hAnsi="Arial" w:cs="Arial"/>
+          <w:color w:val="7D9532" w:themeColor="accent6" w:themeShade="BF"/>
+          <w:sz w:val="20"/>
+          <w:szCs w:val="20"/>
+        </w:rPr>
+        <w:t>-</w:t>
+      </w:r>
+      <w:r>
+        <w:rPr>
+          <w:rFonts w:ascii="Arial" w:eastAsia="Century Gothic" w:hAnsi="Arial" w:cs="Arial"/>
+          <w:color w:val="7D9532" w:themeColor="accent6" w:themeShade="BF"/>
+          <w:sz w:val="20"/>
+          <w:szCs w:val="20"/>
+        </w:rPr>
+        <w:t xml:space="preserve"> </w:t>
+      </w:r>
+      <w:r>
+        <w:rPr>
+          <w:rFonts w:ascii="Arial" w:eastAsia="Century Gothic" w:hAnsi="Arial" w:cs="Arial"/>
+          <w:color w:val="7D9532" w:themeColor="accent6" w:themeShade="BF"/>
+          <w:sz w:val="20"/>
+          <w:szCs w:val="20"/>
+        </w:rPr>
+        <w:t>2022</w:t>
       </w:r>
     </w:p>
     <w:p>
@@ -13222,7 +13108,33 @@
           <w:sz w:val="20"/>
           <w:szCs w:val="20"/>
         </w:rPr>
-        <w:t xml:space="preserve">Board Member | The LGBTQ Center | </w:t>
+        <w:t xml:space="preserve">Co-Organizer | </w:t>
+      </w:r>
+      <w:r>
+        <w:rPr>
+          <w:rFonts w:ascii="Arial" w:eastAsia="Century Gothic" w:hAnsi="Arial" w:cs="Arial"/>
+          <w:sz w:val="20"/>
+          <w:szCs w:val="20"/>
+        </w:rPr>
+        <w:t xml:space="preserve">Trans/Queer in HCI Mentoring </w:t>
+      </w:r>
+      <w:proofErr w:type="spellStart"/>
+      <w:r>
+        <w:rPr>
+          <w:rFonts w:ascii="Arial" w:eastAsia="Century Gothic" w:hAnsi="Arial" w:cs="Arial"/>
+          <w:sz w:val="20"/>
+          <w:szCs w:val="20"/>
+        </w:rPr>
+        <w:t>Program</w:t>
+      </w:r>
+      <w:proofErr w:type="spellEnd"/>
+      <w:r>
+        <w:rPr>
+          <w:rFonts w:ascii="Arial" w:eastAsia="Century Gothic" w:hAnsi="Arial" w:cs="Arial"/>
+          <w:sz w:val="20"/>
+          <w:szCs w:val="20"/>
+        </w:rPr>
+        <w:t xml:space="preserve"> | </w:t>
       </w:r>
       <w:r>
         <w:rPr>
@@ -13231,7 +13143,7 @@
           <w:sz w:val="20"/>
           <w:szCs w:val="20"/>
         </w:rPr>
-        <w:t>2021-2023</w:t>
+        <w:t>2021-present</w:t>
       </w:r>
     </w:p>
     <w:p>
@@ -13240,27 +13152,26 @@
         <w:ind w:firstLine="720"/>
         <w:rPr>
           <w:rFonts w:ascii="Arial" w:eastAsia="Century Gothic" w:hAnsi="Arial" w:cs="Arial"/>
+          <w:sz w:val="20"/>
+          <w:szCs w:val="20"/>
+        </w:rPr>
+      </w:pPr>
+      <w:r>
+        <w:rPr>
+          <w:rFonts w:ascii="Arial" w:eastAsia="Century Gothic" w:hAnsi="Arial" w:cs="Arial"/>
+          <w:sz w:val="20"/>
+          <w:szCs w:val="20"/>
+        </w:rPr>
+        <w:t xml:space="preserve">Board Member | The LGBTQ Center | </w:t>
+      </w:r>
+      <w:r>
+        <w:rPr>
+          <w:rFonts w:ascii="Arial" w:eastAsia="Century Gothic" w:hAnsi="Arial" w:cs="Arial"/>
           <w:color w:val="7D9532" w:themeColor="accent6" w:themeShade="BF"/>
           <w:sz w:val="20"/>
           <w:szCs w:val="20"/>
         </w:rPr>
-      </w:pPr>
-      <w:r>
-        <w:rPr>
-          <w:rFonts w:ascii="Arial" w:eastAsia="Century Gothic" w:hAnsi="Arial" w:cs="Arial"/>
-          <w:sz w:val="20"/>
-          <w:szCs w:val="20"/>
-        </w:rPr>
-        <w:t xml:space="preserve">External Paper Reviewer | ACM CSCW | </w:t>
-      </w:r>
-      <w:r>
-        <w:rPr>
-          <w:rFonts w:ascii="Arial" w:eastAsia="Century Gothic" w:hAnsi="Arial" w:cs="Arial"/>
-          <w:color w:val="7D9532" w:themeColor="accent6" w:themeShade="BF"/>
-          <w:sz w:val="20"/>
-          <w:szCs w:val="20"/>
-        </w:rPr>
-        <w:t>2021</w:t>
+        <w:t>2021-2023</w:t>
       </w:r>
     </w:p>
     <w:p>
@@ -13280,25 +13191,76 @@
           <w:sz w:val="20"/>
           <w:szCs w:val="20"/>
         </w:rPr>
-        <w:t xml:space="preserve">Graduate Student Board Member | University </w:t>
-      </w:r>
-      <w:proofErr w:type="spellStart"/>
-      <w:r>
-        <w:rPr>
-          <w:rFonts w:ascii="Arial" w:eastAsia="Century Gothic" w:hAnsi="Arial" w:cs="Arial"/>
-          <w:sz w:val="20"/>
-          <w:szCs w:val="20"/>
-        </w:rPr>
-        <w:t>of</w:t>
-      </w:r>
-      <w:proofErr w:type="spellEnd"/>
-      <w:r>
-        <w:rPr>
-          <w:rFonts w:ascii="Arial" w:eastAsia="Century Gothic" w:hAnsi="Arial" w:cs="Arial"/>
-          <w:sz w:val="20"/>
-          <w:szCs w:val="20"/>
-        </w:rPr>
-        <w:t xml:space="preserve"> Notre Dame | </w:t>
+        <w:t xml:space="preserve">External Paper Reviewer | </w:t>
+      </w:r>
+      <w:r>
+        <w:rPr>
+          <w:rFonts w:ascii="Arial" w:eastAsia="Century Gothic" w:hAnsi="Arial" w:cs="Arial"/>
+          <w:sz w:val="20"/>
+          <w:szCs w:val="20"/>
+        </w:rPr>
+        <w:t xml:space="preserve">IEEE ISEC TPC 2019, 2021; </w:t>
+      </w:r>
+      <w:r>
+        <w:rPr>
+          <w:rFonts w:ascii="Arial" w:eastAsia="Century Gothic" w:hAnsi="Arial" w:cs="Arial"/>
+          <w:sz w:val="20"/>
+          <w:szCs w:val="20"/>
+        </w:rPr>
+        <w:t>ACM CSCW</w:t>
+      </w:r>
+      <w:r>
+        <w:rPr>
+          <w:rFonts w:ascii="Arial" w:eastAsia="Century Gothic" w:hAnsi="Arial" w:cs="Arial"/>
+          <w:sz w:val="20"/>
+          <w:szCs w:val="20"/>
+        </w:rPr>
+        <w:t xml:space="preserve"> </w:t>
+      </w:r>
+      <w:r>
+        <w:rPr>
+          <w:rFonts w:ascii="Arial" w:eastAsia="Century Gothic" w:hAnsi="Arial" w:cs="Arial"/>
+          <w:b/>
+          <w:bCs/>
+          <w:sz w:val="20"/>
+          <w:szCs w:val="20"/>
+        </w:rPr>
+        <w:t>2021</w:t>
+      </w:r>
+      <w:r>
+        <w:rPr>
+          <w:rFonts w:ascii="Arial" w:eastAsia="Century Gothic" w:hAnsi="Arial" w:cs="Arial"/>
+          <w:sz w:val="20"/>
+          <w:szCs w:val="20"/>
+        </w:rPr>
+        <w:t xml:space="preserve">, 2022; CHI PLAY </w:t>
+      </w:r>
+      <w:r>
+        <w:rPr>
+          <w:rFonts w:ascii="Arial" w:eastAsia="Century Gothic" w:hAnsi="Arial" w:cs="Arial"/>
+          <w:b/>
+          <w:bCs/>
+          <w:sz w:val="20"/>
+          <w:szCs w:val="20"/>
+        </w:rPr>
+        <w:t>2022</w:t>
+      </w:r>
+      <w:r>
+        <w:rPr>
+          <w:rFonts w:ascii="Arial" w:eastAsia="Century Gothic" w:hAnsi="Arial" w:cs="Arial"/>
+          <w:sz w:val="20"/>
+          <w:szCs w:val="20"/>
+        </w:rPr>
+        <w:t xml:space="preserve"> |</w:t>
+      </w:r>
+      <w:r>
+        <w:rPr>
+          <w:rFonts w:ascii="Arial" w:eastAsia="Century Gothic" w:hAnsi="Arial" w:cs="Arial"/>
+          <w:sz w:val="20"/>
+          <w:szCs w:val="20"/>
+        </w:rPr>
+        <w:br/>
+        <w:t xml:space="preserve">             </w:t>
       </w:r>
       <w:r>
         <w:rPr>
@@ -13307,7 +13269,7 @@
           <w:sz w:val="20"/>
           <w:szCs w:val="20"/>
         </w:rPr>
-        <w:t>2021-202</w:t>
+        <w:t>2</w:t>
       </w:r>
       <w:r>
         <w:rPr>
@@ -13316,7 +13278,169 @@
           <w:sz w:val="20"/>
           <w:szCs w:val="20"/>
         </w:rPr>
-        <w:t>2</w:t>
+        <w:t>019-present</w:t>
+      </w:r>
+      <w:r>
+        <w:rPr>
+          <w:rFonts w:ascii="Arial" w:eastAsia="Century Gothic" w:hAnsi="Arial" w:cs="Arial"/>
+          <w:color w:val="7D9532" w:themeColor="accent6" w:themeShade="BF"/>
+          <w:sz w:val="20"/>
+          <w:szCs w:val="20"/>
+        </w:rPr>
+        <w:t xml:space="preserve"> </w:t>
+      </w:r>
+      <w:r>
+        <w:rPr>
+          <w:rFonts w:ascii="Arial" w:eastAsia="Century Gothic" w:hAnsi="Arial" w:cs="Arial"/>
+          <w:color w:val="7D9532" w:themeColor="accent6" w:themeShade="BF"/>
+          <w:sz w:val="20"/>
+          <w:szCs w:val="20"/>
+        </w:rPr>
+        <w:tab/>
+      </w:r>
+      <w:r>
+        <w:rPr>
+          <w:rFonts w:ascii="Arial" w:eastAsia="Century Gothic" w:hAnsi="Arial" w:cs="Arial"/>
+          <w:color w:val="7D9532" w:themeColor="accent6" w:themeShade="BF"/>
+          <w:sz w:val="20"/>
+          <w:szCs w:val="20"/>
+        </w:rPr>
+        <w:tab/>
+      </w:r>
+      <w:r>
+        <w:rPr>
+          <w:rFonts w:ascii="Arial" w:eastAsia="Century Gothic" w:hAnsi="Arial" w:cs="Arial"/>
+          <w:color w:val="7D9532" w:themeColor="accent6" w:themeShade="BF"/>
+          <w:sz w:val="20"/>
+          <w:szCs w:val="20"/>
+        </w:rPr>
+        <w:tab/>
+      </w:r>
+      <w:r>
+        <w:rPr>
+          <w:rFonts w:ascii="Arial" w:eastAsia="Century Gothic" w:hAnsi="Arial" w:cs="Arial"/>
+          <w:color w:val="7D9532" w:themeColor="accent6" w:themeShade="BF"/>
+          <w:sz w:val="20"/>
+          <w:szCs w:val="20"/>
+        </w:rPr>
+        <w:tab/>
+      </w:r>
+      <w:r>
+        <w:rPr>
+          <w:rFonts w:ascii="Arial" w:eastAsia="Century Gothic" w:hAnsi="Arial" w:cs="Arial"/>
+          <w:color w:val="7D9532" w:themeColor="accent6" w:themeShade="BF"/>
+          <w:sz w:val="20"/>
+          <w:szCs w:val="20"/>
+        </w:rPr>
+        <w:tab/>
+      </w:r>
+      <w:r>
+        <w:rPr>
+          <w:rFonts w:ascii="Arial" w:eastAsia="Century Gothic" w:hAnsi="Arial" w:cs="Arial"/>
+          <w:color w:val="7D9532" w:themeColor="accent6" w:themeShade="BF"/>
+          <w:sz w:val="20"/>
+          <w:szCs w:val="20"/>
+        </w:rPr>
+        <w:tab/>
+      </w:r>
+      <w:r>
+        <w:rPr>
+          <w:rFonts w:ascii="Arial" w:eastAsia="Century Gothic" w:hAnsi="Arial" w:cs="Arial"/>
+          <w:color w:val="7D9532" w:themeColor="accent6" w:themeShade="BF"/>
+          <w:sz w:val="20"/>
+          <w:szCs w:val="20"/>
+        </w:rPr>
+        <w:tab/>
+      </w:r>
+      <w:r>
+        <w:rPr>
+          <w:rFonts w:ascii="Arial" w:eastAsia="Century Gothic" w:hAnsi="Arial" w:cs="Arial"/>
+          <w:color w:val="7D9532" w:themeColor="accent6" w:themeShade="BF"/>
+          <w:sz w:val="20"/>
+          <w:szCs w:val="20"/>
+        </w:rPr>
+        <w:tab/>
+        <w:t xml:space="preserve"> </w:t>
+      </w:r>
+      <w:proofErr w:type="gramStart"/>
+      <w:r>
+        <w:rPr>
+          <w:rFonts w:ascii="Arial" w:eastAsia="Century Gothic" w:hAnsi="Arial" w:cs="Arial"/>
+          <w:color w:val="7D9532" w:themeColor="accent6" w:themeShade="BF"/>
+          <w:sz w:val="20"/>
+          <w:szCs w:val="20"/>
+        </w:rPr>
+        <w:t xml:space="preserve">   </w:t>
+      </w:r>
+      <w:r>
+        <w:rPr>
+          <w:rFonts w:ascii="Arial" w:eastAsia="Century Gothic" w:hAnsi="Arial" w:cs="Arial"/>
+          <w:color w:val="000000" w:themeColor="text1"/>
+          <w:sz w:val="20"/>
+          <w:szCs w:val="20"/>
+        </w:rPr>
+        <w:t>(</w:t>
+      </w:r>
+      <w:proofErr w:type="spellStart"/>
+      <w:proofErr w:type="gramEnd"/>
+      <w:r>
+        <w:rPr>
+          <w:rFonts w:ascii="Arial" w:eastAsia="Century Gothic" w:hAnsi="Arial" w:cs="Arial"/>
+          <w:color w:val="000000" w:themeColor="text1"/>
+          <w:sz w:val="20"/>
+          <w:szCs w:val="20"/>
+        </w:rPr>
+        <w:t>bold</w:t>
+      </w:r>
+      <w:proofErr w:type="spellEnd"/>
+      <w:r>
+        <w:rPr>
+          <w:rFonts w:ascii="Arial" w:eastAsia="Century Gothic" w:hAnsi="Arial" w:cs="Arial"/>
+          <w:color w:val="000000" w:themeColor="text1"/>
+          <w:sz w:val="20"/>
+          <w:szCs w:val="20"/>
+        </w:rPr>
+        <w:t xml:space="preserve"> = </w:t>
+      </w:r>
+      <w:proofErr w:type="spellStart"/>
+      <w:r>
+        <w:rPr>
+          <w:rFonts w:ascii="Arial" w:eastAsia="Century Gothic" w:hAnsi="Arial" w:cs="Arial"/>
+          <w:color w:val="000000" w:themeColor="text1"/>
+          <w:sz w:val="20"/>
+          <w:szCs w:val="20"/>
+        </w:rPr>
+        <w:t>special</w:t>
+      </w:r>
+      <w:proofErr w:type="spellEnd"/>
+      <w:r>
+        <w:rPr>
+          <w:rFonts w:ascii="Arial" w:eastAsia="Century Gothic" w:hAnsi="Arial" w:cs="Arial"/>
+          <w:color w:val="000000" w:themeColor="text1"/>
+          <w:sz w:val="20"/>
+          <w:szCs w:val="20"/>
+        </w:rPr>
+        <w:t xml:space="preserve"> </w:t>
+      </w:r>
+      <w:proofErr w:type="spellStart"/>
+      <w:r>
+        <w:rPr>
+          <w:rFonts w:ascii="Arial" w:eastAsia="Century Gothic" w:hAnsi="Arial" w:cs="Arial"/>
+          <w:color w:val="000000" w:themeColor="text1"/>
+          <w:sz w:val="20"/>
+          <w:szCs w:val="20"/>
+        </w:rPr>
+        <w:t>recognition</w:t>
+      </w:r>
+      <w:proofErr w:type="spellEnd"/>
+      <w:r>
+        <w:rPr>
+          <w:rFonts w:ascii="Arial" w:eastAsia="Century Gothic" w:hAnsi="Arial" w:cs="Arial"/>
+          <w:color w:val="000000" w:themeColor="text1"/>
+          <w:sz w:val="20"/>
+          <w:szCs w:val="20"/>
+        </w:rPr>
+        <w:t>)</w:t>
       </w:r>
     </w:p>
     <w:p>
@@ -13336,7 +13460,25 @@
           <w:sz w:val="20"/>
           <w:szCs w:val="20"/>
         </w:rPr>
-        <w:t xml:space="preserve">External Poster Reviewer | ACM CSCW | </w:t>
+        <w:t xml:space="preserve">Graduate Student Board Member | University </w:t>
+      </w:r>
+      <w:proofErr w:type="spellStart"/>
+      <w:r>
+        <w:rPr>
+          <w:rFonts w:ascii="Arial" w:eastAsia="Century Gothic" w:hAnsi="Arial" w:cs="Arial"/>
+          <w:sz w:val="20"/>
+          <w:szCs w:val="20"/>
+        </w:rPr>
+        <w:t>of</w:t>
+      </w:r>
+      <w:proofErr w:type="spellEnd"/>
+      <w:r>
+        <w:rPr>
+          <w:rFonts w:ascii="Arial" w:eastAsia="Century Gothic" w:hAnsi="Arial" w:cs="Arial"/>
+          <w:sz w:val="20"/>
+          <w:szCs w:val="20"/>
+        </w:rPr>
+        <w:t xml:space="preserve"> Notre Dame | </w:t>
       </w:r>
       <w:r>
         <w:rPr>
@@ -13345,7 +13487,16 @@
           <w:sz w:val="20"/>
           <w:szCs w:val="20"/>
         </w:rPr>
-        <w:t>2020</w:t>
+        <w:t>2021-202</w:t>
+      </w:r>
+      <w:r>
+        <w:rPr>
+          <w:rFonts w:ascii="Arial" w:eastAsia="Century Gothic" w:hAnsi="Arial" w:cs="Arial"/>
+          <w:color w:val="7D9532" w:themeColor="accent6" w:themeShade="BF"/>
+          <w:sz w:val="20"/>
+          <w:szCs w:val="20"/>
+        </w:rPr>
+        <w:t>2</w:t>
       </w:r>
     </w:p>
     <w:p>
@@ -13354,94 +13505,18 @@
         <w:ind w:firstLine="720"/>
         <w:rPr>
           <w:rFonts w:ascii="Arial" w:eastAsia="Century Gothic" w:hAnsi="Arial" w:cs="Arial"/>
-          <w:sz w:val="20"/>
-          <w:szCs w:val="20"/>
-        </w:rPr>
-      </w:pPr>
-      <w:r>
-        <w:rPr>
-          <w:rFonts w:ascii="Arial" w:eastAsia="Century Gothic" w:hAnsi="Arial" w:cs="Arial"/>
-          <w:sz w:val="20"/>
-          <w:szCs w:val="20"/>
-        </w:rPr>
-        <w:t xml:space="preserve">Outreach and </w:t>
-      </w:r>
-      <w:proofErr w:type="spellStart"/>
-      <w:r>
-        <w:rPr>
-          <w:rFonts w:ascii="Arial" w:eastAsia="Century Gothic" w:hAnsi="Arial" w:cs="Arial"/>
-          <w:sz w:val="20"/>
-          <w:szCs w:val="20"/>
-        </w:rPr>
-        <w:t>Solidarity</w:t>
-      </w:r>
-      <w:proofErr w:type="spellEnd"/>
-      <w:r>
-        <w:rPr>
-          <w:rFonts w:ascii="Arial" w:eastAsia="Century Gothic" w:hAnsi="Arial" w:cs="Arial"/>
-          <w:sz w:val="20"/>
-          <w:szCs w:val="20"/>
-        </w:rPr>
-        <w:t xml:space="preserve"> Chair</w:t>
-      </w:r>
-      <w:r>
-        <w:rPr>
-          <w:rFonts w:ascii="Arial" w:eastAsia="Century Gothic" w:hAnsi="Arial" w:cs="Arial"/>
-          <w:sz w:val="20"/>
-          <w:szCs w:val="20"/>
-        </w:rPr>
-        <w:t xml:space="preserve"> | </w:t>
-      </w:r>
-      <w:proofErr w:type="gramStart"/>
-      <w:r>
-        <w:rPr>
-          <w:rFonts w:ascii="Arial" w:eastAsia="Century Gothic" w:hAnsi="Arial" w:cs="Arial"/>
-          <w:sz w:val="20"/>
-          <w:szCs w:val="20"/>
-        </w:rPr>
-        <w:t>Queer</w:t>
-      </w:r>
-      <w:proofErr w:type="gramEnd"/>
-      <w:r>
-        <w:rPr>
-          <w:rFonts w:ascii="Arial" w:eastAsia="Century Gothic" w:hAnsi="Arial" w:cs="Arial"/>
-          <w:sz w:val="20"/>
-          <w:szCs w:val="20"/>
-        </w:rPr>
-        <w:t xml:space="preserve"> in HCI </w:t>
-      </w:r>
-      <w:r>
-        <w:rPr>
-          <w:rFonts w:ascii="Arial" w:eastAsia="Century Gothic" w:hAnsi="Arial" w:cs="Arial"/>
-          <w:sz w:val="20"/>
-          <w:szCs w:val="20"/>
-        </w:rPr>
-        <w:t>Special Interest Group</w:t>
-      </w:r>
-      <w:r>
-        <w:rPr>
-          <w:rFonts w:ascii="Arial" w:eastAsia="Century Gothic" w:hAnsi="Arial" w:cs="Arial"/>
-          <w:sz w:val="20"/>
-          <w:szCs w:val="20"/>
-        </w:rPr>
-        <w:t xml:space="preserve"> </w:t>
-      </w:r>
-      <w:r>
-        <w:rPr>
-          <w:rFonts w:ascii="Arial" w:eastAsia="Century Gothic" w:hAnsi="Arial" w:cs="Arial"/>
-          <w:sz w:val="20"/>
-          <w:szCs w:val="20"/>
-        </w:rPr>
-        <w:t xml:space="preserve">| </w:t>
-      </w:r>
-      <w:r>
-        <w:rPr>
-          <w:rFonts w:ascii="Arial" w:eastAsia="Century Gothic" w:hAnsi="Arial" w:cs="Arial"/>
           <w:color w:val="7D9532" w:themeColor="accent6" w:themeShade="BF"/>
           <w:sz w:val="20"/>
           <w:szCs w:val="20"/>
         </w:rPr>
-        <w:t xml:space="preserve">2020 – </w:t>
+      </w:pPr>
+      <w:r>
+        <w:rPr>
+          <w:rFonts w:ascii="Arial" w:eastAsia="Century Gothic" w:hAnsi="Arial" w:cs="Arial"/>
+          <w:sz w:val="20"/>
+          <w:szCs w:val="20"/>
+        </w:rPr>
+        <w:t xml:space="preserve">External Poster Reviewer | ACM CSCW | </w:t>
       </w:r>
       <w:r>
         <w:rPr>
@@ -13450,7 +13525,7 @@
           <w:sz w:val="20"/>
           <w:szCs w:val="20"/>
         </w:rPr>
-        <w:t>2021</w:t>
+        <w:t>2020</w:t>
       </w:r>
     </w:p>
     <w:p>
@@ -13469,15 +13544,26 @@
           <w:sz w:val="20"/>
           <w:szCs w:val="20"/>
         </w:rPr>
-        <w:t>Blog Editor</w:t>
-      </w:r>
-      <w:r>
-        <w:rPr>
-          <w:rFonts w:ascii="Arial" w:eastAsia="Century Gothic" w:hAnsi="Arial" w:cs="Arial"/>
-          <w:sz w:val="20"/>
-          <w:szCs w:val="20"/>
-        </w:rPr>
-        <w:t xml:space="preserve"> and Board Member</w:t>
+        <w:lastRenderedPageBreak/>
+        <w:t xml:space="preserve">Outreach and </w:t>
+      </w:r>
+      <w:proofErr w:type="spellStart"/>
+      <w:r>
+        <w:rPr>
+          <w:rFonts w:ascii="Arial" w:eastAsia="Century Gothic" w:hAnsi="Arial" w:cs="Arial"/>
+          <w:sz w:val="20"/>
+          <w:szCs w:val="20"/>
+        </w:rPr>
+        <w:t>Solidarity</w:t>
+      </w:r>
+      <w:proofErr w:type="spellEnd"/>
+      <w:r>
+        <w:rPr>
+          <w:rFonts w:ascii="Arial" w:eastAsia="Century Gothic" w:hAnsi="Arial" w:cs="Arial"/>
+          <w:sz w:val="20"/>
+          <w:szCs w:val="20"/>
+        </w:rPr>
+        <w:t xml:space="preserve"> Chair</w:t>
       </w:r>
       <w:r>
         <w:rPr>
@@ -13487,41 +13573,39 @@
         </w:rPr>
         <w:t xml:space="preserve"> | </w:t>
       </w:r>
-      <w:proofErr w:type="spellStart"/>
-      <w:r>
-        <w:rPr>
-          <w:rFonts w:ascii="Arial" w:eastAsia="Century Gothic" w:hAnsi="Arial" w:cs="Arial"/>
-          <w:sz w:val="20"/>
-          <w:szCs w:val="20"/>
-        </w:rPr>
-        <w:t>Irish</w:t>
-      </w:r>
-      <w:proofErr w:type="spellEnd"/>
-      <w:r>
-        <w:rPr>
-          <w:rFonts w:ascii="Arial" w:eastAsia="Century Gothic" w:hAnsi="Arial" w:cs="Arial"/>
-          <w:sz w:val="20"/>
-          <w:szCs w:val="20"/>
-        </w:rPr>
-        <w:t xml:space="preserve"> 4 </w:t>
-      </w:r>
-      <w:proofErr w:type="spellStart"/>
-      <w:r>
-        <w:rPr>
-          <w:rFonts w:ascii="Arial" w:eastAsia="Century Gothic" w:hAnsi="Arial" w:cs="Arial"/>
-          <w:sz w:val="20"/>
-          <w:szCs w:val="20"/>
-        </w:rPr>
-        <w:t>Reproductive</w:t>
-      </w:r>
-      <w:proofErr w:type="spellEnd"/>
-      <w:r>
-        <w:rPr>
-          <w:rFonts w:ascii="Arial" w:eastAsia="Century Gothic" w:hAnsi="Arial" w:cs="Arial"/>
-          <w:sz w:val="20"/>
-          <w:szCs w:val="20"/>
-        </w:rPr>
-        <w:t xml:space="preserve"> Health </w:t>
+      <w:proofErr w:type="gramStart"/>
+      <w:r>
+        <w:rPr>
+          <w:rFonts w:ascii="Arial" w:eastAsia="Century Gothic" w:hAnsi="Arial" w:cs="Arial"/>
+          <w:sz w:val="20"/>
+          <w:szCs w:val="20"/>
+        </w:rPr>
+        <w:t>Queer</w:t>
+      </w:r>
+      <w:proofErr w:type="gramEnd"/>
+      <w:r>
+        <w:rPr>
+          <w:rFonts w:ascii="Arial" w:eastAsia="Century Gothic" w:hAnsi="Arial" w:cs="Arial"/>
+          <w:sz w:val="20"/>
+          <w:szCs w:val="20"/>
+        </w:rPr>
+        <w:t xml:space="preserve"> in HCI </w:t>
+      </w:r>
+      <w:r>
+        <w:rPr>
+          <w:rFonts w:ascii="Arial" w:eastAsia="Century Gothic" w:hAnsi="Arial" w:cs="Arial"/>
+          <w:sz w:val="20"/>
+          <w:szCs w:val="20"/>
+        </w:rPr>
+        <w:t>Special Interest Group</w:t>
+      </w:r>
+      <w:r>
+        <w:rPr>
+          <w:rFonts w:ascii="Arial" w:eastAsia="Century Gothic" w:hAnsi="Arial" w:cs="Arial"/>
+          <w:sz w:val="20"/>
+          <w:szCs w:val="20"/>
+        </w:rPr>
+        <w:t xml:space="preserve"> </w:t>
       </w:r>
       <w:r>
         <w:rPr>
@@ -13540,7 +13624,6 @@
         </w:rPr>
         <w:t xml:space="preserve">2020 – </w:t>
       </w:r>
-      <w:proofErr w:type="spellStart"/>
       <w:r>
         <w:rPr>
           <w:rFonts w:ascii="Arial" w:eastAsia="Century Gothic" w:hAnsi="Arial" w:cs="Arial"/>
@@ -13548,9 +13631,8 @@
           <w:sz w:val="20"/>
           <w:szCs w:val="20"/>
         </w:rPr>
-        <w:t>present</w:t>
-      </w:r>
-      <w:proofErr w:type="spellEnd"/>
+        <w:t>2021</w:t>
+      </w:r>
     </w:p>
     <w:p>
       <w:pPr>
@@ -13568,24 +13650,59 @@
           <w:sz w:val="20"/>
           <w:szCs w:val="20"/>
         </w:rPr>
-        <w:lastRenderedPageBreak/>
-        <w:t xml:space="preserve">External </w:t>
-      </w:r>
-      <w:r>
-        <w:rPr>
-          <w:rFonts w:ascii="Arial" w:eastAsia="Century Gothic" w:hAnsi="Arial" w:cs="Arial"/>
-          <w:sz w:val="20"/>
-          <w:szCs w:val="20"/>
-        </w:rPr>
-        <w:t xml:space="preserve">Paper </w:t>
-      </w:r>
-      <w:r>
-        <w:rPr>
-          <w:rFonts w:ascii="Arial" w:eastAsia="Century Gothic" w:hAnsi="Arial" w:cs="Arial"/>
-          <w:sz w:val="20"/>
-          <w:szCs w:val="20"/>
-        </w:rPr>
-        <w:t xml:space="preserve">Reviewer | IEEE ISEC TPC </w:t>
+        <w:t>Blog Editor</w:t>
+      </w:r>
+      <w:r>
+        <w:rPr>
+          <w:rFonts w:ascii="Arial" w:eastAsia="Century Gothic" w:hAnsi="Arial" w:cs="Arial"/>
+          <w:sz w:val="20"/>
+          <w:szCs w:val="20"/>
+        </w:rPr>
+        <w:t xml:space="preserve"> and Board Member</w:t>
+      </w:r>
+      <w:r>
+        <w:rPr>
+          <w:rFonts w:ascii="Arial" w:eastAsia="Century Gothic" w:hAnsi="Arial" w:cs="Arial"/>
+          <w:sz w:val="20"/>
+          <w:szCs w:val="20"/>
+        </w:rPr>
+        <w:t xml:space="preserve"> | </w:t>
+      </w:r>
+      <w:proofErr w:type="spellStart"/>
+      <w:r>
+        <w:rPr>
+          <w:rFonts w:ascii="Arial" w:eastAsia="Century Gothic" w:hAnsi="Arial" w:cs="Arial"/>
+          <w:sz w:val="20"/>
+          <w:szCs w:val="20"/>
+        </w:rPr>
+        <w:t>Irish</w:t>
+      </w:r>
+      <w:proofErr w:type="spellEnd"/>
+      <w:r>
+        <w:rPr>
+          <w:rFonts w:ascii="Arial" w:eastAsia="Century Gothic" w:hAnsi="Arial" w:cs="Arial"/>
+          <w:sz w:val="20"/>
+          <w:szCs w:val="20"/>
+        </w:rPr>
+        <w:t xml:space="preserve"> 4 </w:t>
+      </w:r>
+      <w:proofErr w:type="spellStart"/>
+      <w:r>
+        <w:rPr>
+          <w:rFonts w:ascii="Arial" w:eastAsia="Century Gothic" w:hAnsi="Arial" w:cs="Arial"/>
+          <w:sz w:val="20"/>
+          <w:szCs w:val="20"/>
+        </w:rPr>
+        <w:t>Reproductive</w:t>
+      </w:r>
+      <w:proofErr w:type="spellEnd"/>
+      <w:r>
+        <w:rPr>
+          <w:rFonts w:ascii="Arial" w:eastAsia="Century Gothic" w:hAnsi="Arial" w:cs="Arial"/>
+          <w:sz w:val="20"/>
+          <w:szCs w:val="20"/>
+        </w:rPr>
+        <w:t xml:space="preserve"> Health </w:t>
       </w:r>
       <w:r>
         <w:rPr>
@@ -13602,8 +13719,9 @@
           <w:sz w:val="20"/>
           <w:szCs w:val="20"/>
         </w:rPr>
-        <w:t>2019</w:t>
-      </w:r>
+        <w:t xml:space="preserve">2020 – </w:t>
+      </w:r>
+      <w:proofErr w:type="spellStart"/>
       <w:r>
         <w:rPr>
           <w:rFonts w:ascii="Arial" w:eastAsia="Century Gothic" w:hAnsi="Arial" w:cs="Arial"/>
@@ -13611,8 +13729,9 @@
           <w:sz w:val="20"/>
           <w:szCs w:val="20"/>
         </w:rPr>
-        <w:t>, 2021</w:t>
-      </w:r>
+        <w:t>present</w:t>
+      </w:r>
+      <w:proofErr w:type="spellEnd"/>
     </w:p>
     <w:p>
       <w:pPr>
@@ -13624,79 +13743,14 @@
           <w:szCs w:val="20"/>
         </w:rPr>
       </w:pPr>
-      <w:proofErr w:type="spellStart"/>
-      <w:r>
-        <w:rPr>
-          <w:rFonts w:ascii="Arial" w:eastAsia="Century Gothic" w:hAnsi="Arial" w:cs="Arial"/>
-          <w:sz w:val="20"/>
-          <w:szCs w:val="20"/>
-        </w:rPr>
-        <w:t>Receptionist</w:t>
-      </w:r>
-      <w:proofErr w:type="spellEnd"/>
-      <w:r>
-        <w:rPr>
-          <w:rFonts w:ascii="Arial" w:eastAsia="Century Gothic" w:hAnsi="Arial" w:cs="Arial"/>
-          <w:sz w:val="20"/>
-          <w:szCs w:val="20"/>
-        </w:rPr>
-        <w:t xml:space="preserve"> | The LGBTQ Center </w:t>
-      </w:r>
-      <w:r>
-        <w:rPr>
-          <w:rFonts w:ascii="Arial" w:eastAsia="Century Gothic" w:hAnsi="Arial" w:cs="Arial"/>
-          <w:sz w:val="20"/>
-          <w:szCs w:val="20"/>
-        </w:rPr>
-        <w:t xml:space="preserve">| </w:t>
-      </w:r>
-      <w:r>
-        <w:rPr>
-          <w:rFonts w:ascii="Arial" w:eastAsia="Century Gothic" w:hAnsi="Arial" w:cs="Arial"/>
-          <w:color w:val="7D9532" w:themeColor="accent6" w:themeShade="BF"/>
-          <w:sz w:val="20"/>
-          <w:szCs w:val="20"/>
-        </w:rPr>
-        <w:t xml:space="preserve">2018 – </w:t>
-      </w:r>
-      <w:r>
-        <w:rPr>
-          <w:rFonts w:ascii="Arial" w:eastAsia="Century Gothic" w:hAnsi="Arial" w:cs="Arial"/>
-          <w:color w:val="7D9532" w:themeColor="accent6" w:themeShade="BF"/>
-          <w:sz w:val="20"/>
-          <w:szCs w:val="20"/>
-        </w:rPr>
-        <w:t>2021</w:t>
-      </w:r>
-    </w:p>
-    <w:p>
-      <w:pPr>
-        <w:spacing w:after="120" w:line="240" w:lineRule="auto"/>
-        <w:ind w:firstLine="720"/>
-        <w:rPr>
-          <w:rFonts w:ascii="Arial" w:eastAsia="Century Gothic" w:hAnsi="Arial" w:cs="Arial"/>
-          <w:sz w:val="20"/>
-          <w:szCs w:val="20"/>
-        </w:rPr>
-      </w:pPr>
-      <w:r>
-        <w:rPr>
-          <w:rFonts w:ascii="Arial" w:eastAsia="Century Gothic" w:hAnsi="Arial" w:cs="Arial"/>
-          <w:sz w:val="20"/>
-          <w:szCs w:val="20"/>
-        </w:rPr>
-        <w:t xml:space="preserve">Event </w:t>
-      </w:r>
-      <w:proofErr w:type="spellStart"/>
-      <w:r>
-        <w:rPr>
-          <w:rFonts w:ascii="Arial" w:eastAsia="Century Gothic" w:hAnsi="Arial" w:cs="Arial"/>
-          <w:sz w:val="20"/>
-          <w:szCs w:val="20"/>
-        </w:rPr>
-        <w:t>Assistant</w:t>
-      </w:r>
-      <w:proofErr w:type="spellEnd"/>
+      <w:r>
+        <w:rPr>
+          <w:rFonts w:ascii="Arial" w:eastAsia="Century Gothic" w:hAnsi="Arial" w:cs="Arial"/>
+          <w:sz w:val="20"/>
+          <w:szCs w:val="20"/>
+        </w:rPr>
+        <w:t>Volunteer</w:t>
+      </w:r>
       <w:r>
         <w:rPr>
           <w:rFonts w:ascii="Arial" w:eastAsia="Century Gothic" w:hAnsi="Arial" w:cs="Arial"/>

</xml_diff>

<commit_message>
Add ref to special recognition for CHI reviews
</commit_message>
<xml_diff>
--- a/Resumes_CVs/cv.docx
+++ b/Resumes_CVs/cv.docx
@@ -212,7 +212,7 @@
           <w:sz w:val="20"/>
           <w:szCs w:val="20"/>
         </w:rPr>
-        <w:t>2</w:t>
+        <w:t>22</w:t>
       </w:r>
       <w:r>
         <w:rPr>
@@ -221,7 +221,7 @@
           <w:sz w:val="20"/>
           <w:szCs w:val="20"/>
         </w:rPr>
-        <w:t>2</w:t>
+        <w:t xml:space="preserve"> </w:t>
       </w:r>
       <w:r>
         <w:rPr>
@@ -230,6 +230,15 @@
           <w:sz w:val="20"/>
           <w:szCs w:val="20"/>
         </w:rPr>
+        <w:t>–</w:t>
+      </w:r>
+      <w:r>
+        <w:rPr>
+          <w:rFonts w:ascii="Arial" w:eastAsia="Century Gothic" w:hAnsi="Arial" w:cs="Arial"/>
+          <w:color w:val="7D9532" w:themeColor="accent6" w:themeShade="BF"/>
+          <w:sz w:val="20"/>
+          <w:szCs w:val="20"/>
+        </w:rPr>
         <w:t xml:space="preserve"> </w:t>
       </w:r>
       <w:r>
@@ -239,34 +248,7 @@
           <w:sz w:val="20"/>
           <w:szCs w:val="20"/>
         </w:rPr>
-        <w:t>–</w:t>
-      </w:r>
-      <w:r>
-        <w:rPr>
-          <w:rFonts w:ascii="Arial" w:eastAsia="Century Gothic" w:hAnsi="Arial" w:cs="Arial"/>
-          <w:color w:val="7D9532" w:themeColor="accent6" w:themeShade="BF"/>
-          <w:sz w:val="20"/>
-          <w:szCs w:val="20"/>
-        </w:rPr>
-        <w:t xml:space="preserve"> </w:t>
-      </w:r>
-      <w:r>
-        <w:rPr>
-          <w:rFonts w:ascii="Arial" w:eastAsia="Century Gothic" w:hAnsi="Arial" w:cs="Arial"/>
-          <w:color w:val="7D9532" w:themeColor="accent6" w:themeShade="BF"/>
-          <w:sz w:val="20"/>
-          <w:szCs w:val="20"/>
-        </w:rPr>
-        <w:t>08/202</w:t>
-      </w:r>
-      <w:r>
-        <w:rPr>
-          <w:rFonts w:ascii="Arial" w:eastAsia="Century Gothic" w:hAnsi="Arial" w:cs="Arial"/>
-          <w:color w:val="7D9532" w:themeColor="accent6" w:themeShade="BF"/>
-          <w:sz w:val="20"/>
-          <w:szCs w:val="20"/>
-        </w:rPr>
-        <w:t>2</w:t>
+        <w:t>08/2022</w:t>
       </w:r>
     </w:p>
     <w:p>
@@ -2280,7 +2262,7 @@
           <w:sz w:val="20"/>
           <w:szCs w:val="20"/>
         </w:rPr>
-        <w:t>5</w:t>
+        <w:t>3</w:t>
       </w:r>
       <w:r>
         <w:rPr>
@@ -3635,7 +3617,25 @@
           <w:sz w:val="20"/>
           <w:szCs w:val="20"/>
         </w:rPr>
-        <w:t xml:space="preserve"> Vue.js,</w:t>
+        <w:t xml:space="preserve"> </w:t>
+      </w:r>
+      <w:r>
+        <w:rPr>
+          <w:rFonts w:ascii="Arial" w:eastAsia="Century Gothic" w:hAnsi="Arial" w:cs="Arial"/>
+          <w:color w:val="434343"/>
+          <w:sz w:val="20"/>
+          <w:szCs w:val="20"/>
+        </w:rPr>
+        <w:t xml:space="preserve">Node.js, </w:t>
+      </w:r>
+      <w:r>
+        <w:rPr>
+          <w:rFonts w:ascii="Arial" w:eastAsia="Century Gothic" w:hAnsi="Arial" w:cs="Arial"/>
+          <w:color w:val="434343"/>
+          <w:sz w:val="20"/>
+          <w:szCs w:val="20"/>
+        </w:rPr>
+        <w:t>Vue.js,</w:t>
       </w:r>
       <w:r>
         <w:rPr>
@@ -3951,25 +3951,7 @@
           <w:sz w:val="20"/>
           <w:szCs w:val="20"/>
         </w:rPr>
-        <w:t>.</w:t>
-      </w:r>
-      <w:r>
-        <w:rPr>
-          <w:rFonts w:ascii="Arial" w:eastAsia="Century Gothic" w:hAnsi="Arial" w:cs="Arial"/>
-          <w:bCs/>
-          <w:sz w:val="20"/>
-          <w:szCs w:val="20"/>
-        </w:rPr>
-        <w:t>, Metoyer, R.</w:t>
-      </w:r>
-      <w:r>
-        <w:rPr>
-          <w:rFonts w:ascii="Arial" w:eastAsia="Century Gothic" w:hAnsi="Arial" w:cs="Arial"/>
-          <w:bCs/>
-          <w:sz w:val="20"/>
-          <w:szCs w:val="20"/>
-        </w:rPr>
-        <w:t xml:space="preserve"> </w:t>
+        <w:t xml:space="preserve">., Metoyer, R. </w:t>
       </w:r>
       <w:r>
         <w:rPr>
@@ -5573,16 +5555,7 @@
           <w:sz w:val="20"/>
           <w:szCs w:val="20"/>
         </w:rPr>
-        <w:t>)</w:t>
-      </w:r>
-      <w:r>
-        <w:rPr>
-          <w:rFonts w:ascii="Arial" w:eastAsia="Century Gothic" w:hAnsi="Arial" w:cs="Arial"/>
-          <w:bCs/>
-          <w:sz w:val="20"/>
-          <w:szCs w:val="20"/>
-        </w:rPr>
-        <w:t>,</w:t>
+        <w:t>),</w:t>
       </w:r>
       <w:r>
         <w:rPr>
@@ -7510,7 +7483,25 @@
           <w:sz w:val="20"/>
           <w:szCs w:val="20"/>
         </w:rPr>
-        <w:t xml:space="preserve">CHI 2023; </w:t>
+        <w:t xml:space="preserve">CHI </w:t>
+      </w:r>
+      <w:r>
+        <w:rPr>
+          <w:rFonts w:ascii="Arial" w:eastAsia="Century Gothic" w:hAnsi="Arial" w:cs="Arial"/>
+          <w:b/>
+          <w:bCs/>
+          <w:sz w:val="20"/>
+          <w:szCs w:val="20"/>
+        </w:rPr>
+        <w:t>2023</w:t>
+      </w:r>
+      <w:r>
+        <w:rPr>
+          <w:rFonts w:ascii="Arial" w:eastAsia="Century Gothic" w:hAnsi="Arial" w:cs="Arial"/>
+          <w:sz w:val="20"/>
+          <w:szCs w:val="20"/>
+        </w:rPr>
+        <w:t xml:space="preserve">; </w:t>
       </w:r>
       <w:r>
         <w:rPr>
@@ -7643,8 +7634,9 @@
           <w:szCs w:val="20"/>
         </w:rPr>
         <w:tab/>
-        <w:t xml:space="preserve">   </w:t>
-      </w:r>
+        <w:t xml:space="preserve"> </w:t>
+      </w:r>
+      <w:proofErr w:type="gramStart"/>
       <w:r>
         <w:rPr>
           <w:rFonts w:ascii="Arial" w:eastAsia="Century Gothic" w:hAnsi="Arial" w:cs="Arial"/>
@@ -7652,6 +7644,15 @@
           <w:sz w:val="20"/>
           <w:szCs w:val="20"/>
         </w:rPr>
+        <w:t xml:space="preserve">  </w:t>
+      </w:r>
+      <w:r>
+        <w:rPr>
+          <w:rFonts w:ascii="Arial" w:eastAsia="Century Gothic" w:hAnsi="Arial" w:cs="Arial"/>
+          <w:color w:val="7D9532" w:themeColor="accent6" w:themeShade="BF"/>
+          <w:sz w:val="20"/>
+          <w:szCs w:val="20"/>
+        </w:rPr>
         <w:t xml:space="preserve"> </w:t>
       </w:r>
       <w:r>
@@ -7661,7 +7662,17 @@
           <w:sz w:val="20"/>
           <w:szCs w:val="20"/>
         </w:rPr>
-        <w:t>(bold = special recognition)</w:t>
+        <w:t>(</w:t>
+      </w:r>
+      <w:proofErr w:type="gramEnd"/>
+      <w:r>
+        <w:rPr>
+          <w:rFonts w:ascii="Arial" w:eastAsia="Century Gothic" w:hAnsi="Arial" w:cs="Arial"/>
+          <w:color w:val="000000" w:themeColor="text1"/>
+          <w:sz w:val="20"/>
+          <w:szCs w:val="20"/>
+        </w:rPr>
+        <w:t>bold = special recognition)</w:t>
       </w:r>
     </w:p>
     <w:p>
@@ -7857,7 +7868,16 @@
           <w:sz w:val="20"/>
           <w:szCs w:val="20"/>
         </w:rPr>
-        <w:t>2020 – present</w:t>
+        <w:t xml:space="preserve">2020 – </w:t>
+      </w:r>
+      <w:r>
+        <w:rPr>
+          <w:rFonts w:ascii="Arial" w:eastAsia="Century Gothic" w:hAnsi="Arial" w:cs="Arial"/>
+          <w:color w:val="7D9532" w:themeColor="accent6" w:themeShade="BF"/>
+          <w:sz w:val="20"/>
+          <w:szCs w:val="20"/>
+        </w:rPr>
+        <w:t>2022</w:t>
       </w:r>
     </w:p>
     <w:p>

</xml_diff>

<commit_message>
Update resume and CV post-graduation
</commit_message>
<xml_diff>
--- a/Resumes_CVs/cv.docx
+++ b/Resumes_CVs/cv.docx
@@ -1,6 +1,6 @@
 
 <file path=word/document.xml><?xml version="1.0" encoding="utf-8"?>
-<w:document xmlns:wpc="http://schemas.microsoft.com/office/word/2010/wordprocessingCanvas" xmlns:cx="http://schemas.microsoft.com/office/drawing/2014/chartex" xmlns:cx1="http://schemas.microsoft.com/office/drawing/2015/9/8/chartex" xmlns:cx2="http://schemas.microsoft.com/office/drawing/2015/10/21/chartex" xmlns:cx3="http://schemas.microsoft.com/office/drawing/2016/5/9/chartex" xmlns:cx4="http://schemas.microsoft.com/office/drawing/2016/5/10/chartex" xmlns:cx5="http://schemas.microsoft.com/office/drawing/2016/5/11/chartex" xmlns:cx6="http://schemas.microsoft.com/office/drawing/2016/5/12/chartex" xmlns:cx7="http://schemas.microsoft.com/office/drawing/2016/5/13/chartex" xmlns:cx8="http://schemas.microsoft.com/office/drawing/2016/5/14/chartex" xmlns:mc="http://schemas.openxmlformats.org/markup-compatibility/2006" xmlns:aink="http://schemas.microsoft.com/office/drawing/2016/ink" xmlns:am3d="http://schemas.microsoft.com/office/drawing/2017/model3d" xmlns:o="urn:schemas-microsoft-com:office:office" xmlns:oel="http://schemas.microsoft.com/office/2019/extlst" xmlns:r="http://schemas.openxmlformats.org/officeDocument/2006/relationships" xmlns:m="http://schemas.openxmlformats.org/officeDocument/2006/math" xmlns:v="urn:schemas-microsoft-com:vml" xmlns:wp14="http://schemas.microsoft.com/office/word/2010/wordprocessingDrawing" xmlns:wp="http://schemas.openxmlformats.org/drawingml/2006/wordprocessingDrawing" xmlns:w10="urn:schemas-microsoft-com:office:word" xmlns:w="http://schemas.openxmlformats.org/wordprocessingml/2006/main" xmlns:w14="http://schemas.microsoft.com/office/word/2010/wordml" xmlns:w15="http://schemas.microsoft.com/office/word/2012/wordml" xmlns:w16cex="http://schemas.microsoft.com/office/word/2018/wordml/cex" xmlns:w16cid="http://schemas.microsoft.com/office/word/2016/wordml/cid" xmlns:w16="http://schemas.microsoft.com/office/word/2018/wordml" xmlns:w16sdtdh="http://schemas.microsoft.com/office/word/2020/wordml/sdtdatahash" xmlns:w16se="http://schemas.microsoft.com/office/word/2015/wordml/symex" xmlns:wpg="http://schemas.microsoft.com/office/word/2010/wordprocessingGroup" xmlns:wpi="http://schemas.microsoft.com/office/word/2010/wordprocessingInk" xmlns:wne="http://schemas.microsoft.com/office/word/2006/wordml" xmlns:wps="http://schemas.microsoft.com/office/word/2010/wordprocessingShape" mc:Ignorable="w14 w15 w16se w16cid w16 w16cex w16sdtdh wp14">
+<w:document xmlns:wpc="http://schemas.microsoft.com/office/word/2010/wordprocessingCanvas" xmlns:cx="http://schemas.microsoft.com/office/drawing/2014/chartex" xmlns:cx1="http://schemas.microsoft.com/office/drawing/2015/9/8/chartex" xmlns:cx2="http://schemas.microsoft.com/office/drawing/2015/10/21/chartex" xmlns:cx3="http://schemas.microsoft.com/office/drawing/2016/5/9/chartex" xmlns:cx4="http://schemas.microsoft.com/office/drawing/2016/5/10/chartex" xmlns:cx5="http://schemas.microsoft.com/office/drawing/2016/5/11/chartex" xmlns:cx6="http://schemas.microsoft.com/office/drawing/2016/5/12/chartex" xmlns:cx7="http://schemas.microsoft.com/office/drawing/2016/5/13/chartex" xmlns:cx8="http://schemas.microsoft.com/office/drawing/2016/5/14/chartex" xmlns:mc="http://schemas.openxmlformats.org/markup-compatibility/2006" xmlns:aink="http://schemas.microsoft.com/office/drawing/2016/ink" xmlns:am3d="http://schemas.microsoft.com/office/drawing/2017/model3d" xmlns:o="urn:schemas-microsoft-com:office:office" xmlns:oel="http://schemas.microsoft.com/office/2019/extlst" xmlns:r="http://schemas.openxmlformats.org/officeDocument/2006/relationships" xmlns:m="http://schemas.openxmlformats.org/officeDocument/2006/math" xmlns:v="urn:schemas-microsoft-com:vml" xmlns:wp14="http://schemas.microsoft.com/office/word/2010/wordprocessingDrawing" xmlns:wp="http://schemas.openxmlformats.org/drawingml/2006/wordprocessingDrawing" xmlns:w10="urn:schemas-microsoft-com:office:word" xmlns:w="http://schemas.openxmlformats.org/wordprocessingml/2006/main" xmlns:w14="http://schemas.microsoft.com/office/word/2010/wordml" xmlns:w15="http://schemas.microsoft.com/office/word/2012/wordml" xmlns:w16cex="http://schemas.microsoft.com/office/word/2018/wordml/cex" xmlns:w16cid="http://schemas.microsoft.com/office/word/2016/wordml/cid" xmlns:w16="http://schemas.microsoft.com/office/word/2018/wordml" xmlns:w16du="http://schemas.microsoft.com/office/word/2023/wordml/word16du" xmlns:w16sdtdh="http://schemas.microsoft.com/office/word/2020/wordml/sdtdatahash" xmlns:w16se="http://schemas.microsoft.com/office/word/2015/wordml/symex" xmlns:wpg="http://schemas.microsoft.com/office/word/2010/wordprocessingGroup" xmlns:wpi="http://schemas.microsoft.com/office/word/2010/wordprocessingInk" xmlns:wne="http://schemas.microsoft.com/office/word/2006/wordml" xmlns:wps="http://schemas.microsoft.com/office/word/2010/wordprocessingShape" mc:Ignorable="w14 w15 w16se w16cid w16 w16cex w16sdtdh wp14">
   <w:body>
     <w:p>
       <w:pPr>
@@ -62,7 +62,47 @@
           <w:sz w:val="20"/>
           <w:szCs w:val="20"/>
         </w:rPr>
-        <w:t>tchuanro@nd.edu</w:t>
+        <w:t>tchuanromanee</w:t>
+      </w:r>
+      <w:r>
+        <w:rPr>
+          <w:rFonts w:ascii="Arial" w:eastAsia="Century Gothic" w:hAnsi="Arial" w:cs="Arial"/>
+          <w:b/>
+          <w:color w:val="7D9532" w:themeColor="accent6" w:themeShade="BF"/>
+          <w:sz w:val="20"/>
+          <w:szCs w:val="20"/>
+        </w:rPr>
+        <w:t>@</w:t>
+      </w:r>
+      <w:r>
+        <w:rPr>
+          <w:rFonts w:ascii="Arial" w:eastAsia="Century Gothic" w:hAnsi="Arial" w:cs="Arial"/>
+          <w:b/>
+          <w:color w:val="7D9532" w:themeColor="accent6" w:themeShade="BF"/>
+          <w:sz w:val="20"/>
+          <w:szCs w:val="20"/>
+        </w:rPr>
+        <w:t>gmail</w:t>
+      </w:r>
+      <w:r>
+        <w:rPr>
+          <w:rFonts w:ascii="Arial" w:eastAsia="Century Gothic" w:hAnsi="Arial" w:cs="Arial"/>
+          <w:b/>
+          <w:color w:val="7D9532" w:themeColor="accent6" w:themeShade="BF"/>
+          <w:sz w:val="20"/>
+          <w:szCs w:val="20"/>
+        </w:rPr>
+        <w:t>.</w:t>
+      </w:r>
+      <w:r>
+        <w:rPr>
+          <w:rFonts w:ascii="Arial" w:eastAsia="Century Gothic" w:hAnsi="Arial" w:cs="Arial"/>
+          <w:b/>
+          <w:color w:val="7D9532" w:themeColor="accent6" w:themeShade="BF"/>
+          <w:sz w:val="20"/>
+          <w:szCs w:val="20"/>
+        </w:rPr>
+        <w:t>com</w:t>
       </w:r>
       <w:r>
         <w:rPr>
@@ -374,173 +414,16 @@
           <w:sz w:val="20"/>
           <w:szCs w:val="20"/>
         </w:rPr>
-        <w:t>Present flight safety best practices to pilot classes</w:t>
-      </w:r>
-    </w:p>
-    <w:p>
-      <w:pPr>
-        <w:spacing w:after="160" w:line="259" w:lineRule="auto"/>
+        <w:t xml:space="preserve">Present </w:t>
+      </w:r>
+      <w:r>
         <w:rPr>
           <w:rFonts w:ascii="Arial" w:hAnsi="Arial" w:cs="Arial"/>
           <w:bCs/>
           <w:sz w:val="20"/>
           <w:szCs w:val="20"/>
         </w:rPr>
-      </w:pPr>
-    </w:p>
-    <w:p>
-      <w:pPr>
-        <w:spacing w:after="120" w:line="240" w:lineRule="auto"/>
-        <w:rPr>
-          <w:rFonts w:ascii="Arial" w:eastAsia="Century Gothic" w:hAnsi="Arial" w:cs="Arial"/>
-          <w:color w:val="7D9532" w:themeColor="accent6" w:themeShade="BF"/>
-          <w:sz w:val="20"/>
-          <w:szCs w:val="20"/>
-        </w:rPr>
-      </w:pPr>
-      <w:r>
-        <w:rPr>
-          <w:rFonts w:ascii="Arial" w:eastAsia="Century Gothic" w:hAnsi="Arial" w:cs="Arial"/>
-          <w:b/>
-          <w:color w:val="434343"/>
-          <w:sz w:val="20"/>
-          <w:szCs w:val="20"/>
-        </w:rPr>
-        <w:t>Research</w:t>
-      </w:r>
-      <w:r>
-        <w:rPr>
-          <w:rFonts w:ascii="Arial" w:eastAsia="Century Gothic" w:hAnsi="Arial" w:cs="Arial"/>
-          <w:b/>
-          <w:color w:val="434343"/>
-          <w:sz w:val="20"/>
-          <w:szCs w:val="20"/>
-        </w:rPr>
-        <w:t xml:space="preserve"> Assistant</w:t>
-      </w:r>
-      <w:r>
-        <w:rPr>
-          <w:rFonts w:ascii="Arial" w:eastAsia="Century Gothic" w:hAnsi="Arial" w:cs="Arial"/>
-          <w:b/>
-          <w:color w:val="434343"/>
-          <w:sz w:val="20"/>
-          <w:szCs w:val="20"/>
-        </w:rPr>
-        <w:t xml:space="preserve"> | </w:t>
-      </w:r>
-      <w:r>
-        <w:rPr>
-          <w:rFonts w:ascii="Arial" w:eastAsia="Century Gothic" w:hAnsi="Arial" w:cs="Arial"/>
-          <w:color w:val="7D9532" w:themeColor="accent6" w:themeShade="BF"/>
-          <w:sz w:val="20"/>
-          <w:szCs w:val="20"/>
-        </w:rPr>
-        <w:t>0</w:t>
-      </w:r>
-      <w:r>
-        <w:rPr>
-          <w:rFonts w:ascii="Arial" w:eastAsia="Century Gothic" w:hAnsi="Arial" w:cs="Arial"/>
-          <w:color w:val="7D9532" w:themeColor="accent6" w:themeShade="BF"/>
-          <w:sz w:val="20"/>
-          <w:szCs w:val="20"/>
-        </w:rPr>
-        <w:t>2</w:t>
-      </w:r>
-      <w:r>
-        <w:rPr>
-          <w:rFonts w:ascii="Arial" w:eastAsia="Century Gothic" w:hAnsi="Arial" w:cs="Arial"/>
-          <w:color w:val="7D9532" w:themeColor="accent6" w:themeShade="BF"/>
-          <w:sz w:val="20"/>
-          <w:szCs w:val="20"/>
-        </w:rPr>
-        <w:t>/20</w:t>
-      </w:r>
-      <w:r>
-        <w:rPr>
-          <w:rFonts w:ascii="Arial" w:eastAsia="Century Gothic" w:hAnsi="Arial" w:cs="Arial"/>
-          <w:color w:val="7D9532" w:themeColor="accent6" w:themeShade="BF"/>
-          <w:sz w:val="20"/>
-          <w:szCs w:val="20"/>
-        </w:rPr>
-        <w:t>23</w:t>
-      </w:r>
-      <w:r>
-        <w:rPr>
-          <w:rFonts w:ascii="Arial" w:eastAsia="Century Gothic" w:hAnsi="Arial" w:cs="Arial"/>
-          <w:color w:val="7D9532" w:themeColor="accent6" w:themeShade="BF"/>
-          <w:sz w:val="20"/>
-          <w:szCs w:val="20"/>
-        </w:rPr>
-        <w:t xml:space="preserve"> </w:t>
-      </w:r>
-      <w:r>
-        <w:rPr>
-          <w:rFonts w:ascii="Arial" w:eastAsia="Century Gothic" w:hAnsi="Arial" w:cs="Arial"/>
-          <w:color w:val="7D9532" w:themeColor="accent6" w:themeShade="BF"/>
-          <w:sz w:val="20"/>
-          <w:szCs w:val="20"/>
-        </w:rPr>
-        <w:t>–</w:t>
-      </w:r>
-      <w:r>
-        <w:rPr>
-          <w:rFonts w:ascii="Arial" w:eastAsia="Century Gothic" w:hAnsi="Arial" w:cs="Arial"/>
-          <w:color w:val="7D9532" w:themeColor="accent6" w:themeShade="BF"/>
-          <w:sz w:val="20"/>
-          <w:szCs w:val="20"/>
-        </w:rPr>
-        <w:t xml:space="preserve"> </w:t>
-      </w:r>
-      <w:r>
-        <w:rPr>
-          <w:rFonts w:ascii="Arial" w:eastAsia="Century Gothic" w:hAnsi="Arial" w:cs="Arial"/>
-          <w:color w:val="7D9532" w:themeColor="accent6" w:themeShade="BF"/>
-          <w:sz w:val="20"/>
-          <w:szCs w:val="20"/>
-        </w:rPr>
-        <w:t>Present</w:t>
-      </w:r>
-    </w:p>
-    <w:p>
-      <w:pPr>
-        <w:spacing w:after="120" w:line="240" w:lineRule="auto"/>
-        <w:rPr>
-          <w:rFonts w:ascii="Arial" w:eastAsia="Century Gothic" w:hAnsi="Arial" w:cs="Arial"/>
-          <w:bCs/>
-          <w:color w:val="434343"/>
-          <w:sz w:val="20"/>
-          <w:szCs w:val="20"/>
-        </w:rPr>
-      </w:pPr>
-      <w:r>
-        <w:rPr>
-          <w:rFonts w:ascii="Arial" w:eastAsia="Century Gothic" w:hAnsi="Arial" w:cs="Arial"/>
-          <w:bCs/>
-          <w:color w:val="434343"/>
-          <w:sz w:val="20"/>
-          <w:szCs w:val="20"/>
-        </w:rPr>
-        <w:t>University of Michigan, School of Information</w:t>
-      </w:r>
-      <w:r>
-        <w:rPr>
-          <w:rFonts w:ascii="Arial" w:eastAsia="Century Gothic" w:hAnsi="Arial" w:cs="Arial"/>
-          <w:bCs/>
-          <w:color w:val="434343"/>
-          <w:sz w:val="20"/>
-          <w:szCs w:val="20"/>
-        </w:rPr>
-        <w:t xml:space="preserve"> | </w:t>
-      </w:r>
-      <w:r>
-        <w:rPr>
-          <w:rFonts w:ascii="Arial" w:eastAsia="Century Gothic" w:hAnsi="Arial" w:cs="Arial"/>
-          <w:bCs/>
-          <w:color w:val="434343"/>
-          <w:sz w:val="20"/>
-          <w:szCs w:val="20"/>
-        </w:rPr>
-        <w:t>Remote</w:t>
+        <w:t>actionable research insights to stakeholders to drive procedure changes</w:t>
       </w:r>
     </w:p>
     <w:p>
@@ -565,7 +448,173 @@
           <w:sz w:val="20"/>
           <w:szCs w:val="20"/>
         </w:rPr>
-        <w:t>Design and conduct asynchronous remote focus groups with gender affirming surgeons and transgender participants</w:t>
+        <w:t>Develop business case to integrate virtual reality into pilot training curriculum</w:t>
+      </w:r>
+    </w:p>
+    <w:p>
+      <w:pPr>
+        <w:spacing w:after="160" w:line="259" w:lineRule="auto"/>
+        <w:rPr>
+          <w:rFonts w:ascii="Arial" w:hAnsi="Arial" w:cs="Arial"/>
+          <w:bCs/>
+          <w:sz w:val="20"/>
+          <w:szCs w:val="20"/>
+        </w:rPr>
+      </w:pPr>
+    </w:p>
+    <w:p>
+      <w:pPr>
+        <w:spacing w:after="120" w:line="240" w:lineRule="auto"/>
+        <w:rPr>
+          <w:rFonts w:ascii="Arial" w:eastAsia="Century Gothic" w:hAnsi="Arial" w:cs="Arial"/>
+          <w:color w:val="7D9532" w:themeColor="accent6" w:themeShade="BF"/>
+          <w:sz w:val="20"/>
+          <w:szCs w:val="20"/>
+        </w:rPr>
+      </w:pPr>
+      <w:r>
+        <w:rPr>
+          <w:rFonts w:ascii="Arial" w:eastAsia="Century Gothic" w:hAnsi="Arial" w:cs="Arial"/>
+          <w:b/>
+          <w:color w:val="434343"/>
+          <w:sz w:val="20"/>
+          <w:szCs w:val="20"/>
+        </w:rPr>
+        <w:t>Research</w:t>
+      </w:r>
+      <w:r>
+        <w:rPr>
+          <w:rFonts w:ascii="Arial" w:eastAsia="Century Gothic" w:hAnsi="Arial" w:cs="Arial"/>
+          <w:b/>
+          <w:color w:val="434343"/>
+          <w:sz w:val="20"/>
+          <w:szCs w:val="20"/>
+        </w:rPr>
+        <w:t xml:space="preserve"> Assistant</w:t>
+      </w:r>
+      <w:r>
+        <w:rPr>
+          <w:rFonts w:ascii="Arial" w:eastAsia="Century Gothic" w:hAnsi="Arial" w:cs="Arial"/>
+          <w:b/>
+          <w:color w:val="434343"/>
+          <w:sz w:val="20"/>
+          <w:szCs w:val="20"/>
+        </w:rPr>
+        <w:t xml:space="preserve"> | </w:t>
+      </w:r>
+      <w:r>
+        <w:rPr>
+          <w:rFonts w:ascii="Arial" w:eastAsia="Century Gothic" w:hAnsi="Arial" w:cs="Arial"/>
+          <w:color w:val="7D9532" w:themeColor="accent6" w:themeShade="BF"/>
+          <w:sz w:val="20"/>
+          <w:szCs w:val="20"/>
+        </w:rPr>
+        <w:t>0</w:t>
+      </w:r>
+      <w:r>
+        <w:rPr>
+          <w:rFonts w:ascii="Arial" w:eastAsia="Century Gothic" w:hAnsi="Arial" w:cs="Arial"/>
+          <w:color w:val="7D9532" w:themeColor="accent6" w:themeShade="BF"/>
+          <w:sz w:val="20"/>
+          <w:szCs w:val="20"/>
+        </w:rPr>
+        <w:t>2</w:t>
+      </w:r>
+      <w:r>
+        <w:rPr>
+          <w:rFonts w:ascii="Arial" w:eastAsia="Century Gothic" w:hAnsi="Arial" w:cs="Arial"/>
+          <w:color w:val="7D9532" w:themeColor="accent6" w:themeShade="BF"/>
+          <w:sz w:val="20"/>
+          <w:szCs w:val="20"/>
+        </w:rPr>
+        <w:t>/20</w:t>
+      </w:r>
+      <w:r>
+        <w:rPr>
+          <w:rFonts w:ascii="Arial" w:eastAsia="Century Gothic" w:hAnsi="Arial" w:cs="Arial"/>
+          <w:color w:val="7D9532" w:themeColor="accent6" w:themeShade="BF"/>
+          <w:sz w:val="20"/>
+          <w:szCs w:val="20"/>
+        </w:rPr>
+        <w:t>23</w:t>
+      </w:r>
+      <w:r>
+        <w:rPr>
+          <w:rFonts w:ascii="Arial" w:eastAsia="Century Gothic" w:hAnsi="Arial" w:cs="Arial"/>
+          <w:color w:val="7D9532" w:themeColor="accent6" w:themeShade="BF"/>
+          <w:sz w:val="20"/>
+          <w:szCs w:val="20"/>
+        </w:rPr>
+        <w:t xml:space="preserve"> </w:t>
+      </w:r>
+      <w:r>
+        <w:rPr>
+          <w:rFonts w:ascii="Arial" w:eastAsia="Century Gothic" w:hAnsi="Arial" w:cs="Arial"/>
+          <w:color w:val="7D9532" w:themeColor="accent6" w:themeShade="BF"/>
+          <w:sz w:val="20"/>
+          <w:szCs w:val="20"/>
+        </w:rPr>
+        <w:t>–</w:t>
+      </w:r>
+      <w:r>
+        <w:rPr>
+          <w:rFonts w:ascii="Arial" w:eastAsia="Century Gothic" w:hAnsi="Arial" w:cs="Arial"/>
+          <w:color w:val="7D9532" w:themeColor="accent6" w:themeShade="BF"/>
+          <w:sz w:val="20"/>
+          <w:szCs w:val="20"/>
+        </w:rPr>
+        <w:t xml:space="preserve"> </w:t>
+      </w:r>
+      <w:r>
+        <w:rPr>
+          <w:rFonts w:ascii="Arial" w:eastAsia="Century Gothic" w:hAnsi="Arial" w:cs="Arial"/>
+          <w:color w:val="7D9532" w:themeColor="accent6" w:themeShade="BF"/>
+          <w:sz w:val="20"/>
+          <w:szCs w:val="20"/>
+        </w:rPr>
+        <w:t>Present</w:t>
+      </w:r>
+    </w:p>
+    <w:p>
+      <w:pPr>
+        <w:spacing w:after="120" w:line="240" w:lineRule="auto"/>
+        <w:rPr>
+          <w:rFonts w:ascii="Arial" w:eastAsia="Century Gothic" w:hAnsi="Arial" w:cs="Arial"/>
+          <w:bCs/>
+          <w:color w:val="434343"/>
+          <w:sz w:val="20"/>
+          <w:szCs w:val="20"/>
+        </w:rPr>
+      </w:pPr>
+      <w:r>
+        <w:rPr>
+          <w:rFonts w:ascii="Arial" w:eastAsia="Century Gothic" w:hAnsi="Arial" w:cs="Arial"/>
+          <w:bCs/>
+          <w:color w:val="434343"/>
+          <w:sz w:val="20"/>
+          <w:szCs w:val="20"/>
+        </w:rPr>
+        <w:t>University of Michigan, School of Information</w:t>
+      </w:r>
+      <w:r>
+        <w:rPr>
+          <w:rFonts w:ascii="Arial" w:eastAsia="Century Gothic" w:hAnsi="Arial" w:cs="Arial"/>
+          <w:bCs/>
+          <w:color w:val="434343"/>
+          <w:sz w:val="20"/>
+          <w:szCs w:val="20"/>
+        </w:rPr>
+        <w:t xml:space="preserve"> | </w:t>
+      </w:r>
+      <w:r>
+        <w:rPr>
+          <w:rFonts w:ascii="Arial" w:eastAsia="Century Gothic" w:hAnsi="Arial" w:cs="Arial"/>
+          <w:bCs/>
+          <w:color w:val="434343"/>
+          <w:sz w:val="20"/>
+          <w:szCs w:val="20"/>
+        </w:rPr>
+        <w:t>Remote</w:t>
       </w:r>
     </w:p>
     <w:p>
@@ -590,7 +639,7 @@
           <w:sz w:val="20"/>
           <w:szCs w:val="20"/>
         </w:rPr>
-        <w:t>Create and disseminate research recruitment materials</w:t>
+        <w:t>Design and conduct asynchronous remote focus groups with gender affirming surgeons and transgender participants</w:t>
       </w:r>
     </w:p>
     <w:p>
@@ -615,70 +664,7 @@
           <w:sz w:val="20"/>
           <w:szCs w:val="20"/>
         </w:rPr>
-        <w:t>Work with an interdisciplinary team to bridge together findings from human-computer interaction, medicine, and gender studies</w:t>
-      </w:r>
-    </w:p>
-    <w:p>
-      <w:pPr>
-        <w:spacing w:after="160" w:line="259" w:lineRule="auto"/>
-        <w:rPr>
-          <w:rFonts w:ascii="Arial" w:hAnsi="Arial" w:cs="Arial"/>
-          <w:bCs/>
-          <w:sz w:val="20"/>
-          <w:szCs w:val="20"/>
-        </w:rPr>
-      </w:pPr>
-    </w:p>
-    <w:p>
-      <w:pPr>
-        <w:spacing w:after="120" w:line="240" w:lineRule="auto"/>
-        <w:rPr>
-          <w:rFonts w:ascii="Arial" w:eastAsia="Century Gothic" w:hAnsi="Arial" w:cs="Arial"/>
-          <w:color w:val="7D9532" w:themeColor="accent6" w:themeShade="BF"/>
-          <w:sz w:val="20"/>
-          <w:szCs w:val="20"/>
-        </w:rPr>
-      </w:pPr>
-      <w:r>
-        <w:rPr>
-          <w:rFonts w:ascii="Arial" w:eastAsia="Century Gothic" w:hAnsi="Arial" w:cs="Arial"/>
-          <w:b/>
-          <w:color w:val="434343"/>
-          <w:sz w:val="20"/>
-          <w:szCs w:val="20"/>
-        </w:rPr>
-        <w:t xml:space="preserve">Graduate Research Assistant | </w:t>
-      </w:r>
-      <w:r>
-        <w:rPr>
-          <w:rFonts w:ascii="Arial" w:eastAsia="Century Gothic" w:hAnsi="Arial" w:cs="Arial"/>
-          <w:color w:val="7D9532" w:themeColor="accent6" w:themeShade="BF"/>
-          <w:sz w:val="20"/>
-          <w:szCs w:val="20"/>
-        </w:rPr>
-        <w:t>08/2018 - Present</w:t>
-      </w:r>
-    </w:p>
-    <w:p>
-      <w:pPr>
-        <w:spacing w:after="120" w:line="240" w:lineRule="auto"/>
-        <w:rPr>
-          <w:rFonts w:ascii="Arial" w:eastAsia="Century Gothic" w:hAnsi="Arial" w:cs="Arial"/>
-          <w:bCs/>
-          <w:color w:val="434343"/>
-          <w:sz w:val="20"/>
-          <w:szCs w:val="20"/>
-        </w:rPr>
-      </w:pPr>
-      <w:r>
-        <w:rPr>
-          <w:rFonts w:ascii="Arial" w:eastAsia="Century Gothic" w:hAnsi="Arial" w:cs="Arial"/>
-          <w:bCs/>
-          <w:color w:val="434343"/>
-          <w:sz w:val="20"/>
-          <w:szCs w:val="20"/>
-        </w:rPr>
-        <w:t>University of Notre Dame | Notre Dame, IN</w:t>
+        <w:t>Create and disseminate research recruitment materials</w:t>
       </w:r>
     </w:p>
     <w:p>
@@ -703,52 +689,97 @@
           <w:sz w:val="20"/>
           <w:szCs w:val="20"/>
         </w:rPr>
-        <w:t>Conduct</w:t>
-      </w:r>
-      <w:r>
+        <w:t>Work with an interdisciplinary team to bridge together findings from human-computer interaction, medicine, and gender studies</w:t>
+      </w:r>
+    </w:p>
+    <w:p>
+      <w:pPr>
+        <w:spacing w:after="160" w:line="259" w:lineRule="auto"/>
         <w:rPr>
           <w:rFonts w:ascii="Arial" w:hAnsi="Arial" w:cs="Arial"/>
           <w:bCs/>
           <w:sz w:val="20"/>
           <w:szCs w:val="20"/>
         </w:rPr>
-        <w:t>ed</w:t>
-      </w:r>
-      <w:r>
-        <w:rPr>
-          <w:rFonts w:ascii="Arial" w:hAnsi="Arial" w:cs="Arial"/>
-          <w:bCs/>
-          <w:sz w:val="20"/>
-          <w:szCs w:val="20"/>
-        </w:rPr>
-        <w:t xml:space="preserve"> and analyze</w:t>
-      </w:r>
-      <w:r>
-        <w:rPr>
-          <w:rFonts w:ascii="Arial" w:hAnsi="Arial" w:cs="Arial"/>
-          <w:bCs/>
-          <w:sz w:val="20"/>
-          <w:szCs w:val="20"/>
-        </w:rPr>
-        <w:t>d</w:t>
-      </w:r>
-      <w:r>
-        <w:rPr>
-          <w:rFonts w:ascii="Arial" w:hAnsi="Arial" w:cs="Arial"/>
-          <w:bCs/>
-          <w:sz w:val="20"/>
-          <w:szCs w:val="20"/>
-        </w:rPr>
-        <w:t xml:space="preserve"> semi-structured interviews </w:t>
-      </w:r>
-      <w:r>
-        <w:rPr>
-          <w:rFonts w:ascii="Arial" w:hAnsi="Arial" w:cs="Arial"/>
-          <w:bCs/>
-          <w:sz w:val="20"/>
-          <w:szCs w:val="20"/>
-        </w:rPr>
-        <w:t>using open and axial coding</w:t>
+      </w:pPr>
+    </w:p>
+    <w:p>
+      <w:pPr>
+        <w:spacing w:after="120" w:line="240" w:lineRule="auto"/>
+        <w:rPr>
+          <w:rFonts w:ascii="Arial" w:eastAsia="Century Gothic" w:hAnsi="Arial" w:cs="Arial"/>
+          <w:color w:val="7D9532" w:themeColor="accent6" w:themeShade="BF"/>
+          <w:sz w:val="20"/>
+          <w:szCs w:val="20"/>
+        </w:rPr>
+      </w:pPr>
+      <w:r>
+        <w:rPr>
+          <w:rFonts w:ascii="Arial" w:eastAsia="Century Gothic" w:hAnsi="Arial" w:cs="Arial"/>
+          <w:b/>
+          <w:color w:val="434343"/>
+          <w:sz w:val="20"/>
+          <w:szCs w:val="20"/>
+        </w:rPr>
+        <w:t xml:space="preserve">Graduate Research Assistant | </w:t>
+      </w:r>
+      <w:r>
+        <w:rPr>
+          <w:rFonts w:ascii="Arial" w:eastAsia="Century Gothic" w:hAnsi="Arial" w:cs="Arial"/>
+          <w:color w:val="7D9532" w:themeColor="accent6" w:themeShade="BF"/>
+          <w:sz w:val="20"/>
+          <w:szCs w:val="20"/>
+        </w:rPr>
+        <w:t xml:space="preserve">08/2018 </w:t>
+      </w:r>
+      <w:r>
+        <w:rPr>
+          <w:rFonts w:ascii="Arial" w:eastAsia="Century Gothic" w:hAnsi="Arial" w:cs="Arial"/>
+          <w:color w:val="7D9532" w:themeColor="accent6" w:themeShade="BF"/>
+          <w:sz w:val="20"/>
+          <w:szCs w:val="20"/>
+        </w:rPr>
+        <w:t>–</w:t>
+      </w:r>
+      <w:r>
+        <w:rPr>
+          <w:rFonts w:ascii="Arial" w:eastAsia="Century Gothic" w:hAnsi="Arial" w:cs="Arial"/>
+          <w:color w:val="7D9532" w:themeColor="accent6" w:themeShade="BF"/>
+          <w:sz w:val="20"/>
+          <w:szCs w:val="20"/>
+        </w:rPr>
+        <w:t xml:space="preserve"> </w:t>
+      </w:r>
+      <w:r>
+        <w:rPr>
+          <w:rFonts w:ascii="Arial" w:eastAsia="Century Gothic" w:hAnsi="Arial" w:cs="Arial"/>
+          <w:color w:val="7D9532" w:themeColor="accent6" w:themeShade="BF"/>
+          <w:sz w:val="20"/>
+          <w:szCs w:val="20"/>
+        </w:rPr>
+        <w:t>05/2023</w:t>
+      </w:r>
+    </w:p>
+    <w:p>
+      <w:pPr>
+        <w:spacing w:after="120" w:line="240" w:lineRule="auto"/>
+        <w:rPr>
+          <w:rFonts w:ascii="Arial" w:eastAsia="Century Gothic" w:hAnsi="Arial" w:cs="Arial"/>
+          <w:bCs/>
+          <w:color w:val="434343"/>
+          <w:sz w:val="20"/>
+          <w:szCs w:val="20"/>
+        </w:rPr>
+      </w:pPr>
+      <w:r>
+        <w:rPr>
+          <w:rFonts w:ascii="Arial" w:eastAsia="Century Gothic" w:hAnsi="Arial" w:cs="Arial"/>
+          <w:bCs/>
+          <w:color w:val="434343"/>
+          <w:sz w:val="20"/>
+          <w:szCs w:val="20"/>
+        </w:rPr>
+        <w:t>University of Notre Dame | Notre Dame, IN</w:t>
       </w:r>
     </w:p>
     <w:p>
@@ -773,7 +804,7 @@
           <w:sz w:val="20"/>
           <w:szCs w:val="20"/>
         </w:rPr>
-        <w:t>Create</w:t>
+        <w:t>Conduct</w:t>
       </w:r>
       <w:r>
         <w:rPr>
@@ -782,6 +813,24 @@
           <w:sz w:val="20"/>
           <w:szCs w:val="20"/>
         </w:rPr>
+        <w:t>ed</w:t>
+      </w:r>
+      <w:r>
+        <w:rPr>
+          <w:rFonts w:ascii="Arial" w:hAnsi="Arial" w:cs="Arial"/>
+          <w:bCs/>
+          <w:sz w:val="20"/>
+          <w:szCs w:val="20"/>
+        </w:rPr>
+        <w:t xml:space="preserve"> and analyze</w:t>
+      </w:r>
+      <w:r>
+        <w:rPr>
+          <w:rFonts w:ascii="Arial" w:hAnsi="Arial" w:cs="Arial"/>
+          <w:bCs/>
+          <w:sz w:val="20"/>
+          <w:szCs w:val="20"/>
+        </w:rPr>
         <w:t>d</w:t>
       </w:r>
       <w:r>
@@ -791,7 +840,7 @@
           <w:sz w:val="20"/>
           <w:szCs w:val="20"/>
         </w:rPr>
-        <w:t xml:space="preserve"> and evaluate</w:t>
+        <w:t xml:space="preserve"> semi-structured interviews </w:t>
       </w:r>
       <w:r>
         <w:rPr>
@@ -800,16 +849,7 @@
           <w:sz w:val="20"/>
           <w:szCs w:val="20"/>
         </w:rPr>
-        <w:t>d</w:t>
-      </w:r>
-      <w:r>
-        <w:rPr>
-          <w:rFonts w:ascii="Arial" w:hAnsi="Arial" w:cs="Arial"/>
-          <w:bCs/>
-          <w:sz w:val="20"/>
-          <w:szCs w:val="20"/>
-        </w:rPr>
-        <w:t xml:space="preserve"> paper and digital prototypes</w:t>
+        <w:t>using open and axial coding</w:t>
       </w:r>
     </w:p>
     <w:p>
@@ -834,7 +874,7 @@
           <w:sz w:val="20"/>
           <w:szCs w:val="20"/>
         </w:rPr>
-        <w:t>Design</w:t>
+        <w:t>Create</w:t>
       </w:r>
       <w:r>
         <w:rPr>
@@ -843,7 +883,7 @@
           <w:sz w:val="20"/>
           <w:szCs w:val="20"/>
         </w:rPr>
-        <w:t>ed</w:t>
+        <w:t>d</w:t>
       </w:r>
       <w:r>
         <w:rPr>
@@ -852,7 +892,7 @@
           <w:sz w:val="20"/>
           <w:szCs w:val="20"/>
         </w:rPr>
-        <w:t xml:space="preserve"> and implement</w:t>
+        <w:t xml:space="preserve"> and evaluate</w:t>
       </w:r>
       <w:r>
         <w:rPr>
@@ -861,7 +901,7 @@
           <w:sz w:val="20"/>
           <w:szCs w:val="20"/>
         </w:rPr>
-        <w:t>ed</w:t>
+        <w:t>d</w:t>
       </w:r>
       <w:r>
         <w:rPr>
@@ -870,16 +910,7 @@
           <w:sz w:val="20"/>
           <w:szCs w:val="20"/>
         </w:rPr>
-        <w:t xml:space="preserve"> Mechanical Turk experiments to evaluate cognitive biases</w:t>
-      </w:r>
-      <w:r>
-        <w:rPr>
-          <w:rFonts w:ascii="Arial" w:hAnsi="Arial" w:cs="Arial"/>
-          <w:bCs/>
-          <w:sz w:val="20"/>
-          <w:szCs w:val="20"/>
-        </w:rPr>
-        <w:t xml:space="preserve"> in visualizations</w:t>
+        <w:t xml:space="preserve"> paper and digital prototypes</w:t>
       </w:r>
     </w:p>
     <w:p>
@@ -899,21 +930,57 @@
       </w:pPr>
       <w:r>
         <w:rPr>
-          <w:rFonts w:ascii="Calibri" w:hAnsi="Calibri" w:cs="Calibri"/>
-          <w:bCs/>
-          <w:sz w:val="20"/>
-          <w:szCs w:val="20"/>
-        </w:rPr>
-        <w:t>﻿</w:t>
-      </w:r>
-      <w:r>
-        <w:rPr>
           <w:rFonts w:ascii="Arial" w:hAnsi="Arial" w:cs="Arial"/>
           <w:bCs/>
           <w:sz w:val="20"/>
           <w:szCs w:val="20"/>
         </w:rPr>
-        <w:t>Design and conduct user studies and participatory design workshops</w:t>
+        <w:t>Design</w:t>
+      </w:r>
+      <w:r>
+        <w:rPr>
+          <w:rFonts w:ascii="Arial" w:hAnsi="Arial" w:cs="Arial"/>
+          <w:bCs/>
+          <w:sz w:val="20"/>
+          <w:szCs w:val="20"/>
+        </w:rPr>
+        <w:t>ed</w:t>
+      </w:r>
+      <w:r>
+        <w:rPr>
+          <w:rFonts w:ascii="Arial" w:hAnsi="Arial" w:cs="Arial"/>
+          <w:bCs/>
+          <w:sz w:val="20"/>
+          <w:szCs w:val="20"/>
+        </w:rPr>
+        <w:t xml:space="preserve"> and implement</w:t>
+      </w:r>
+      <w:r>
+        <w:rPr>
+          <w:rFonts w:ascii="Arial" w:hAnsi="Arial" w:cs="Arial"/>
+          <w:bCs/>
+          <w:sz w:val="20"/>
+          <w:szCs w:val="20"/>
+        </w:rPr>
+        <w:t>ed</w:t>
+      </w:r>
+      <w:r>
+        <w:rPr>
+          <w:rFonts w:ascii="Arial" w:hAnsi="Arial" w:cs="Arial"/>
+          <w:bCs/>
+          <w:sz w:val="20"/>
+          <w:szCs w:val="20"/>
+        </w:rPr>
+        <w:t xml:space="preserve"> Mechanical Turk experiments to evaluate cognitive biases</w:t>
+      </w:r>
+      <w:r>
+        <w:rPr>
+          <w:rFonts w:ascii="Arial" w:hAnsi="Arial" w:cs="Arial"/>
+          <w:bCs/>
+          <w:sz w:val="20"/>
+          <w:szCs w:val="20"/>
+        </w:rPr>
+        <w:t xml:space="preserve"> in visualizations</w:t>
       </w:r>
     </w:p>
     <w:p>
@@ -933,12 +1000,21 @@
       </w:pPr>
       <w:r>
         <w:rPr>
+          <w:rFonts w:ascii="Calibri" w:hAnsi="Calibri" w:cs="Calibri"/>
+          <w:bCs/>
+          <w:sz w:val="20"/>
+          <w:szCs w:val="20"/>
+        </w:rPr>
+        <w:t>﻿</w:t>
+      </w:r>
+      <w:r>
+        <w:rPr>
           <w:rFonts w:ascii="Arial" w:hAnsi="Arial" w:cs="Arial"/>
           <w:bCs/>
           <w:sz w:val="20"/>
           <w:szCs w:val="20"/>
         </w:rPr>
-        <w:t>Oversee students and lead professional development meetings</w:t>
+        <w:t>Design and conduct user studies and participatory design workshops</w:t>
       </w:r>
     </w:p>
     <w:p>
@@ -963,182 +1039,7 @@
           <w:sz w:val="20"/>
           <w:szCs w:val="20"/>
         </w:rPr>
-        <w:t xml:space="preserve">Built a mobile breathing visualizations tool </w:t>
-      </w:r>
-      <w:r>
-        <w:rPr>
-          <w:rFonts w:ascii="Arial" w:hAnsi="Arial" w:cs="Arial"/>
-          <w:bCs/>
-          <w:sz w:val="20"/>
-          <w:szCs w:val="20"/>
-        </w:rPr>
-        <w:t xml:space="preserve">using D3.js </w:t>
-      </w:r>
-      <w:r>
-        <w:rPr>
-          <w:rFonts w:ascii="Arial" w:hAnsi="Arial" w:cs="Arial"/>
-          <w:bCs/>
-          <w:sz w:val="20"/>
-          <w:szCs w:val="20"/>
-        </w:rPr>
-        <w:t>and performed usability testing</w:t>
-      </w:r>
-    </w:p>
-    <w:p>
-      <w:pPr>
-        <w:spacing w:after="120" w:line="240" w:lineRule="auto"/>
-        <w:rPr>
-          <w:rFonts w:ascii="Arial" w:eastAsia="Century Gothic" w:hAnsi="Arial" w:cs="Arial"/>
-          <w:b/>
-          <w:color w:val="434343"/>
-          <w:sz w:val="20"/>
-          <w:szCs w:val="20"/>
-        </w:rPr>
-      </w:pPr>
-    </w:p>
-    <w:p>
-      <w:pPr>
-        <w:spacing w:after="120" w:line="240" w:lineRule="auto"/>
-        <w:rPr>
-          <w:rFonts w:ascii="Arial" w:eastAsia="Century Gothic" w:hAnsi="Arial" w:cs="Arial"/>
-          <w:color w:val="7D9532" w:themeColor="accent6" w:themeShade="BF"/>
-          <w:sz w:val="20"/>
-          <w:szCs w:val="20"/>
-        </w:rPr>
-      </w:pPr>
-      <w:r>
-        <w:rPr>
-          <w:rFonts w:ascii="Arial" w:eastAsia="Century Gothic" w:hAnsi="Arial" w:cs="Arial"/>
-          <w:b/>
-          <w:color w:val="434343"/>
-          <w:sz w:val="20"/>
-          <w:szCs w:val="20"/>
-        </w:rPr>
-        <w:t>UX Research Intern</w:t>
-      </w:r>
-      <w:r>
-        <w:rPr>
-          <w:rFonts w:ascii="Arial" w:eastAsia="Century Gothic" w:hAnsi="Arial" w:cs="Arial"/>
-          <w:b/>
-          <w:color w:val="434343"/>
-          <w:sz w:val="20"/>
-          <w:szCs w:val="20"/>
-        </w:rPr>
-        <w:t xml:space="preserve"> | </w:t>
-      </w:r>
-      <w:r>
-        <w:rPr>
-          <w:rFonts w:ascii="Arial" w:eastAsia="Century Gothic" w:hAnsi="Arial" w:cs="Arial"/>
-          <w:color w:val="7D9532" w:themeColor="accent6" w:themeShade="BF"/>
-          <w:sz w:val="20"/>
-          <w:szCs w:val="20"/>
-        </w:rPr>
-        <w:t>0</w:t>
-      </w:r>
-      <w:r>
-        <w:rPr>
-          <w:rFonts w:ascii="Arial" w:eastAsia="Century Gothic" w:hAnsi="Arial" w:cs="Arial"/>
-          <w:color w:val="7D9532" w:themeColor="accent6" w:themeShade="BF"/>
-          <w:sz w:val="20"/>
-          <w:szCs w:val="20"/>
-        </w:rPr>
-        <w:t>6</w:t>
-      </w:r>
-      <w:r>
-        <w:rPr>
-          <w:rFonts w:ascii="Arial" w:eastAsia="Century Gothic" w:hAnsi="Arial" w:cs="Arial"/>
-          <w:color w:val="7D9532" w:themeColor="accent6" w:themeShade="BF"/>
-          <w:sz w:val="20"/>
-          <w:szCs w:val="20"/>
-        </w:rPr>
-        <w:t>/20</w:t>
-      </w:r>
-      <w:r>
-        <w:rPr>
-          <w:rFonts w:ascii="Arial" w:eastAsia="Century Gothic" w:hAnsi="Arial" w:cs="Arial"/>
-          <w:color w:val="7D9532" w:themeColor="accent6" w:themeShade="BF"/>
-          <w:sz w:val="20"/>
-          <w:szCs w:val="20"/>
-        </w:rPr>
-        <w:t>21</w:t>
-      </w:r>
-      <w:r>
-        <w:rPr>
-          <w:rFonts w:ascii="Arial" w:eastAsia="Century Gothic" w:hAnsi="Arial" w:cs="Arial"/>
-          <w:color w:val="7D9532" w:themeColor="accent6" w:themeShade="BF"/>
-          <w:sz w:val="20"/>
-          <w:szCs w:val="20"/>
-        </w:rPr>
-        <w:t xml:space="preserve"> </w:t>
-      </w:r>
-      <w:r>
-        <w:rPr>
-          <w:rFonts w:ascii="Arial" w:eastAsia="Century Gothic" w:hAnsi="Arial" w:cs="Arial"/>
-          <w:color w:val="7D9532" w:themeColor="accent6" w:themeShade="BF"/>
-          <w:sz w:val="20"/>
-          <w:szCs w:val="20"/>
-        </w:rPr>
-        <w:t>–</w:t>
-      </w:r>
-      <w:r>
-        <w:rPr>
-          <w:rFonts w:ascii="Arial" w:eastAsia="Century Gothic" w:hAnsi="Arial" w:cs="Arial"/>
-          <w:color w:val="7D9532" w:themeColor="accent6" w:themeShade="BF"/>
-          <w:sz w:val="20"/>
-          <w:szCs w:val="20"/>
-        </w:rPr>
-        <w:t xml:space="preserve"> </w:t>
-      </w:r>
-      <w:r>
-        <w:rPr>
-          <w:rFonts w:ascii="Arial" w:eastAsia="Century Gothic" w:hAnsi="Arial" w:cs="Arial"/>
-          <w:color w:val="7D9532" w:themeColor="accent6" w:themeShade="BF"/>
-          <w:sz w:val="20"/>
-          <w:szCs w:val="20"/>
-        </w:rPr>
-        <w:t>08/2021</w:t>
-      </w:r>
-    </w:p>
-    <w:p>
-      <w:pPr>
-        <w:spacing w:after="120" w:line="240" w:lineRule="auto"/>
-        <w:rPr>
-          <w:rFonts w:ascii="Arial" w:eastAsia="Century Gothic" w:hAnsi="Arial" w:cs="Arial"/>
-          <w:bCs/>
-          <w:color w:val="434343"/>
-          <w:sz w:val="20"/>
-          <w:szCs w:val="20"/>
-        </w:rPr>
-      </w:pPr>
-      <w:r>
-        <w:rPr>
-          <w:rFonts w:ascii="Arial" w:eastAsia="Century Gothic" w:hAnsi="Arial" w:cs="Arial"/>
-          <w:bCs/>
-          <w:color w:val="434343"/>
-          <w:sz w:val="20"/>
-          <w:szCs w:val="20"/>
-        </w:rPr>
-        <w:t>Facebook</w:t>
-      </w:r>
-      <w:r>
-        <w:rPr>
-          <w:rFonts w:ascii="Arial" w:eastAsia="Century Gothic" w:hAnsi="Arial" w:cs="Arial"/>
-          <w:bCs/>
-          <w:color w:val="434343"/>
-          <w:sz w:val="20"/>
-          <w:szCs w:val="20"/>
-        </w:rPr>
-        <w:t xml:space="preserve"> | </w:t>
-      </w:r>
-      <w:r>
-        <w:rPr>
-          <w:rFonts w:ascii="Arial" w:eastAsia="Century Gothic" w:hAnsi="Arial" w:cs="Arial"/>
-          <w:bCs/>
-          <w:color w:val="434343"/>
-          <w:sz w:val="20"/>
-          <w:szCs w:val="20"/>
-        </w:rPr>
-        <w:t>Remote</w:t>
+        <w:t>Oversee students and lead professional development meetings</w:t>
       </w:r>
     </w:p>
     <w:p>
@@ -1163,7 +1064,7 @@
           <w:sz w:val="20"/>
           <w:szCs w:val="20"/>
         </w:rPr>
-        <w:t>Investigate</w:t>
+        <w:t xml:space="preserve">Built a mobile breathing visualizations tool </w:t>
       </w:r>
       <w:r>
         <w:rPr>
@@ -1172,7 +1073,7 @@
           <w:sz w:val="20"/>
           <w:szCs w:val="20"/>
         </w:rPr>
-        <w:t>d content</w:t>
+        <w:t xml:space="preserve">using D3.js </w:t>
       </w:r>
       <w:r>
         <w:rPr>
@@ -1181,25 +1082,164 @@
           <w:sz w:val="20"/>
           <w:szCs w:val="20"/>
         </w:rPr>
-        <w:t xml:space="preserve"> creators</w:t>
-      </w:r>
-      <w:r>
-        <w:rPr>
-          <w:rFonts w:ascii="Arial" w:hAnsi="Arial" w:cs="Arial"/>
-          <w:bCs/>
-          <w:sz w:val="20"/>
-          <w:szCs w:val="20"/>
-        </w:rPr>
-        <w:t xml:space="preserve">’ </w:t>
-      </w:r>
-      <w:r>
-        <w:rPr>
-          <w:rFonts w:ascii="Arial" w:hAnsi="Arial" w:cs="Arial"/>
-          <w:bCs/>
-          <w:sz w:val="20"/>
-          <w:szCs w:val="20"/>
-        </w:rPr>
-        <w:t>pain points in using Live Breaks feature</w:t>
+        <w:t>and performed usability testing</w:t>
+      </w:r>
+    </w:p>
+    <w:p>
+      <w:pPr>
+        <w:spacing w:after="120" w:line="240" w:lineRule="auto"/>
+        <w:rPr>
+          <w:rFonts w:ascii="Arial" w:eastAsia="Century Gothic" w:hAnsi="Arial" w:cs="Arial"/>
+          <w:b/>
+          <w:color w:val="434343"/>
+          <w:sz w:val="20"/>
+          <w:szCs w:val="20"/>
+        </w:rPr>
+      </w:pPr>
+    </w:p>
+    <w:p>
+      <w:pPr>
+        <w:spacing w:after="120" w:line="240" w:lineRule="auto"/>
+        <w:rPr>
+          <w:rFonts w:ascii="Arial" w:eastAsia="Century Gothic" w:hAnsi="Arial" w:cs="Arial"/>
+          <w:color w:val="7D9532" w:themeColor="accent6" w:themeShade="BF"/>
+          <w:sz w:val="20"/>
+          <w:szCs w:val="20"/>
+        </w:rPr>
+      </w:pPr>
+      <w:r>
+        <w:rPr>
+          <w:rFonts w:ascii="Arial" w:eastAsia="Century Gothic" w:hAnsi="Arial" w:cs="Arial"/>
+          <w:b/>
+          <w:color w:val="434343"/>
+          <w:sz w:val="20"/>
+          <w:szCs w:val="20"/>
+        </w:rPr>
+        <w:t>UX Research Intern</w:t>
+      </w:r>
+      <w:r>
+        <w:rPr>
+          <w:rFonts w:ascii="Arial" w:eastAsia="Century Gothic" w:hAnsi="Arial" w:cs="Arial"/>
+          <w:b/>
+          <w:color w:val="434343"/>
+          <w:sz w:val="20"/>
+          <w:szCs w:val="20"/>
+        </w:rPr>
+        <w:t xml:space="preserve"> | </w:t>
+      </w:r>
+      <w:r>
+        <w:rPr>
+          <w:rFonts w:ascii="Arial" w:eastAsia="Century Gothic" w:hAnsi="Arial" w:cs="Arial"/>
+          <w:color w:val="7D9532" w:themeColor="accent6" w:themeShade="BF"/>
+          <w:sz w:val="20"/>
+          <w:szCs w:val="20"/>
+        </w:rPr>
+        <w:t>0</w:t>
+      </w:r>
+      <w:r>
+        <w:rPr>
+          <w:rFonts w:ascii="Arial" w:eastAsia="Century Gothic" w:hAnsi="Arial" w:cs="Arial"/>
+          <w:color w:val="7D9532" w:themeColor="accent6" w:themeShade="BF"/>
+          <w:sz w:val="20"/>
+          <w:szCs w:val="20"/>
+        </w:rPr>
+        <w:t>6</w:t>
+      </w:r>
+      <w:r>
+        <w:rPr>
+          <w:rFonts w:ascii="Arial" w:eastAsia="Century Gothic" w:hAnsi="Arial" w:cs="Arial"/>
+          <w:color w:val="7D9532" w:themeColor="accent6" w:themeShade="BF"/>
+          <w:sz w:val="20"/>
+          <w:szCs w:val="20"/>
+        </w:rPr>
+        <w:t>/20</w:t>
+      </w:r>
+      <w:r>
+        <w:rPr>
+          <w:rFonts w:ascii="Arial" w:eastAsia="Century Gothic" w:hAnsi="Arial" w:cs="Arial"/>
+          <w:color w:val="7D9532" w:themeColor="accent6" w:themeShade="BF"/>
+          <w:sz w:val="20"/>
+          <w:szCs w:val="20"/>
+        </w:rPr>
+        <w:t>21</w:t>
+      </w:r>
+      <w:r>
+        <w:rPr>
+          <w:rFonts w:ascii="Arial" w:eastAsia="Century Gothic" w:hAnsi="Arial" w:cs="Arial"/>
+          <w:color w:val="7D9532" w:themeColor="accent6" w:themeShade="BF"/>
+          <w:sz w:val="20"/>
+          <w:szCs w:val="20"/>
+        </w:rPr>
+        <w:t xml:space="preserve"> </w:t>
+      </w:r>
+      <w:r>
+        <w:rPr>
+          <w:rFonts w:ascii="Arial" w:eastAsia="Century Gothic" w:hAnsi="Arial" w:cs="Arial"/>
+          <w:color w:val="7D9532" w:themeColor="accent6" w:themeShade="BF"/>
+          <w:sz w:val="20"/>
+          <w:szCs w:val="20"/>
+        </w:rPr>
+        <w:t>–</w:t>
+      </w:r>
+      <w:r>
+        <w:rPr>
+          <w:rFonts w:ascii="Arial" w:eastAsia="Century Gothic" w:hAnsi="Arial" w:cs="Arial"/>
+          <w:color w:val="7D9532" w:themeColor="accent6" w:themeShade="BF"/>
+          <w:sz w:val="20"/>
+          <w:szCs w:val="20"/>
+        </w:rPr>
+        <w:t xml:space="preserve"> </w:t>
+      </w:r>
+      <w:r>
+        <w:rPr>
+          <w:rFonts w:ascii="Arial" w:eastAsia="Century Gothic" w:hAnsi="Arial" w:cs="Arial"/>
+          <w:color w:val="7D9532" w:themeColor="accent6" w:themeShade="BF"/>
+          <w:sz w:val="20"/>
+          <w:szCs w:val="20"/>
+        </w:rPr>
+        <w:t>08/2021</w:t>
+      </w:r>
+    </w:p>
+    <w:p>
+      <w:pPr>
+        <w:spacing w:after="120" w:line="240" w:lineRule="auto"/>
+        <w:rPr>
+          <w:rFonts w:ascii="Arial" w:eastAsia="Century Gothic" w:hAnsi="Arial" w:cs="Arial"/>
+          <w:bCs/>
+          <w:color w:val="434343"/>
+          <w:sz w:val="20"/>
+          <w:szCs w:val="20"/>
+        </w:rPr>
+      </w:pPr>
+      <w:r>
+        <w:rPr>
+          <w:rFonts w:ascii="Arial" w:eastAsia="Century Gothic" w:hAnsi="Arial" w:cs="Arial"/>
+          <w:bCs/>
+          <w:color w:val="434343"/>
+          <w:sz w:val="20"/>
+          <w:szCs w:val="20"/>
+        </w:rPr>
+        <w:t>Facebook</w:t>
+      </w:r>
+      <w:r>
+        <w:rPr>
+          <w:rFonts w:ascii="Arial" w:eastAsia="Century Gothic" w:hAnsi="Arial" w:cs="Arial"/>
+          <w:bCs/>
+          <w:color w:val="434343"/>
+          <w:sz w:val="20"/>
+          <w:szCs w:val="20"/>
+        </w:rPr>
+        <w:t xml:space="preserve"> | </w:t>
+      </w:r>
+      <w:r>
+        <w:rPr>
+          <w:rFonts w:ascii="Arial" w:eastAsia="Century Gothic" w:hAnsi="Arial" w:cs="Arial"/>
+          <w:bCs/>
+          <w:color w:val="434343"/>
+          <w:sz w:val="20"/>
+          <w:szCs w:val="20"/>
+        </w:rPr>
+        <w:t>Remote</w:t>
       </w:r>
     </w:p>
     <w:p>
@@ -1224,7 +1264,7 @@
           <w:sz w:val="20"/>
           <w:szCs w:val="20"/>
         </w:rPr>
-        <w:t>Conduct</w:t>
+        <w:t>Investigate</w:t>
       </w:r>
       <w:r>
         <w:rPr>
@@ -1233,7 +1273,7 @@
           <w:sz w:val="20"/>
           <w:szCs w:val="20"/>
         </w:rPr>
-        <w:t>ed</w:t>
+        <w:t>d content</w:t>
       </w:r>
       <w:r>
         <w:rPr>
@@ -1242,7 +1282,25 @@
           <w:sz w:val="20"/>
           <w:szCs w:val="20"/>
         </w:rPr>
-        <w:t xml:space="preserve"> interviews with users and non-users of Live Breaks</w:t>
+        <w:t xml:space="preserve"> creators</w:t>
+      </w:r>
+      <w:r>
+        <w:rPr>
+          <w:rFonts w:ascii="Arial" w:hAnsi="Arial" w:cs="Arial"/>
+          <w:bCs/>
+          <w:sz w:val="20"/>
+          <w:szCs w:val="20"/>
+        </w:rPr>
+        <w:t xml:space="preserve">’ </w:t>
+      </w:r>
+      <w:r>
+        <w:rPr>
+          <w:rFonts w:ascii="Arial" w:hAnsi="Arial" w:cs="Arial"/>
+          <w:bCs/>
+          <w:sz w:val="20"/>
+          <w:szCs w:val="20"/>
+        </w:rPr>
+        <w:t>pain points in using Live Breaks feature</w:t>
       </w:r>
     </w:p>
     <w:p>
@@ -1267,7 +1325,7 @@
           <w:sz w:val="20"/>
           <w:szCs w:val="20"/>
         </w:rPr>
-        <w:t>Present</w:t>
+        <w:t>Conduct</w:t>
       </w:r>
       <w:r>
         <w:rPr>
@@ -1285,7 +1343,7 @@
           <w:sz w:val="20"/>
           <w:szCs w:val="20"/>
         </w:rPr>
-        <w:t xml:space="preserve"> findings to stakeholders</w:t>
+        <w:t xml:space="preserve"> interviews with users and non-users of Live Breaks</w:t>
       </w:r>
     </w:p>
     <w:p>
@@ -1310,7 +1368,25 @@
           <w:sz w:val="20"/>
           <w:szCs w:val="20"/>
         </w:rPr>
-        <w:t>Participated in internal hackathon</w:t>
+        <w:t>Present</w:t>
+      </w:r>
+      <w:r>
+        <w:rPr>
+          <w:rFonts w:ascii="Arial" w:hAnsi="Arial" w:cs="Arial"/>
+          <w:bCs/>
+          <w:sz w:val="20"/>
+          <w:szCs w:val="20"/>
+        </w:rPr>
+        <w:t>ed</w:t>
+      </w:r>
+      <w:r>
+        <w:rPr>
+          <w:rFonts w:ascii="Arial" w:hAnsi="Arial" w:cs="Arial"/>
+          <w:bCs/>
+          <w:sz w:val="20"/>
+          <w:szCs w:val="20"/>
+        </w:rPr>
+        <w:t xml:space="preserve"> findings to stakeholders</w:t>
       </w:r>
     </w:p>
     <w:p>
@@ -1335,70 +1411,7 @@
           <w:sz w:val="20"/>
           <w:szCs w:val="20"/>
         </w:rPr>
-        <w:t>Improved internal documentation</w:t>
-      </w:r>
-    </w:p>
-    <w:p>
-      <w:pPr>
-        <w:spacing w:after="160" w:line="259" w:lineRule="auto"/>
-        <w:rPr>
-          <w:rFonts w:ascii="Arial" w:hAnsi="Arial" w:cs="Arial"/>
-          <w:bCs/>
-          <w:sz w:val="20"/>
-          <w:szCs w:val="20"/>
-        </w:rPr>
-      </w:pPr>
-    </w:p>
-    <w:p>
-      <w:pPr>
-        <w:spacing w:after="120" w:line="240" w:lineRule="auto"/>
-        <w:rPr>
-          <w:rFonts w:ascii="Arial" w:eastAsia="Century Gothic" w:hAnsi="Arial" w:cs="Arial"/>
-          <w:color w:val="7D9532" w:themeColor="accent6" w:themeShade="BF"/>
-          <w:sz w:val="20"/>
-          <w:szCs w:val="20"/>
-        </w:rPr>
-      </w:pPr>
-      <w:r>
-        <w:rPr>
-          <w:rFonts w:ascii="Arial" w:eastAsia="Century Gothic" w:hAnsi="Arial" w:cs="Arial"/>
-          <w:b/>
-          <w:color w:val="434343"/>
-          <w:sz w:val="20"/>
-          <w:szCs w:val="20"/>
-        </w:rPr>
-        <w:t xml:space="preserve">Graduate Teaching Assistant | </w:t>
-      </w:r>
-      <w:r>
-        <w:rPr>
-          <w:rFonts w:ascii="Arial" w:eastAsia="Century Gothic" w:hAnsi="Arial" w:cs="Arial"/>
-          <w:color w:val="7D9532" w:themeColor="accent6" w:themeShade="BF"/>
-          <w:sz w:val="20"/>
-          <w:szCs w:val="20"/>
-        </w:rPr>
-        <w:t>08/2018 – 05/2019</w:t>
-      </w:r>
-    </w:p>
-    <w:p>
-      <w:pPr>
-        <w:spacing w:after="120" w:line="240" w:lineRule="auto"/>
-        <w:rPr>
-          <w:rFonts w:ascii="Arial" w:eastAsia="Century Gothic" w:hAnsi="Arial" w:cs="Arial"/>
-          <w:bCs/>
-          <w:color w:val="434343"/>
-          <w:sz w:val="20"/>
-          <w:szCs w:val="20"/>
-        </w:rPr>
-      </w:pPr>
-      <w:r>
-        <w:rPr>
-          <w:rFonts w:ascii="Arial" w:eastAsia="Century Gothic" w:hAnsi="Arial" w:cs="Arial"/>
-          <w:bCs/>
-          <w:color w:val="434343"/>
-          <w:sz w:val="20"/>
-          <w:szCs w:val="20"/>
-        </w:rPr>
-        <w:t>University of Notre Dame | Notre Dame, IN</w:t>
+        <w:t>Participated in internal hackathon</w:t>
       </w:r>
     </w:p>
     <w:p>
@@ -1408,36 +1421,85 @@
           <w:ilvl w:val="0"/>
           <w:numId w:val="8"/>
         </w:numPr>
-        <w:spacing w:after="120" w:line="240" w:lineRule="auto"/>
-        <w:rPr>
-          <w:rFonts w:ascii="Arial" w:eastAsia="Century Gothic" w:hAnsi="Arial" w:cs="Arial"/>
-          <w:sz w:val="20"/>
-          <w:szCs w:val="20"/>
-        </w:rPr>
-      </w:pPr>
-      <w:r>
-        <w:rPr>
-          <w:rFonts w:ascii="Arial" w:eastAsia="Century Gothic" w:hAnsi="Arial" w:cs="Arial"/>
-          <w:sz w:val="20"/>
-          <w:szCs w:val="20"/>
-        </w:rPr>
-        <w:t>Grade</w:t>
-      </w:r>
-      <w:r>
-        <w:rPr>
-          <w:rFonts w:ascii="Arial" w:eastAsia="Century Gothic" w:hAnsi="Arial" w:cs="Arial"/>
-          <w:sz w:val="20"/>
-          <w:szCs w:val="20"/>
-        </w:rPr>
-        <w:t>d</w:t>
-      </w:r>
-      <w:r>
-        <w:rPr>
-          <w:rFonts w:ascii="Arial" w:eastAsia="Century Gothic" w:hAnsi="Arial" w:cs="Arial"/>
-          <w:sz w:val="20"/>
-          <w:szCs w:val="20"/>
-        </w:rPr>
-        <w:t xml:space="preserve"> Programming Paradigms daily assignments, in-class exercises, and projects</w:t>
+        <w:spacing w:after="160" w:line="259" w:lineRule="auto"/>
+        <w:rPr>
+          <w:rFonts w:ascii="Arial" w:hAnsi="Arial" w:cs="Arial"/>
+          <w:bCs/>
+          <w:sz w:val="20"/>
+          <w:szCs w:val="20"/>
+        </w:rPr>
+      </w:pPr>
+      <w:r>
+        <w:rPr>
+          <w:rFonts w:ascii="Arial" w:hAnsi="Arial" w:cs="Arial"/>
+          <w:bCs/>
+          <w:sz w:val="20"/>
+          <w:szCs w:val="20"/>
+        </w:rPr>
+        <w:t>Improved internal documentation</w:t>
+      </w:r>
+    </w:p>
+    <w:p>
+      <w:pPr>
+        <w:spacing w:after="160" w:line="259" w:lineRule="auto"/>
+        <w:rPr>
+          <w:rFonts w:ascii="Arial" w:hAnsi="Arial" w:cs="Arial"/>
+          <w:bCs/>
+          <w:sz w:val="20"/>
+          <w:szCs w:val="20"/>
+        </w:rPr>
+      </w:pPr>
+    </w:p>
+    <w:p>
+      <w:pPr>
+        <w:spacing w:after="120" w:line="240" w:lineRule="auto"/>
+        <w:rPr>
+          <w:rFonts w:ascii="Arial" w:eastAsia="Century Gothic" w:hAnsi="Arial" w:cs="Arial"/>
+          <w:color w:val="7D9532" w:themeColor="accent6" w:themeShade="BF"/>
+          <w:sz w:val="20"/>
+          <w:szCs w:val="20"/>
+        </w:rPr>
+      </w:pPr>
+      <w:r>
+        <w:rPr>
+          <w:rFonts w:ascii="Arial" w:eastAsia="Century Gothic" w:hAnsi="Arial" w:cs="Arial"/>
+          <w:b/>
+          <w:color w:val="434343"/>
+          <w:sz w:val="20"/>
+          <w:szCs w:val="20"/>
+        </w:rPr>
+        <w:t xml:space="preserve">Graduate Teaching Assistant | </w:t>
+      </w:r>
+      <w:r>
+        <w:rPr>
+          <w:rFonts w:ascii="Arial" w:eastAsia="Century Gothic" w:hAnsi="Arial" w:cs="Arial"/>
+          <w:color w:val="7D9532" w:themeColor="accent6" w:themeShade="BF"/>
+          <w:sz w:val="20"/>
+          <w:szCs w:val="20"/>
+        </w:rPr>
+        <w:t>08/2018 – 05/2019</w:t>
+      </w:r>
+    </w:p>
+    <w:p>
+      <w:pPr>
+        <w:spacing w:after="120" w:line="240" w:lineRule="auto"/>
+        <w:rPr>
+          <w:rFonts w:ascii="Arial" w:eastAsia="Century Gothic" w:hAnsi="Arial" w:cs="Arial"/>
+          <w:bCs/>
+          <w:color w:val="434343"/>
+          <w:sz w:val="20"/>
+          <w:szCs w:val="20"/>
+        </w:rPr>
+      </w:pPr>
+      <w:r>
+        <w:rPr>
+          <w:rFonts w:ascii="Arial" w:eastAsia="Century Gothic" w:hAnsi="Arial" w:cs="Arial"/>
+          <w:bCs/>
+          <w:color w:val="434343"/>
+          <w:sz w:val="20"/>
+          <w:szCs w:val="20"/>
+        </w:rPr>
+        <w:t>University of Notre Dame | Notre Dame, IN</w:t>
       </w:r>
     </w:p>
     <w:p>
@@ -1460,23 +1522,23 @@
           <w:sz w:val="20"/>
           <w:szCs w:val="20"/>
         </w:rPr>
-        <w:t>H</w:t>
-      </w:r>
-      <w:r>
-        <w:rPr>
-          <w:rFonts w:ascii="Arial" w:eastAsia="Century Gothic" w:hAnsi="Arial" w:cs="Arial"/>
-          <w:sz w:val="20"/>
-          <w:szCs w:val="20"/>
-        </w:rPr>
-        <w:t>e</w:t>
-      </w:r>
-      <w:r>
-        <w:rPr>
-          <w:rFonts w:ascii="Arial" w:eastAsia="Century Gothic" w:hAnsi="Arial" w:cs="Arial"/>
-          <w:sz w:val="20"/>
-          <w:szCs w:val="20"/>
-        </w:rPr>
-        <w:t>ld regular office hours for students</w:t>
+        <w:t>Grade</w:t>
+      </w:r>
+      <w:r>
+        <w:rPr>
+          <w:rFonts w:ascii="Arial" w:eastAsia="Century Gothic" w:hAnsi="Arial" w:cs="Arial"/>
+          <w:sz w:val="20"/>
+          <w:szCs w:val="20"/>
+        </w:rPr>
+        <w:t>d</w:t>
+      </w:r>
+      <w:r>
+        <w:rPr>
+          <w:rFonts w:ascii="Arial" w:eastAsia="Century Gothic" w:hAnsi="Arial" w:cs="Arial"/>
+          <w:sz w:val="20"/>
+          <w:szCs w:val="20"/>
+        </w:rPr>
+        <w:t xml:space="preserve"> Programming Paradigms daily assignments, in-class exercises, and projects</w:t>
       </w:r>
     </w:p>
     <w:p>
@@ -1499,126 +1561,23 @@
           <w:sz w:val="20"/>
           <w:szCs w:val="20"/>
         </w:rPr>
-        <w:t>Act</w:t>
-      </w:r>
-      <w:r>
-        <w:rPr>
-          <w:rFonts w:ascii="Arial" w:eastAsia="Century Gothic" w:hAnsi="Arial" w:cs="Arial"/>
-          <w:sz w:val="20"/>
-          <w:szCs w:val="20"/>
-        </w:rPr>
-        <w:t>ed</w:t>
-      </w:r>
-      <w:r>
-        <w:rPr>
-          <w:rFonts w:ascii="Arial" w:eastAsia="Century Gothic" w:hAnsi="Arial" w:cs="Arial"/>
-          <w:sz w:val="20"/>
-          <w:szCs w:val="20"/>
-        </w:rPr>
-        <w:t xml:space="preserve"> as a liason between professor and students</w:t>
-      </w:r>
-    </w:p>
-    <w:p>
-      <w:pPr>
-        <w:spacing w:after="120" w:line="240" w:lineRule="auto"/>
-        <w:rPr>
-          <w:rFonts w:ascii="Arial" w:eastAsia="Century Gothic" w:hAnsi="Arial" w:cs="Arial"/>
-          <w:color w:val="7D9532" w:themeColor="accent6" w:themeShade="BF"/>
-          <w:sz w:val="20"/>
-          <w:szCs w:val="20"/>
-        </w:rPr>
-      </w:pPr>
-    </w:p>
-    <w:p>
-      <w:pPr>
-        <w:spacing w:after="120" w:line="240" w:lineRule="auto"/>
-        <w:rPr>
-          <w:rFonts w:ascii="Arial" w:eastAsia="Century Gothic" w:hAnsi="Arial" w:cs="Arial"/>
-          <w:color w:val="7D9532" w:themeColor="accent6" w:themeShade="BF"/>
-          <w:sz w:val="20"/>
-          <w:szCs w:val="20"/>
-        </w:rPr>
-      </w:pPr>
-      <w:r>
-        <w:rPr>
-          <w:rFonts w:ascii="Arial" w:eastAsia="Century Gothic" w:hAnsi="Arial" w:cs="Arial"/>
-          <w:b/>
-          <w:color w:val="434343"/>
-          <w:sz w:val="20"/>
-          <w:szCs w:val="20"/>
-        </w:rPr>
-        <w:t>Undergraduate Research Assistant</w:t>
-      </w:r>
-      <w:r>
-        <w:rPr>
-          <w:rFonts w:ascii="Arial" w:eastAsia="Century Gothic" w:hAnsi="Arial" w:cs="Arial"/>
-          <w:b/>
-          <w:color w:val="434343"/>
-          <w:sz w:val="20"/>
-          <w:szCs w:val="20"/>
-        </w:rPr>
-        <w:t xml:space="preserve"> </w:t>
-      </w:r>
-      <w:r>
-        <w:rPr>
-          <w:rFonts w:ascii="Arial" w:eastAsia="Century Gothic" w:hAnsi="Arial" w:cs="Arial"/>
-          <w:b/>
-          <w:color w:val="434343"/>
-          <w:sz w:val="20"/>
-          <w:szCs w:val="20"/>
-        </w:rPr>
-        <w:t xml:space="preserve">| </w:t>
-      </w:r>
-      <w:r>
-        <w:rPr>
-          <w:rFonts w:ascii="Arial" w:eastAsia="Century Gothic" w:hAnsi="Arial" w:cs="Arial"/>
-          <w:color w:val="7D9532" w:themeColor="accent6" w:themeShade="BF"/>
-          <w:sz w:val="20"/>
-          <w:szCs w:val="20"/>
-        </w:rPr>
-        <w:t>06/2017 – 08/2018</w:t>
-      </w:r>
-    </w:p>
-    <w:p>
-      <w:pPr>
-        <w:spacing w:after="120" w:line="240" w:lineRule="auto"/>
-        <w:rPr>
-          <w:rFonts w:ascii="Arial" w:eastAsia="Century Gothic" w:hAnsi="Arial" w:cs="Arial"/>
-          <w:bCs/>
-          <w:color w:val="808080" w:themeColor="background1" w:themeShade="80"/>
-          <w:sz w:val="20"/>
-          <w:szCs w:val="20"/>
-        </w:rPr>
-      </w:pPr>
-      <w:r>
-        <w:rPr>
-          <w:rFonts w:ascii="Arial" w:eastAsia="Century Gothic" w:hAnsi="Arial" w:cs="Arial"/>
-          <w:bCs/>
-          <w:color w:val="434343"/>
-          <w:sz w:val="20"/>
-          <w:szCs w:val="20"/>
-        </w:rPr>
-        <w:t>Kettering University</w:t>
-      </w:r>
-      <w:r>
-        <w:rPr>
-          <w:rFonts w:ascii="Arial" w:eastAsia="Century Gothic" w:hAnsi="Arial" w:cs="Arial"/>
-          <w:bCs/>
-          <w:color w:val="434343"/>
-          <w:sz w:val="20"/>
-          <w:szCs w:val="20"/>
-        </w:rPr>
-        <w:t xml:space="preserve"> | </w:t>
-      </w:r>
-      <w:r>
-        <w:rPr>
-          <w:rFonts w:ascii="Arial" w:eastAsia="Century Gothic" w:hAnsi="Arial" w:cs="Arial"/>
-          <w:bCs/>
-          <w:color w:val="434343"/>
-          <w:sz w:val="20"/>
-          <w:szCs w:val="20"/>
-        </w:rPr>
-        <w:t>Flint, MI</w:t>
+        <w:t>H</w:t>
+      </w:r>
+      <w:r>
+        <w:rPr>
+          <w:rFonts w:ascii="Arial" w:eastAsia="Century Gothic" w:hAnsi="Arial" w:cs="Arial"/>
+          <w:sz w:val="20"/>
+          <w:szCs w:val="20"/>
+        </w:rPr>
+        <w:t>e</w:t>
+      </w:r>
+      <w:r>
+        <w:rPr>
+          <w:rFonts w:ascii="Arial" w:eastAsia="Century Gothic" w:hAnsi="Arial" w:cs="Arial"/>
+          <w:sz w:val="20"/>
+          <w:szCs w:val="20"/>
+        </w:rPr>
+        <w:t>ld regular office hours for students</w:t>
       </w:r>
     </w:p>
     <w:p>
@@ -1641,16 +1600,7 @@
           <w:sz w:val="20"/>
           <w:szCs w:val="20"/>
         </w:rPr>
-        <w:lastRenderedPageBreak/>
-        <w:t>Wro</w:t>
-      </w:r>
-      <w:r>
-        <w:rPr>
-          <w:rFonts w:ascii="Arial" w:eastAsia="Century Gothic" w:hAnsi="Arial" w:cs="Arial"/>
-          <w:sz w:val="20"/>
-          <w:szCs w:val="20"/>
-        </w:rPr>
-        <w:t>te and implement</w:t>
+        <w:t>Act</w:t>
       </w:r>
       <w:r>
         <w:rPr>
@@ -1666,23 +1616,110 @@
           <w:sz w:val="20"/>
           <w:szCs w:val="20"/>
         </w:rPr>
-        <w:t xml:space="preserve"> image analysis techniques including Elliptical Fourier Descri</w:t>
-      </w:r>
-      <w:r>
-        <w:rPr>
-          <w:rFonts w:ascii="Arial" w:eastAsia="Century Gothic" w:hAnsi="Arial" w:cs="Arial"/>
-          <w:sz w:val="20"/>
-          <w:szCs w:val="20"/>
-        </w:rPr>
-        <w:t xml:space="preserve">ptors and landmark analysis </w:t>
-      </w:r>
-      <w:r>
-        <w:rPr>
-          <w:rFonts w:ascii="Arial" w:eastAsia="Century Gothic" w:hAnsi="Arial" w:cs="Arial"/>
-          <w:sz w:val="20"/>
-          <w:szCs w:val="20"/>
-        </w:rPr>
-        <w:t>in Matlab</w:t>
+        <w:t xml:space="preserve"> as a liason between professor and students</w:t>
+      </w:r>
+    </w:p>
+    <w:p>
+      <w:pPr>
+        <w:spacing w:after="120" w:line="240" w:lineRule="auto"/>
+        <w:rPr>
+          <w:rFonts w:ascii="Arial" w:eastAsia="Century Gothic" w:hAnsi="Arial" w:cs="Arial"/>
+          <w:color w:val="7D9532" w:themeColor="accent6" w:themeShade="BF"/>
+          <w:sz w:val="20"/>
+          <w:szCs w:val="20"/>
+        </w:rPr>
+      </w:pPr>
+    </w:p>
+    <w:p>
+      <w:pPr>
+        <w:spacing w:after="120" w:line="240" w:lineRule="auto"/>
+        <w:rPr>
+          <w:rFonts w:ascii="Arial" w:eastAsia="Century Gothic" w:hAnsi="Arial" w:cs="Arial"/>
+          <w:color w:val="7D9532" w:themeColor="accent6" w:themeShade="BF"/>
+          <w:sz w:val="20"/>
+          <w:szCs w:val="20"/>
+        </w:rPr>
+      </w:pPr>
+      <w:r>
+        <w:rPr>
+          <w:rFonts w:ascii="Arial" w:eastAsia="Century Gothic" w:hAnsi="Arial" w:cs="Arial"/>
+          <w:b/>
+          <w:color w:val="434343"/>
+          <w:sz w:val="20"/>
+          <w:szCs w:val="20"/>
+        </w:rPr>
+        <w:t>Undergraduate Research Assistant</w:t>
+      </w:r>
+      <w:r>
+        <w:rPr>
+          <w:rFonts w:ascii="Arial" w:eastAsia="Century Gothic" w:hAnsi="Arial" w:cs="Arial"/>
+          <w:b/>
+          <w:color w:val="434343"/>
+          <w:sz w:val="20"/>
+          <w:szCs w:val="20"/>
+        </w:rPr>
+        <w:t xml:space="preserve"> </w:t>
+      </w:r>
+      <w:r>
+        <w:rPr>
+          <w:rFonts w:ascii="Arial" w:eastAsia="Century Gothic" w:hAnsi="Arial" w:cs="Arial"/>
+          <w:b/>
+          <w:color w:val="434343"/>
+          <w:sz w:val="20"/>
+          <w:szCs w:val="20"/>
+        </w:rPr>
+        <w:t xml:space="preserve">| </w:t>
+      </w:r>
+      <w:r>
+        <w:rPr>
+          <w:rFonts w:ascii="Arial" w:eastAsia="Century Gothic" w:hAnsi="Arial" w:cs="Arial"/>
+          <w:color w:val="7D9532" w:themeColor="accent6" w:themeShade="BF"/>
+          <w:sz w:val="20"/>
+          <w:szCs w:val="20"/>
+        </w:rPr>
+        <w:t>06/2017 – 08/2018</w:t>
+      </w:r>
+    </w:p>
+    <w:p>
+      <w:pPr>
+        <w:spacing w:after="120" w:line="240" w:lineRule="auto"/>
+        <w:rPr>
+          <w:rFonts w:ascii="Arial" w:eastAsia="Century Gothic" w:hAnsi="Arial" w:cs="Arial"/>
+          <w:bCs/>
+          <w:color w:val="808080" w:themeColor="background1" w:themeShade="80"/>
+          <w:sz w:val="20"/>
+          <w:szCs w:val="20"/>
+        </w:rPr>
+      </w:pPr>
+      <w:r>
+        <w:rPr>
+          <w:rFonts w:ascii="Arial" w:eastAsia="Century Gothic" w:hAnsi="Arial" w:cs="Arial"/>
+          <w:bCs/>
+          <w:color w:val="434343"/>
+          <w:sz w:val="20"/>
+          <w:szCs w:val="20"/>
+        </w:rPr>
+        <w:t>Kettering University</w:t>
+      </w:r>
+      <w:r>
+        <w:rPr>
+          <w:rFonts w:ascii="Arial" w:eastAsia="Century Gothic" w:hAnsi="Arial" w:cs="Arial"/>
+          <w:bCs/>
+          <w:color w:val="434343"/>
+          <w:sz w:val="20"/>
+          <w:szCs w:val="20"/>
+        </w:rPr>
+        <w:t xml:space="preserve"> | </w:t>
+      </w:r>
+      <w:r>
+        <w:rPr>
+          <w:rFonts w:ascii="Arial" w:eastAsia="Century Gothic" w:hAnsi="Arial" w:cs="Arial"/>
+          <w:bCs/>
+          <w:color w:val="434343"/>
+          <w:sz w:val="20"/>
+          <w:szCs w:val="20"/>
+        </w:rPr>
+        <w:t>Flint, MI</w:t>
       </w:r>
     </w:p>
     <w:p>
@@ -1692,27 +1729,61 @@
           <w:ilvl w:val="0"/>
           <w:numId w:val="8"/>
         </w:numPr>
-        <w:rPr>
-          <w:rFonts w:ascii="Arial" w:eastAsia="Century Gothic" w:hAnsi="Arial" w:cs="Arial"/>
-          <w:sz w:val="20"/>
-          <w:szCs w:val="20"/>
-        </w:rPr>
-      </w:pPr>
-      <w:r>
-        <w:rPr>
-          <w:rFonts w:ascii="Arial" w:eastAsia="Century Gothic" w:hAnsi="Arial" w:cs="Arial"/>
-          <w:sz w:val="20"/>
-          <w:szCs w:val="20"/>
-        </w:rPr>
-        <w:t xml:space="preserve">Wrote and utilized </w:t>
-      </w:r>
-      <w:r>
-        <w:rPr>
-          <w:rFonts w:ascii="Arial" w:eastAsia="Century Gothic" w:hAnsi="Arial" w:cs="Arial"/>
-          <w:sz w:val="20"/>
-          <w:szCs w:val="20"/>
-        </w:rPr>
-        <w:t>data analysis scripts including principal component analysis</w:t>
+        <w:spacing w:after="120" w:line="240" w:lineRule="auto"/>
+        <w:rPr>
+          <w:rFonts w:ascii="Arial" w:eastAsia="Century Gothic" w:hAnsi="Arial" w:cs="Arial"/>
+          <w:sz w:val="20"/>
+          <w:szCs w:val="20"/>
+        </w:rPr>
+      </w:pPr>
+      <w:r>
+        <w:rPr>
+          <w:rFonts w:ascii="Arial" w:eastAsia="Century Gothic" w:hAnsi="Arial" w:cs="Arial"/>
+          <w:sz w:val="20"/>
+          <w:szCs w:val="20"/>
+        </w:rPr>
+        <w:lastRenderedPageBreak/>
+        <w:t>Wro</w:t>
+      </w:r>
+      <w:r>
+        <w:rPr>
+          <w:rFonts w:ascii="Arial" w:eastAsia="Century Gothic" w:hAnsi="Arial" w:cs="Arial"/>
+          <w:sz w:val="20"/>
+          <w:szCs w:val="20"/>
+        </w:rPr>
+        <w:t>te and implement</w:t>
+      </w:r>
+      <w:r>
+        <w:rPr>
+          <w:rFonts w:ascii="Arial" w:eastAsia="Century Gothic" w:hAnsi="Arial" w:cs="Arial"/>
+          <w:sz w:val="20"/>
+          <w:szCs w:val="20"/>
+        </w:rPr>
+        <w:t>ed</w:t>
+      </w:r>
+      <w:r>
+        <w:rPr>
+          <w:rFonts w:ascii="Arial" w:eastAsia="Century Gothic" w:hAnsi="Arial" w:cs="Arial"/>
+          <w:sz w:val="20"/>
+          <w:szCs w:val="20"/>
+        </w:rPr>
+        <w:t xml:space="preserve"> image analysis techniques including Elliptical Fourier Descri</w:t>
+      </w:r>
+      <w:r>
+        <w:rPr>
+          <w:rFonts w:ascii="Arial" w:eastAsia="Century Gothic" w:hAnsi="Arial" w:cs="Arial"/>
+          <w:sz w:val="20"/>
+          <w:szCs w:val="20"/>
+        </w:rPr>
+        <w:t xml:space="preserve">ptors and landmark analysis </w:t>
+      </w:r>
+      <w:r>
+        <w:rPr>
+          <w:rFonts w:ascii="Arial" w:eastAsia="Century Gothic" w:hAnsi="Arial" w:cs="Arial"/>
+          <w:sz w:val="20"/>
+          <w:szCs w:val="20"/>
+        </w:rPr>
+        <w:t>in Matlab</w:t>
       </w:r>
     </w:p>
     <w:p>
@@ -1722,60 +1793,27 @@
           <w:ilvl w:val="0"/>
           <w:numId w:val="8"/>
         </w:numPr>
-        <w:spacing w:after="120" w:line="240" w:lineRule="auto"/>
-        <w:rPr>
-          <w:rFonts w:ascii="Arial" w:eastAsia="Century Gothic" w:hAnsi="Arial" w:cs="Arial"/>
-          <w:sz w:val="20"/>
-          <w:szCs w:val="20"/>
-        </w:rPr>
-      </w:pPr>
-      <w:r>
-        <w:rPr>
-          <w:rFonts w:ascii="Arial" w:eastAsia="Century Gothic" w:hAnsi="Arial" w:cs="Arial"/>
-          <w:sz w:val="20"/>
-          <w:szCs w:val="20"/>
-        </w:rPr>
-        <w:t>Wr</w:t>
-      </w:r>
-      <w:r>
-        <w:rPr>
-          <w:rFonts w:ascii="Arial" w:eastAsia="Century Gothic" w:hAnsi="Arial" w:cs="Arial"/>
-          <w:sz w:val="20"/>
-          <w:szCs w:val="20"/>
-        </w:rPr>
-        <w:t>o</w:t>
-      </w:r>
-      <w:r>
-        <w:rPr>
-          <w:rFonts w:ascii="Arial" w:eastAsia="Century Gothic" w:hAnsi="Arial" w:cs="Arial"/>
-          <w:sz w:val="20"/>
-          <w:szCs w:val="20"/>
-        </w:rPr>
-        <w:t>te and update</w:t>
-      </w:r>
-      <w:r>
-        <w:rPr>
-          <w:rFonts w:ascii="Arial" w:eastAsia="Century Gothic" w:hAnsi="Arial" w:cs="Arial"/>
-          <w:sz w:val="20"/>
-          <w:szCs w:val="20"/>
-        </w:rPr>
-        <w:t>d</w:t>
-      </w:r>
-      <w:r>
-        <w:rPr>
-          <w:rFonts w:ascii="Arial" w:eastAsia="Century Gothic" w:hAnsi="Arial" w:cs="Arial"/>
-          <w:sz w:val="20"/>
-          <w:szCs w:val="20"/>
-        </w:rPr>
-        <w:t xml:space="preserve"> technical documentation</w:t>
-      </w:r>
-      <w:r>
-        <w:rPr>
-          <w:rFonts w:ascii="Arial" w:eastAsia="Century Gothic" w:hAnsi="Arial" w:cs="Arial"/>
-          <w:sz w:val="20"/>
-          <w:szCs w:val="20"/>
-        </w:rPr>
-        <w:t xml:space="preserve"> for users and developers</w:t>
+        <w:rPr>
+          <w:rFonts w:ascii="Arial" w:eastAsia="Century Gothic" w:hAnsi="Arial" w:cs="Arial"/>
+          <w:sz w:val="20"/>
+          <w:szCs w:val="20"/>
+        </w:rPr>
+      </w:pPr>
+      <w:r>
+        <w:rPr>
+          <w:rFonts w:ascii="Arial" w:eastAsia="Century Gothic" w:hAnsi="Arial" w:cs="Arial"/>
+          <w:sz w:val="20"/>
+          <w:szCs w:val="20"/>
+        </w:rPr>
+        <w:t xml:space="preserve">Wrote and utilized </w:t>
+      </w:r>
+      <w:r>
+        <w:rPr>
+          <w:rFonts w:ascii="Arial" w:eastAsia="Century Gothic" w:hAnsi="Arial" w:cs="Arial"/>
+          <w:sz w:val="20"/>
+          <w:szCs w:val="20"/>
+        </w:rPr>
+        <w:t>data analysis scripts including principal component analysis</w:t>
       </w:r>
     </w:p>
     <w:p>
@@ -1798,100 +1836,47 @@
           <w:sz w:val="20"/>
           <w:szCs w:val="20"/>
         </w:rPr>
-        <w:t>Created and tested a graphical user interface</w:t>
-      </w:r>
-    </w:p>
-    <w:p>
-      <w:pPr>
-        <w:spacing w:after="120" w:line="240" w:lineRule="auto"/>
-        <w:rPr>
-          <w:rFonts w:ascii="Arial" w:eastAsia="Century Gothic" w:hAnsi="Arial" w:cs="Arial"/>
-          <w:color w:val="CC241C"/>
-          <w:sz w:val="20"/>
-          <w:szCs w:val="20"/>
-        </w:rPr>
-      </w:pPr>
-    </w:p>
-    <w:p>
-      <w:pPr>
-        <w:spacing w:after="120" w:line="240" w:lineRule="auto"/>
-        <w:rPr>
-          <w:rFonts w:ascii="Arial" w:eastAsia="Century Gothic" w:hAnsi="Arial" w:cs="Arial"/>
-          <w:color w:val="7D9532" w:themeColor="accent6" w:themeShade="BF"/>
-          <w:sz w:val="20"/>
-          <w:szCs w:val="20"/>
-        </w:rPr>
-      </w:pPr>
-      <w:r>
-        <w:rPr>
-          <w:rFonts w:ascii="Arial" w:eastAsia="Century Gothic" w:hAnsi="Arial" w:cs="Arial"/>
-          <w:b/>
-          <w:color w:val="434343"/>
-          <w:sz w:val="20"/>
-          <w:szCs w:val="20"/>
-        </w:rPr>
-        <w:t>Peer Tutor</w:t>
-      </w:r>
-      <w:r>
-        <w:rPr>
-          <w:rFonts w:ascii="Arial" w:eastAsia="Century Gothic" w:hAnsi="Arial" w:cs="Arial"/>
-          <w:b/>
-          <w:color w:val="434343"/>
-          <w:sz w:val="20"/>
-          <w:szCs w:val="20"/>
-        </w:rPr>
-        <w:t xml:space="preserve"> | </w:t>
-      </w:r>
-      <w:r>
-        <w:rPr>
-          <w:rFonts w:ascii="Arial" w:eastAsia="Century Gothic" w:hAnsi="Arial" w:cs="Arial"/>
-          <w:color w:val="7D9532" w:themeColor="accent6" w:themeShade="BF"/>
-          <w:sz w:val="20"/>
-          <w:szCs w:val="20"/>
-        </w:rPr>
-        <w:t>10/2016 – 06/2018</w:t>
-      </w:r>
-    </w:p>
-    <w:p>
-      <w:pPr>
-        <w:spacing w:after="120" w:line="240" w:lineRule="auto"/>
-        <w:rPr>
-          <w:rFonts w:ascii="Arial" w:eastAsia="Century Gothic" w:hAnsi="Arial" w:cs="Arial"/>
-          <w:bCs/>
-          <w:color w:val="434343"/>
-          <w:sz w:val="20"/>
-          <w:szCs w:val="20"/>
-        </w:rPr>
-      </w:pPr>
-      <w:r>
-        <w:rPr>
-          <w:rFonts w:ascii="Arial" w:eastAsia="Century Gothic" w:hAnsi="Arial" w:cs="Arial"/>
-          <w:bCs/>
-          <w:color w:val="434343"/>
-          <w:sz w:val="20"/>
-          <w:szCs w:val="20"/>
-        </w:rPr>
-        <w:t>Kettering University</w:t>
-      </w:r>
-      <w:r>
-        <w:rPr>
-          <w:rFonts w:ascii="Arial" w:eastAsia="Century Gothic" w:hAnsi="Arial" w:cs="Arial"/>
-          <w:bCs/>
-          <w:color w:val="434343"/>
-          <w:sz w:val="20"/>
-          <w:szCs w:val="20"/>
-        </w:rPr>
-        <w:t xml:space="preserve"> | </w:t>
-      </w:r>
-      <w:r>
-        <w:rPr>
-          <w:rFonts w:ascii="Arial" w:eastAsia="Century Gothic" w:hAnsi="Arial" w:cs="Arial"/>
-          <w:bCs/>
-          <w:color w:val="434343"/>
-          <w:sz w:val="20"/>
-          <w:szCs w:val="20"/>
-        </w:rPr>
-        <w:t>Flint, MI</w:t>
+        <w:t>Wr</w:t>
+      </w:r>
+      <w:r>
+        <w:rPr>
+          <w:rFonts w:ascii="Arial" w:eastAsia="Century Gothic" w:hAnsi="Arial" w:cs="Arial"/>
+          <w:sz w:val="20"/>
+          <w:szCs w:val="20"/>
+        </w:rPr>
+        <w:t>o</w:t>
+      </w:r>
+      <w:r>
+        <w:rPr>
+          <w:rFonts w:ascii="Arial" w:eastAsia="Century Gothic" w:hAnsi="Arial" w:cs="Arial"/>
+          <w:sz w:val="20"/>
+          <w:szCs w:val="20"/>
+        </w:rPr>
+        <w:t>te and update</w:t>
+      </w:r>
+      <w:r>
+        <w:rPr>
+          <w:rFonts w:ascii="Arial" w:eastAsia="Century Gothic" w:hAnsi="Arial" w:cs="Arial"/>
+          <w:sz w:val="20"/>
+          <w:szCs w:val="20"/>
+        </w:rPr>
+        <w:t>d</w:t>
+      </w:r>
+      <w:r>
+        <w:rPr>
+          <w:rFonts w:ascii="Arial" w:eastAsia="Century Gothic" w:hAnsi="Arial" w:cs="Arial"/>
+          <w:sz w:val="20"/>
+          <w:szCs w:val="20"/>
+        </w:rPr>
+        <w:t xml:space="preserve"> technical documentation</w:t>
+      </w:r>
+      <w:r>
+        <w:rPr>
+          <w:rFonts w:ascii="Arial" w:eastAsia="Century Gothic" w:hAnsi="Arial" w:cs="Arial"/>
+          <w:sz w:val="20"/>
+          <w:szCs w:val="20"/>
+        </w:rPr>
+        <w:t xml:space="preserve"> for users and developers</w:t>
       </w:r>
     </w:p>
     <w:p>
@@ -1914,23 +1899,100 @@
           <w:sz w:val="20"/>
           <w:szCs w:val="20"/>
         </w:rPr>
-        <w:t>Support</w:t>
-      </w:r>
-      <w:r>
-        <w:rPr>
-          <w:rFonts w:ascii="Arial" w:eastAsia="Century Gothic" w:hAnsi="Arial" w:cs="Arial"/>
-          <w:sz w:val="20"/>
-          <w:szCs w:val="20"/>
-        </w:rPr>
-        <w:t>ed</w:t>
-      </w:r>
-      <w:r>
-        <w:rPr>
-          <w:rFonts w:ascii="Arial" w:eastAsia="Century Gothic" w:hAnsi="Arial" w:cs="Arial"/>
-          <w:sz w:val="20"/>
-          <w:szCs w:val="20"/>
-        </w:rPr>
-        <w:t xml:space="preserve"> students' academic progress through individual and group tutoring</w:t>
+        <w:t>Created and tested a graphical user interface</w:t>
+      </w:r>
+    </w:p>
+    <w:p>
+      <w:pPr>
+        <w:spacing w:after="120" w:line="240" w:lineRule="auto"/>
+        <w:rPr>
+          <w:rFonts w:ascii="Arial" w:eastAsia="Century Gothic" w:hAnsi="Arial" w:cs="Arial"/>
+          <w:color w:val="CC241C"/>
+          <w:sz w:val="20"/>
+          <w:szCs w:val="20"/>
+        </w:rPr>
+      </w:pPr>
+    </w:p>
+    <w:p>
+      <w:pPr>
+        <w:spacing w:after="120" w:line="240" w:lineRule="auto"/>
+        <w:rPr>
+          <w:rFonts w:ascii="Arial" w:eastAsia="Century Gothic" w:hAnsi="Arial" w:cs="Arial"/>
+          <w:color w:val="7D9532" w:themeColor="accent6" w:themeShade="BF"/>
+          <w:sz w:val="20"/>
+          <w:szCs w:val="20"/>
+        </w:rPr>
+      </w:pPr>
+      <w:r>
+        <w:rPr>
+          <w:rFonts w:ascii="Arial" w:eastAsia="Century Gothic" w:hAnsi="Arial" w:cs="Arial"/>
+          <w:b/>
+          <w:color w:val="434343"/>
+          <w:sz w:val="20"/>
+          <w:szCs w:val="20"/>
+        </w:rPr>
+        <w:t>Peer Tutor</w:t>
+      </w:r>
+      <w:r>
+        <w:rPr>
+          <w:rFonts w:ascii="Arial" w:eastAsia="Century Gothic" w:hAnsi="Arial" w:cs="Arial"/>
+          <w:b/>
+          <w:color w:val="434343"/>
+          <w:sz w:val="20"/>
+          <w:szCs w:val="20"/>
+        </w:rPr>
+        <w:t xml:space="preserve"> | </w:t>
+      </w:r>
+      <w:r>
+        <w:rPr>
+          <w:rFonts w:ascii="Arial" w:eastAsia="Century Gothic" w:hAnsi="Arial" w:cs="Arial"/>
+          <w:color w:val="7D9532" w:themeColor="accent6" w:themeShade="BF"/>
+          <w:sz w:val="20"/>
+          <w:szCs w:val="20"/>
+        </w:rPr>
+        <w:t>10/2016 – 06/2018</w:t>
+      </w:r>
+    </w:p>
+    <w:p>
+      <w:pPr>
+        <w:spacing w:after="120" w:line="240" w:lineRule="auto"/>
+        <w:rPr>
+          <w:rFonts w:ascii="Arial" w:eastAsia="Century Gothic" w:hAnsi="Arial" w:cs="Arial"/>
+          <w:bCs/>
+          <w:color w:val="434343"/>
+          <w:sz w:val="20"/>
+          <w:szCs w:val="20"/>
+        </w:rPr>
+      </w:pPr>
+      <w:r>
+        <w:rPr>
+          <w:rFonts w:ascii="Arial" w:eastAsia="Century Gothic" w:hAnsi="Arial" w:cs="Arial"/>
+          <w:bCs/>
+          <w:color w:val="434343"/>
+          <w:sz w:val="20"/>
+          <w:szCs w:val="20"/>
+        </w:rPr>
+        <w:t>Kettering University</w:t>
+      </w:r>
+      <w:r>
+        <w:rPr>
+          <w:rFonts w:ascii="Arial" w:eastAsia="Century Gothic" w:hAnsi="Arial" w:cs="Arial"/>
+          <w:bCs/>
+          <w:color w:val="434343"/>
+          <w:sz w:val="20"/>
+          <w:szCs w:val="20"/>
+        </w:rPr>
+        <w:t xml:space="preserve"> | </w:t>
+      </w:r>
+      <w:r>
+        <w:rPr>
+          <w:rFonts w:ascii="Arial" w:eastAsia="Century Gothic" w:hAnsi="Arial" w:cs="Arial"/>
+          <w:bCs/>
+          <w:color w:val="434343"/>
+          <w:sz w:val="20"/>
+          <w:szCs w:val="20"/>
+        </w:rPr>
+        <w:t>Flint, MI</w:t>
       </w:r>
     </w:p>
     <w:p>
@@ -1953,7 +2015,7 @@
           <w:sz w:val="20"/>
           <w:szCs w:val="20"/>
         </w:rPr>
-        <w:t>Focus</w:t>
+        <w:t>Support</w:t>
       </w:r>
       <w:r>
         <w:rPr>
@@ -1969,7 +2031,7 @@
           <w:sz w:val="20"/>
           <w:szCs w:val="20"/>
         </w:rPr>
-        <w:t xml:space="preserve"> on computer science subjects as well as calculus, chemistry, physics, and computer engineering</w:t>
+        <w:t xml:space="preserve"> students' academic progress through individual and group tutoring</w:t>
       </w:r>
     </w:p>
     <w:p>
@@ -1979,111 +2041,36 @@
           <w:ilvl w:val="0"/>
           <w:numId w:val="8"/>
         </w:numPr>
-        <w:rPr>
-          <w:rFonts w:ascii="Arial" w:eastAsia="Century Gothic" w:hAnsi="Arial" w:cs="Arial"/>
-          <w:sz w:val="20"/>
-          <w:szCs w:val="20"/>
-        </w:rPr>
-      </w:pPr>
-      <w:r>
-        <w:rPr>
-          <w:rFonts w:ascii="Arial" w:eastAsia="Century Gothic" w:hAnsi="Arial" w:cs="Arial"/>
-          <w:sz w:val="20"/>
-          <w:szCs w:val="20"/>
-        </w:rPr>
-        <w:t>Obtained Level 2 Tutor certification from College Reading and Learning Association</w:t>
-      </w:r>
-    </w:p>
-    <w:p>
-      <w:pPr>
-        <w:spacing w:after="120" w:line="240" w:lineRule="auto"/>
-        <w:rPr>
-          <w:rFonts w:ascii="Arial" w:eastAsia="Century Gothic" w:hAnsi="Arial" w:cs="Arial"/>
-          <w:sz w:val="20"/>
-          <w:szCs w:val="20"/>
-        </w:rPr>
-      </w:pPr>
-    </w:p>
-    <w:p>
-      <w:pPr>
-        <w:spacing w:after="120" w:line="240" w:lineRule="auto"/>
-        <w:rPr>
-          <w:rFonts w:ascii="Arial" w:eastAsia="Century Gothic" w:hAnsi="Arial" w:cs="Arial"/>
-          <w:color w:val="7D9532" w:themeColor="accent6" w:themeShade="BF"/>
-          <w:sz w:val="20"/>
-          <w:szCs w:val="20"/>
-        </w:rPr>
-      </w:pPr>
-      <w:r>
-        <w:rPr>
-          <w:rFonts w:ascii="Arial" w:eastAsia="Century Gothic" w:hAnsi="Arial" w:cs="Arial"/>
-          <w:b/>
-          <w:color w:val="434343"/>
-          <w:sz w:val="20"/>
-          <w:szCs w:val="20"/>
-        </w:rPr>
-        <w:t>Software Engineer Co-op</w:t>
-      </w:r>
-      <w:r>
-        <w:rPr>
-          <w:rFonts w:ascii="Arial" w:eastAsia="Century Gothic" w:hAnsi="Arial" w:cs="Arial"/>
-          <w:b/>
-          <w:color w:val="434343"/>
-          <w:sz w:val="20"/>
-          <w:szCs w:val="20"/>
-        </w:rPr>
-        <w:t xml:space="preserve"> | </w:t>
-      </w:r>
-      <w:r>
-        <w:rPr>
-          <w:rFonts w:ascii="Arial" w:eastAsia="Century Gothic" w:hAnsi="Arial" w:cs="Arial"/>
-          <w:color w:val="7D9532" w:themeColor="accent6" w:themeShade="BF"/>
-          <w:sz w:val="20"/>
-          <w:szCs w:val="20"/>
-        </w:rPr>
-        <w:t>01/2016 – 03/2017</w:t>
-      </w:r>
-    </w:p>
-    <w:p>
-      <w:pPr>
-        <w:spacing w:after="120" w:line="240" w:lineRule="auto"/>
-        <w:rPr>
-          <w:rFonts w:ascii="Arial" w:eastAsia="Century Gothic" w:hAnsi="Arial" w:cs="Arial"/>
-          <w:bCs/>
-          <w:color w:val="808080" w:themeColor="background1" w:themeShade="80"/>
-          <w:sz w:val="20"/>
-          <w:szCs w:val="20"/>
-        </w:rPr>
-      </w:pPr>
-      <w:r>
-        <w:rPr>
-          <w:rFonts w:ascii="Arial" w:eastAsia="Century Gothic" w:hAnsi="Arial" w:cs="Arial"/>
-          <w:bCs/>
-          <w:color w:val="434343"/>
-          <w:sz w:val="20"/>
-          <w:szCs w:val="20"/>
-        </w:rPr>
-        <w:t>Robert Bosch, LLC</w:t>
-      </w:r>
-      <w:r>
-        <w:rPr>
-          <w:rFonts w:ascii="Arial" w:eastAsia="Century Gothic" w:hAnsi="Arial" w:cs="Arial"/>
-          <w:bCs/>
-          <w:color w:val="434343"/>
-          <w:sz w:val="20"/>
-          <w:szCs w:val="20"/>
-        </w:rPr>
-        <w:t xml:space="preserve"> | </w:t>
-      </w:r>
-      <w:r>
-        <w:rPr>
-          <w:rFonts w:ascii="Arial" w:eastAsia="Century Gothic" w:hAnsi="Arial" w:cs="Arial"/>
-          <w:bCs/>
-          <w:color w:val="434343"/>
-          <w:sz w:val="20"/>
-          <w:szCs w:val="20"/>
-        </w:rPr>
-        <w:t>Plymouth, MI</w:t>
+        <w:spacing w:after="120" w:line="240" w:lineRule="auto"/>
+        <w:rPr>
+          <w:rFonts w:ascii="Arial" w:eastAsia="Century Gothic" w:hAnsi="Arial" w:cs="Arial"/>
+          <w:sz w:val="20"/>
+          <w:szCs w:val="20"/>
+        </w:rPr>
+      </w:pPr>
+      <w:r>
+        <w:rPr>
+          <w:rFonts w:ascii="Arial" w:eastAsia="Century Gothic" w:hAnsi="Arial" w:cs="Arial"/>
+          <w:sz w:val="20"/>
+          <w:szCs w:val="20"/>
+        </w:rPr>
+        <w:t>Focus</w:t>
+      </w:r>
+      <w:r>
+        <w:rPr>
+          <w:rFonts w:ascii="Arial" w:eastAsia="Century Gothic" w:hAnsi="Arial" w:cs="Arial"/>
+          <w:sz w:val="20"/>
+          <w:szCs w:val="20"/>
+        </w:rPr>
+        <w:t>ed</w:t>
+      </w:r>
+      <w:r>
+        <w:rPr>
+          <w:rFonts w:ascii="Arial" w:eastAsia="Century Gothic" w:hAnsi="Arial" w:cs="Arial"/>
+          <w:sz w:val="20"/>
+          <w:szCs w:val="20"/>
+        </w:rPr>
+        <w:t xml:space="preserve"> on computer science subjects as well as calculus, chemistry, physics, and computer engineering</w:t>
       </w:r>
     </w:p>
     <w:p>
@@ -2093,20 +2080,111 @@
           <w:ilvl w:val="0"/>
           <w:numId w:val="8"/>
         </w:numPr>
-        <w:spacing w:after="120" w:line="240" w:lineRule="auto"/>
-        <w:rPr>
-          <w:rFonts w:ascii="Arial" w:eastAsia="Century Gothic" w:hAnsi="Arial" w:cs="Arial"/>
-          <w:sz w:val="20"/>
-          <w:szCs w:val="20"/>
-        </w:rPr>
-      </w:pPr>
-      <w:r>
-        <w:rPr>
-          <w:rFonts w:ascii="Arial" w:eastAsia="Century Gothic" w:hAnsi="Arial" w:cs="Arial"/>
-          <w:sz w:val="20"/>
-          <w:szCs w:val="20"/>
-        </w:rPr>
-        <w:t>Wrote and supported customer and internal scripts in Python, Perl, and VBA</w:t>
+        <w:rPr>
+          <w:rFonts w:ascii="Arial" w:eastAsia="Century Gothic" w:hAnsi="Arial" w:cs="Arial"/>
+          <w:sz w:val="20"/>
+          <w:szCs w:val="20"/>
+        </w:rPr>
+      </w:pPr>
+      <w:r>
+        <w:rPr>
+          <w:rFonts w:ascii="Arial" w:eastAsia="Century Gothic" w:hAnsi="Arial" w:cs="Arial"/>
+          <w:sz w:val="20"/>
+          <w:szCs w:val="20"/>
+        </w:rPr>
+        <w:t>Obtained Level 2 Tutor certification from College Reading and Learning Association</w:t>
+      </w:r>
+    </w:p>
+    <w:p>
+      <w:pPr>
+        <w:spacing w:after="120" w:line="240" w:lineRule="auto"/>
+        <w:rPr>
+          <w:rFonts w:ascii="Arial" w:eastAsia="Century Gothic" w:hAnsi="Arial" w:cs="Arial"/>
+          <w:sz w:val="20"/>
+          <w:szCs w:val="20"/>
+        </w:rPr>
+      </w:pPr>
+    </w:p>
+    <w:p>
+      <w:pPr>
+        <w:spacing w:after="120" w:line="240" w:lineRule="auto"/>
+        <w:rPr>
+          <w:rFonts w:ascii="Arial" w:eastAsia="Century Gothic" w:hAnsi="Arial" w:cs="Arial"/>
+          <w:color w:val="7D9532" w:themeColor="accent6" w:themeShade="BF"/>
+          <w:sz w:val="20"/>
+          <w:szCs w:val="20"/>
+        </w:rPr>
+      </w:pPr>
+      <w:r>
+        <w:rPr>
+          <w:rFonts w:ascii="Arial" w:eastAsia="Century Gothic" w:hAnsi="Arial" w:cs="Arial"/>
+          <w:b/>
+          <w:color w:val="434343"/>
+          <w:sz w:val="20"/>
+          <w:szCs w:val="20"/>
+        </w:rPr>
+        <w:t>Software Engineer Co-op</w:t>
+      </w:r>
+      <w:r>
+        <w:rPr>
+          <w:rFonts w:ascii="Arial" w:eastAsia="Century Gothic" w:hAnsi="Arial" w:cs="Arial"/>
+          <w:b/>
+          <w:color w:val="434343"/>
+          <w:sz w:val="20"/>
+          <w:szCs w:val="20"/>
+        </w:rPr>
+        <w:t xml:space="preserve"> | </w:t>
+      </w:r>
+      <w:r>
+        <w:rPr>
+          <w:rFonts w:ascii="Arial" w:eastAsia="Century Gothic" w:hAnsi="Arial" w:cs="Arial"/>
+          <w:color w:val="7D9532" w:themeColor="accent6" w:themeShade="BF"/>
+          <w:sz w:val="20"/>
+          <w:szCs w:val="20"/>
+        </w:rPr>
+        <w:t>01/2016 – 03/2017</w:t>
+      </w:r>
+    </w:p>
+    <w:p>
+      <w:pPr>
+        <w:spacing w:after="120" w:line="240" w:lineRule="auto"/>
+        <w:rPr>
+          <w:rFonts w:ascii="Arial" w:eastAsia="Century Gothic" w:hAnsi="Arial" w:cs="Arial"/>
+          <w:bCs/>
+          <w:color w:val="808080" w:themeColor="background1" w:themeShade="80"/>
+          <w:sz w:val="20"/>
+          <w:szCs w:val="20"/>
+        </w:rPr>
+      </w:pPr>
+      <w:r>
+        <w:rPr>
+          <w:rFonts w:ascii="Arial" w:eastAsia="Century Gothic" w:hAnsi="Arial" w:cs="Arial"/>
+          <w:bCs/>
+          <w:color w:val="434343"/>
+          <w:sz w:val="20"/>
+          <w:szCs w:val="20"/>
+        </w:rPr>
+        <w:t>Robert Bosch, LLC</w:t>
+      </w:r>
+      <w:r>
+        <w:rPr>
+          <w:rFonts w:ascii="Arial" w:eastAsia="Century Gothic" w:hAnsi="Arial" w:cs="Arial"/>
+          <w:bCs/>
+          <w:color w:val="434343"/>
+          <w:sz w:val="20"/>
+          <w:szCs w:val="20"/>
+        </w:rPr>
+        <w:t xml:space="preserve"> | </w:t>
+      </w:r>
+      <w:r>
+        <w:rPr>
+          <w:rFonts w:ascii="Arial" w:eastAsia="Century Gothic" w:hAnsi="Arial" w:cs="Arial"/>
+          <w:bCs/>
+          <w:color w:val="434343"/>
+          <w:sz w:val="20"/>
+          <w:szCs w:val="20"/>
+        </w:rPr>
+        <w:t>Plymouth, MI</w:t>
       </w:r>
     </w:p>
     <w:p>
@@ -2129,7 +2207,7 @@
           <w:sz w:val="20"/>
           <w:szCs w:val="20"/>
         </w:rPr>
-        <w:t>Tested embedded software modules in ASCET Database using code coverage analysis</w:t>
+        <w:t>Wrote and supported customer and internal scripts in Python, Perl, and VBA</w:t>
       </w:r>
     </w:p>
     <w:p>
@@ -2152,89 +2230,7 @@
           <w:sz w:val="20"/>
           <w:szCs w:val="20"/>
         </w:rPr>
-        <w:t>Implemented CERT analysis system for project-wide security assessment</w:t>
-      </w:r>
-    </w:p>
-    <w:p>
-      <w:pPr>
-        <w:spacing w:after="120" w:line="240" w:lineRule="auto"/>
-        <w:rPr>
-          <w:rFonts w:ascii="Arial" w:eastAsia="Century Gothic" w:hAnsi="Arial" w:cs="Arial"/>
-          <w:sz w:val="20"/>
-          <w:szCs w:val="20"/>
-        </w:rPr>
-      </w:pPr>
-    </w:p>
-    <w:p>
-      <w:pPr>
-        <w:spacing w:after="120" w:line="240" w:lineRule="auto"/>
-        <w:rPr>
-          <w:rFonts w:ascii="Arial" w:eastAsia="Century Gothic" w:hAnsi="Arial" w:cs="Arial"/>
-          <w:color w:val="7D9532" w:themeColor="accent6" w:themeShade="BF"/>
-          <w:sz w:val="20"/>
-          <w:szCs w:val="20"/>
-        </w:rPr>
-      </w:pPr>
-      <w:r>
-        <w:rPr>
-          <w:rFonts w:ascii="Arial" w:eastAsia="Century Gothic" w:hAnsi="Arial" w:cs="Arial"/>
-          <w:b/>
-          <w:color w:val="434343"/>
-          <w:sz w:val="20"/>
-          <w:szCs w:val="20"/>
-        </w:rPr>
-        <w:t xml:space="preserve">Test and Validation Co-op | </w:t>
-      </w:r>
-      <w:r>
-        <w:rPr>
-          <w:rFonts w:ascii="Arial" w:eastAsia="Century Gothic" w:hAnsi="Arial" w:cs="Arial"/>
-          <w:color w:val="7D9532" w:themeColor="accent6" w:themeShade="BF"/>
-          <w:sz w:val="20"/>
-          <w:szCs w:val="20"/>
-        </w:rPr>
-        <w:t>07/2015 – 09/2015</w:t>
-      </w:r>
-    </w:p>
-    <w:p>
-      <w:pPr>
-        <w:spacing w:after="120" w:line="240" w:lineRule="auto"/>
-        <w:rPr>
-          <w:rFonts w:ascii="Arial" w:eastAsia="Century Gothic" w:hAnsi="Arial" w:cs="Arial"/>
-          <w:bCs/>
-          <w:color w:val="808080" w:themeColor="background1" w:themeShade="80"/>
-          <w:sz w:val="20"/>
-          <w:szCs w:val="20"/>
-        </w:rPr>
-      </w:pPr>
-      <w:r>
-        <w:rPr>
-          <w:rFonts w:ascii="Arial" w:eastAsia="Century Gothic" w:hAnsi="Arial" w:cs="Arial"/>
-          <w:bCs/>
-          <w:color w:val="434343"/>
-          <w:sz w:val="20"/>
-          <w:szCs w:val="20"/>
-        </w:rPr>
-        <w:t>Robert Bosch, LLC</w:t>
-      </w:r>
-      <w:r>
-        <w:rPr>
-          <w:rFonts w:ascii="Arial" w:eastAsia="Century Gothic" w:hAnsi="Arial" w:cs="Arial"/>
-          <w:bCs/>
-          <w:color w:val="434343"/>
-          <w:sz w:val="20"/>
-          <w:szCs w:val="20"/>
-        </w:rPr>
-        <w:t xml:space="preserve"> | </w:t>
-      </w:r>
-      <w:r>
-        <w:rPr>
-          <w:rFonts w:ascii="Arial" w:eastAsia="Century Gothic" w:hAnsi="Arial" w:cs="Arial"/>
-          <w:bCs/>
-          <w:color w:val="434343"/>
-          <w:sz w:val="20"/>
-          <w:szCs w:val="20"/>
-        </w:rPr>
-        <w:t>Novi, MI</w:t>
+        <w:t>Tested embedded software modules in ASCET Database using code coverage analysis</w:t>
       </w:r>
     </w:p>
     <w:p>
@@ -2257,7 +2253,89 @@
           <w:sz w:val="20"/>
           <w:szCs w:val="20"/>
         </w:rPr>
-        <w:t xml:space="preserve">Identified and documented bugs in automotive infotainment systems </w:t>
+        <w:t>Implemented CERT analysis system for project-wide security assessment</w:t>
+      </w:r>
+    </w:p>
+    <w:p>
+      <w:pPr>
+        <w:spacing w:after="120" w:line="240" w:lineRule="auto"/>
+        <w:rPr>
+          <w:rFonts w:ascii="Arial" w:eastAsia="Century Gothic" w:hAnsi="Arial" w:cs="Arial"/>
+          <w:sz w:val="20"/>
+          <w:szCs w:val="20"/>
+        </w:rPr>
+      </w:pPr>
+    </w:p>
+    <w:p>
+      <w:pPr>
+        <w:spacing w:after="120" w:line="240" w:lineRule="auto"/>
+        <w:rPr>
+          <w:rFonts w:ascii="Arial" w:eastAsia="Century Gothic" w:hAnsi="Arial" w:cs="Arial"/>
+          <w:color w:val="7D9532" w:themeColor="accent6" w:themeShade="BF"/>
+          <w:sz w:val="20"/>
+          <w:szCs w:val="20"/>
+        </w:rPr>
+      </w:pPr>
+      <w:r>
+        <w:rPr>
+          <w:rFonts w:ascii="Arial" w:eastAsia="Century Gothic" w:hAnsi="Arial" w:cs="Arial"/>
+          <w:b/>
+          <w:color w:val="434343"/>
+          <w:sz w:val="20"/>
+          <w:szCs w:val="20"/>
+        </w:rPr>
+        <w:t xml:space="preserve">Test and Validation Co-op | </w:t>
+      </w:r>
+      <w:r>
+        <w:rPr>
+          <w:rFonts w:ascii="Arial" w:eastAsia="Century Gothic" w:hAnsi="Arial" w:cs="Arial"/>
+          <w:color w:val="7D9532" w:themeColor="accent6" w:themeShade="BF"/>
+          <w:sz w:val="20"/>
+          <w:szCs w:val="20"/>
+        </w:rPr>
+        <w:t>07/2015 – 09/2015</w:t>
+      </w:r>
+    </w:p>
+    <w:p>
+      <w:pPr>
+        <w:spacing w:after="120" w:line="240" w:lineRule="auto"/>
+        <w:rPr>
+          <w:rFonts w:ascii="Arial" w:eastAsia="Century Gothic" w:hAnsi="Arial" w:cs="Arial"/>
+          <w:bCs/>
+          <w:color w:val="808080" w:themeColor="background1" w:themeShade="80"/>
+          <w:sz w:val="20"/>
+          <w:szCs w:val="20"/>
+        </w:rPr>
+      </w:pPr>
+      <w:r>
+        <w:rPr>
+          <w:rFonts w:ascii="Arial" w:eastAsia="Century Gothic" w:hAnsi="Arial" w:cs="Arial"/>
+          <w:bCs/>
+          <w:color w:val="434343"/>
+          <w:sz w:val="20"/>
+          <w:szCs w:val="20"/>
+        </w:rPr>
+        <w:t>Robert Bosch, LLC</w:t>
+      </w:r>
+      <w:r>
+        <w:rPr>
+          <w:rFonts w:ascii="Arial" w:eastAsia="Century Gothic" w:hAnsi="Arial" w:cs="Arial"/>
+          <w:bCs/>
+          <w:color w:val="434343"/>
+          <w:sz w:val="20"/>
+          <w:szCs w:val="20"/>
+        </w:rPr>
+        <w:t xml:space="preserve"> | </w:t>
+      </w:r>
+      <w:r>
+        <w:rPr>
+          <w:rFonts w:ascii="Arial" w:eastAsia="Century Gothic" w:hAnsi="Arial" w:cs="Arial"/>
+          <w:bCs/>
+          <w:color w:val="434343"/>
+          <w:sz w:val="20"/>
+          <w:szCs w:val="20"/>
+        </w:rPr>
+        <w:t>Novi, MI</w:t>
       </w:r>
     </w:p>
     <w:p>
@@ -2280,7 +2358,7 @@
           <w:sz w:val="20"/>
           <w:szCs w:val="20"/>
         </w:rPr>
-        <w:t xml:space="preserve">Validated bug fixes </w:t>
+        <w:t xml:space="preserve">Identified and documented bugs in automotive infotainment systems </w:t>
       </w:r>
     </w:p>
     <w:p>
@@ -2303,7 +2381,7 @@
           <w:sz w:val="20"/>
           <w:szCs w:val="20"/>
         </w:rPr>
-        <w:t xml:space="preserve">Tested navigation systems for customer (General Motors) both in car and on bench </w:t>
+        <w:t xml:space="preserve">Validated bug fixes </w:t>
       </w:r>
     </w:p>
     <w:p>
@@ -2326,7 +2404,7 @@
           <w:sz w:val="20"/>
           <w:szCs w:val="20"/>
         </w:rPr>
-        <w:t>Went on testing trips with customer to locate and verify bugs</w:t>
+        <w:t xml:space="preserve">Tested navigation systems for customer (General Motors) both in car and on bench </w:t>
       </w:r>
     </w:p>
     <w:p>
@@ -2349,7 +2427,7 @@
           <w:sz w:val="20"/>
           <w:szCs w:val="20"/>
         </w:rPr>
-        <w:t>Worked with customers to ensure that bugs were resolved quickly</w:t>
+        <w:t>Went on testing trips with customer to locate and verify bugs</w:t>
       </w:r>
     </w:p>
     <w:p>
@@ -2372,6 +2450,29 @@
           <w:sz w:val="20"/>
           <w:szCs w:val="20"/>
         </w:rPr>
+        <w:t>Worked with customers to ensure that bugs were resolved quickly</w:t>
+      </w:r>
+    </w:p>
+    <w:p>
+      <w:pPr>
+        <w:pStyle w:val="ListParagraph"/>
+        <w:numPr>
+          <w:ilvl w:val="0"/>
+          <w:numId w:val="8"/>
+        </w:numPr>
+        <w:spacing w:after="120" w:line="240" w:lineRule="auto"/>
+        <w:rPr>
+          <w:rFonts w:ascii="Arial" w:eastAsia="Century Gothic" w:hAnsi="Arial" w:cs="Arial"/>
+          <w:sz w:val="20"/>
+          <w:szCs w:val="20"/>
+        </w:rPr>
+      </w:pPr>
+      <w:r>
+        <w:rPr>
+          <w:rFonts w:ascii="Arial" w:eastAsia="Century Gothic" w:hAnsi="Arial" w:cs="Arial"/>
+          <w:sz w:val="20"/>
+          <w:szCs w:val="20"/>
+        </w:rPr>
         <w:t>Wrote and improved technical documentation</w:t>
       </w:r>
     </w:p>
@@ -4274,6 +4375,72 @@
           <w:sz w:val="20"/>
           <w:szCs w:val="20"/>
         </w:rPr>
+        <w:t xml:space="preserve">., Haimson, O., &amp; Metoyer, R. </w:t>
+      </w:r>
+      <w:r>
+        <w:rPr>
+          <w:rFonts w:ascii="Arial" w:eastAsia="Century Gothic" w:hAnsi="Arial" w:cs="Arial"/>
+          <w:bCs/>
+          <w:sz w:val="20"/>
+          <w:szCs w:val="20"/>
+        </w:rPr>
+        <w:t>Using Discord in the Community, and Other Means of Online Collective Trans Care: Decision-making and Storytelling in Online Transgender Health Support Groups</w:t>
+      </w:r>
+      <w:r>
+        <w:rPr>
+          <w:rFonts w:ascii="Arial" w:eastAsia="Century Gothic" w:hAnsi="Arial" w:cs="Arial"/>
+          <w:bCs/>
+          <w:sz w:val="20"/>
+          <w:szCs w:val="20"/>
+        </w:rPr>
+        <w:t xml:space="preserve">. </w:t>
+      </w:r>
+      <w:r>
+        <w:rPr>
+          <w:rFonts w:ascii="Arial" w:eastAsia="Century Gothic" w:hAnsi="Arial" w:cs="Arial"/>
+          <w:bCs/>
+          <w:sz w:val="20"/>
+          <w:szCs w:val="20"/>
+        </w:rPr>
+        <w:t>Submitted</w:t>
+      </w:r>
+      <w:r>
+        <w:rPr>
+          <w:rFonts w:ascii="Arial" w:eastAsia="Century Gothic" w:hAnsi="Arial" w:cs="Arial"/>
+          <w:bCs/>
+          <w:sz w:val="20"/>
+          <w:szCs w:val="20"/>
+        </w:rPr>
+        <w:t>.</w:t>
+      </w:r>
+    </w:p>
+    <w:p>
+      <w:pPr>
+        <w:spacing w:after="120" w:line="240" w:lineRule="auto"/>
+        <w:ind w:left="720"/>
+        <w:rPr>
+          <w:rFonts w:ascii="Arial" w:eastAsia="Century Gothic" w:hAnsi="Arial" w:cs="Arial"/>
+          <w:bCs/>
+          <w:sz w:val="20"/>
+          <w:szCs w:val="20"/>
+        </w:rPr>
+      </w:pPr>
+      <w:r>
+        <w:rPr>
+          <w:rFonts w:ascii="Arial" w:eastAsia="Century Gothic" w:hAnsi="Arial" w:cs="Arial"/>
+          <w:b/>
+          <w:sz w:val="20"/>
+          <w:szCs w:val="20"/>
+        </w:rPr>
+        <w:t>Chuanromanee, T</w:t>
+      </w:r>
+      <w:r>
+        <w:rPr>
+          <w:rFonts w:ascii="Arial" w:eastAsia="Century Gothic" w:hAnsi="Arial" w:cs="Arial"/>
+          <w:bCs/>
+          <w:sz w:val="20"/>
+          <w:szCs w:val="20"/>
+        </w:rPr>
         <w:t xml:space="preserve">., Metoyer, R. </w:t>
       </w:r>
       <w:r>
@@ -4301,7 +4468,7 @@
           <w:sz w:val="20"/>
           <w:szCs w:val="20"/>
         </w:rPr>
-        <w:t>To appear in the Proceedings of 2023</w:t>
+        <w:t>Proceedings of 2023</w:t>
       </w:r>
       <w:r>
         <w:rPr>
@@ -4321,71 +4488,14 @@
         </w:rPr>
         <w:t>.</w:t>
       </w:r>
-    </w:p>
-    <w:p>
-      <w:pPr>
-        <w:spacing w:after="120" w:line="240" w:lineRule="auto"/>
-        <w:ind w:left="720"/>
-        <w:rPr>
-          <w:rFonts w:ascii="Arial" w:eastAsia="Century Gothic" w:hAnsi="Arial" w:cs="Arial"/>
-          <w:bCs/>
-          <w:sz w:val="20"/>
-          <w:szCs w:val="20"/>
-        </w:rPr>
-      </w:pPr>
-      <w:r>
-        <w:rPr>
-          <w:rFonts w:ascii="Arial" w:eastAsia="Century Gothic" w:hAnsi="Arial" w:cs="Arial"/>
-          <w:b/>
-          <w:sz w:val="20"/>
-          <w:szCs w:val="20"/>
-        </w:rPr>
-        <w:t>Chuanromanee, T</w:t>
-      </w:r>
-      <w:r>
-        <w:rPr>
-          <w:rFonts w:ascii="Arial" w:eastAsia="Century Gothic" w:hAnsi="Arial" w:cs="Arial"/>
-          <w:bCs/>
-          <w:sz w:val="20"/>
-          <w:szCs w:val="20"/>
-        </w:rPr>
-        <w:t xml:space="preserve">., Haimson, O., &amp; Metoyer, R. </w:t>
-      </w:r>
-      <w:r>
-        <w:rPr>
-          <w:rFonts w:ascii="Arial" w:eastAsia="Century Gothic" w:hAnsi="Arial" w:cs="Arial"/>
-          <w:bCs/>
-          <w:sz w:val="20"/>
-          <w:szCs w:val="20"/>
-        </w:rPr>
-        <w:t>Using Discord in the Community, and Other Means of Online Collective Trans Care: Decision-making and Storytelling in Online Transgender Health Support Groups</w:t>
-      </w:r>
-      <w:r>
-        <w:rPr>
-          <w:rFonts w:ascii="Arial" w:eastAsia="Century Gothic" w:hAnsi="Arial" w:cs="Arial"/>
-          <w:bCs/>
-          <w:sz w:val="20"/>
-          <w:szCs w:val="20"/>
-        </w:rPr>
-        <w:t xml:space="preserve">. </w:t>
-      </w:r>
-      <w:r>
-        <w:rPr>
-          <w:rFonts w:ascii="Arial" w:eastAsia="Century Gothic" w:hAnsi="Arial" w:cs="Arial"/>
-          <w:bCs/>
-          <w:sz w:val="20"/>
-          <w:szCs w:val="20"/>
-        </w:rPr>
-        <w:t>Submitted</w:t>
-      </w:r>
-      <w:r>
-        <w:rPr>
-          <w:rFonts w:ascii="Arial" w:eastAsia="Century Gothic" w:hAnsi="Arial" w:cs="Arial"/>
-          <w:bCs/>
-          <w:sz w:val="20"/>
-          <w:szCs w:val="20"/>
-        </w:rPr>
-        <w:t>.</w:t>
+      <w:r>
+        <w:rPr>
+          <w:rFonts w:ascii="Arial" w:eastAsia="Century Gothic" w:hAnsi="Arial" w:cs="Arial"/>
+          <w:bCs/>
+          <w:sz w:val="20"/>
+          <w:szCs w:val="20"/>
+        </w:rPr>
+        <w:t xml:space="preserve"> Pp. 1-16.</w:t>
       </w:r>
     </w:p>
     <w:p>
@@ -5473,6 +5583,126 @@
           <w:sz w:val="20"/>
           <w:szCs w:val="20"/>
         </w:rPr>
+        <w:t>Understanding Gender Transition Tracking Habits and Technology</w:t>
+      </w:r>
+      <w:r>
+        <w:rPr>
+          <w:rFonts w:ascii="Arial" w:eastAsia="Century Gothic" w:hAnsi="Arial" w:cs="Arial"/>
+          <w:bCs/>
+          <w:sz w:val="20"/>
+          <w:szCs w:val="20"/>
+        </w:rPr>
+        <w:t>. Oral presentation at</w:t>
+      </w:r>
+      <w:r>
+        <w:rPr>
+          <w:rFonts w:ascii="Arial" w:eastAsia="Century Gothic" w:hAnsi="Arial" w:cs="Arial"/>
+          <w:bCs/>
+          <w:sz w:val="20"/>
+          <w:szCs w:val="20"/>
+        </w:rPr>
+        <w:t xml:space="preserve"> ACM </w:t>
+      </w:r>
+      <w:r>
+        <w:rPr>
+          <w:rFonts w:ascii="Arial" w:eastAsia="Century Gothic" w:hAnsi="Arial" w:cs="Arial"/>
+          <w:bCs/>
+          <w:sz w:val="20"/>
+          <w:szCs w:val="20"/>
+        </w:rPr>
+        <w:t>CHI Conference on Human Factors in Computing Systems</w:t>
+      </w:r>
+      <w:r>
+        <w:rPr>
+          <w:rFonts w:ascii="Arial" w:eastAsia="Century Gothic" w:hAnsi="Arial" w:cs="Arial"/>
+          <w:bCs/>
+          <w:sz w:val="20"/>
+          <w:szCs w:val="20"/>
+        </w:rPr>
+        <w:t>,</w:t>
+      </w:r>
+      <w:r>
+        <w:rPr>
+          <w:rFonts w:ascii="Arial" w:eastAsia="Century Gothic" w:hAnsi="Arial" w:cs="Arial"/>
+          <w:bCs/>
+          <w:sz w:val="20"/>
+          <w:szCs w:val="20"/>
+        </w:rPr>
+        <w:t xml:space="preserve"> </w:t>
+      </w:r>
+      <w:r>
+        <w:rPr>
+          <w:rFonts w:ascii="Arial" w:eastAsia="Century Gothic" w:hAnsi="Arial" w:cs="Arial"/>
+          <w:bCs/>
+          <w:sz w:val="20"/>
+          <w:szCs w:val="20"/>
+        </w:rPr>
+        <w:t>Hamburg, Germany</w:t>
+      </w:r>
+      <w:r>
+        <w:rPr>
+          <w:rFonts w:ascii="Arial" w:eastAsia="Century Gothic" w:hAnsi="Arial" w:cs="Arial"/>
+          <w:bCs/>
+          <w:sz w:val="20"/>
+          <w:szCs w:val="20"/>
+        </w:rPr>
+        <w:t xml:space="preserve">, </w:t>
+      </w:r>
+      <w:r>
+        <w:rPr>
+          <w:rFonts w:ascii="Arial" w:eastAsia="Century Gothic" w:hAnsi="Arial" w:cs="Arial"/>
+          <w:bCs/>
+          <w:sz w:val="20"/>
+          <w:szCs w:val="20"/>
+        </w:rPr>
+        <w:t>April 24</w:t>
+      </w:r>
+      <w:r>
+        <w:rPr>
+          <w:rFonts w:ascii="Arial" w:eastAsia="Century Gothic" w:hAnsi="Arial" w:cs="Arial"/>
+          <w:bCs/>
+          <w:sz w:val="20"/>
+          <w:szCs w:val="20"/>
+        </w:rPr>
+        <w:t>, 202</w:t>
+      </w:r>
+      <w:r>
+        <w:rPr>
+          <w:rFonts w:ascii="Arial" w:eastAsia="Century Gothic" w:hAnsi="Arial" w:cs="Arial"/>
+          <w:bCs/>
+          <w:sz w:val="20"/>
+          <w:szCs w:val="20"/>
+        </w:rPr>
+        <w:t>3</w:t>
+      </w:r>
+      <w:r>
+        <w:rPr>
+          <w:rFonts w:ascii="Arial" w:eastAsia="Century Gothic" w:hAnsi="Arial" w:cs="Arial"/>
+          <w:bCs/>
+          <w:sz w:val="20"/>
+          <w:szCs w:val="20"/>
+        </w:rPr>
+        <w:t>.</w:t>
+      </w:r>
+    </w:p>
+    <w:p>
+      <w:pPr>
+        <w:spacing w:after="120" w:line="240" w:lineRule="auto"/>
+        <w:ind w:left="720"/>
+        <w:rPr>
+          <w:rFonts w:ascii="Arial" w:eastAsia="Century Gothic" w:hAnsi="Arial" w:cs="Arial"/>
+          <w:bCs/>
+          <w:sz w:val="20"/>
+          <w:szCs w:val="20"/>
+        </w:rPr>
+      </w:pPr>
+      <w:r>
+        <w:rPr>
+          <w:rFonts w:ascii="Arial" w:eastAsia="Century Gothic" w:hAnsi="Arial" w:cs="Arial"/>
+          <w:bCs/>
+          <w:sz w:val="20"/>
+          <w:szCs w:val="20"/>
+        </w:rPr>
         <w:t>Crowdsourced Exploration of the Effects of Visualization on Confirmation Bias in Decision-Making in Non-Experts</w:t>
       </w:r>
       <w:r>
@@ -6193,6 +6423,27 @@
           <w:sz w:val="20"/>
           <w:szCs w:val="20"/>
         </w:rPr>
+        <w:t>Exploring Career Opportunities in Human-Computer Interaction. Invited talk at Northeastern University, Virtual, April 11, 2023.</w:t>
+      </w:r>
+    </w:p>
+    <w:p>
+      <w:pPr>
+        <w:spacing w:after="120" w:line="240" w:lineRule="auto"/>
+        <w:ind w:left="720"/>
+        <w:rPr>
+          <w:rFonts w:ascii="Arial" w:eastAsia="Century Gothic" w:hAnsi="Arial" w:cs="Arial"/>
+          <w:bCs/>
+          <w:sz w:val="20"/>
+          <w:szCs w:val="20"/>
+        </w:rPr>
+      </w:pPr>
+      <w:r>
+        <w:rPr>
+          <w:rFonts w:ascii="Arial" w:eastAsia="Century Gothic" w:hAnsi="Arial" w:cs="Arial"/>
+          <w:bCs/>
+          <w:sz w:val="20"/>
+          <w:szCs w:val="20"/>
+        </w:rPr>
         <w:t xml:space="preserve">Applied Trans Studies </w:t>
       </w:r>
       <w:r>
@@ -6268,6 +6519,7 @@
           <w:sz w:val="20"/>
           <w:szCs w:val="20"/>
         </w:rPr>
+        <w:lastRenderedPageBreak/>
         <w:t>Being the Queer Kid: Navigating Disclosure in STEM</w:t>
       </w:r>
       <w:r>
@@ -6401,7 +6653,6 @@
           <w:sz w:val="20"/>
           <w:szCs w:val="20"/>
         </w:rPr>
-        <w:lastRenderedPageBreak/>
         <w:t>These Deepfake Voices Can Help Trans Gamers</w:t>
       </w:r>
       <w:r>
@@ -6478,6 +6729,51 @@
         <w:ind w:left="720"/>
         <w:rPr>
           <w:rFonts w:ascii="Arial" w:eastAsia="Century Gothic" w:hAnsi="Arial" w:cs="Arial"/>
+          <w:sz w:val="20"/>
+          <w:szCs w:val="20"/>
+        </w:rPr>
+      </w:pPr>
+      <w:r>
+        <w:rPr>
+          <w:rFonts w:ascii="Arial" w:eastAsia="Century Gothic" w:hAnsi="Arial" w:cs="Arial"/>
+          <w:sz w:val="20"/>
+          <w:szCs w:val="20"/>
+        </w:rPr>
+        <w:t xml:space="preserve">CSE Outstanding Research Assistant Award (Honorable Mention) | </w:t>
+      </w:r>
+      <w:r>
+        <w:rPr>
+          <w:rFonts w:ascii="Arial" w:eastAsia="Century Gothic" w:hAnsi="Arial" w:cs="Arial"/>
+          <w:sz w:val="20"/>
+          <w:szCs w:val="20"/>
+        </w:rPr>
+        <w:t xml:space="preserve">University of Notre Dame | </w:t>
+      </w:r>
+      <w:r>
+        <w:rPr>
+          <w:rFonts w:ascii="Arial" w:eastAsia="Century Gothic" w:hAnsi="Arial" w:cs="Arial"/>
+          <w:color w:val="7D9532" w:themeColor="accent6" w:themeShade="BF"/>
+          <w:sz w:val="20"/>
+          <w:szCs w:val="20"/>
+        </w:rPr>
+        <w:t>202</w:t>
+      </w:r>
+      <w:r>
+        <w:rPr>
+          <w:rFonts w:ascii="Arial" w:eastAsia="Century Gothic" w:hAnsi="Arial" w:cs="Arial"/>
+          <w:color w:val="7D9532" w:themeColor="accent6" w:themeShade="BF"/>
+          <w:sz w:val="20"/>
+          <w:szCs w:val="20"/>
+        </w:rPr>
+        <w:t>3</w:t>
+      </w:r>
+    </w:p>
+    <w:p>
+      <w:pPr>
+        <w:spacing w:after="120" w:line="240" w:lineRule="auto"/>
+        <w:ind w:left="720"/>
+        <w:rPr>
+          <w:rFonts w:ascii="Arial" w:eastAsia="Century Gothic" w:hAnsi="Arial" w:cs="Arial"/>
           <w:color w:val="7D9532" w:themeColor="accent6" w:themeShade="BF"/>
           <w:sz w:val="20"/>
           <w:szCs w:val="20"/>
@@ -7297,6 +7593,61 @@
           <w:sz w:val="20"/>
           <w:szCs w:val="20"/>
         </w:rPr>
+        <w:t xml:space="preserve">Associate Chair (AC) of Program Committee | ACM CHI | </w:t>
+      </w:r>
+      <w:r>
+        <w:rPr>
+          <w:rFonts w:ascii="Arial" w:eastAsia="Century Gothic" w:hAnsi="Arial" w:cs="Arial"/>
+          <w:color w:val="7D9532" w:themeColor="accent6" w:themeShade="BF"/>
+          <w:sz w:val="20"/>
+          <w:szCs w:val="20"/>
+        </w:rPr>
+        <w:t>202</w:t>
+      </w:r>
+      <w:r>
+        <w:rPr>
+          <w:rFonts w:ascii="Arial" w:eastAsia="Century Gothic" w:hAnsi="Arial" w:cs="Arial"/>
+          <w:color w:val="7D9532" w:themeColor="accent6" w:themeShade="BF"/>
+          <w:sz w:val="20"/>
+          <w:szCs w:val="20"/>
+        </w:rPr>
+        <w:t>3</w:t>
+      </w:r>
+      <w:r>
+        <w:rPr>
+          <w:rFonts w:ascii="Arial" w:eastAsia="Century Gothic" w:hAnsi="Arial" w:cs="Arial"/>
+          <w:color w:val="7D9532" w:themeColor="accent6" w:themeShade="BF"/>
+          <w:sz w:val="20"/>
+          <w:szCs w:val="20"/>
+        </w:rPr>
+        <w:t xml:space="preserve"> - 202</w:t>
+      </w:r>
+      <w:r>
+        <w:rPr>
+          <w:rFonts w:ascii="Arial" w:eastAsia="Century Gothic" w:hAnsi="Arial" w:cs="Arial"/>
+          <w:color w:val="7D9532" w:themeColor="accent6" w:themeShade="BF"/>
+          <w:sz w:val="20"/>
+          <w:szCs w:val="20"/>
+        </w:rPr>
+        <w:t>4</w:t>
+      </w:r>
+    </w:p>
+    <w:p>
+      <w:pPr>
+        <w:spacing w:after="120" w:line="240" w:lineRule="auto"/>
+        <w:ind w:firstLine="720"/>
+        <w:rPr>
+          <w:rFonts w:ascii="Arial" w:eastAsia="Century Gothic" w:hAnsi="Arial" w:cs="Arial"/>
+          <w:sz w:val="20"/>
+          <w:szCs w:val="20"/>
+        </w:rPr>
+      </w:pPr>
+      <w:r>
+        <w:rPr>
+          <w:rFonts w:ascii="Arial" w:eastAsia="Century Gothic" w:hAnsi="Arial" w:cs="Arial"/>
+          <w:sz w:val="20"/>
+          <w:szCs w:val="20"/>
+        </w:rPr>
         <w:t xml:space="preserve">Student Volunteer | </w:t>
       </w:r>
       <w:r>
@@ -7917,7 +8268,7 @@
           <w:sz w:val="20"/>
           <w:szCs w:val="20"/>
         </w:rPr>
-        <w:t>present</w:t>
+        <w:t>2023</w:t>
       </w:r>
       <w:r>
         <w:rPr>
@@ -7991,6 +8342,7 @@
           <w:sz w:val="24"/>
           <w:szCs w:val="24"/>
         </w:rPr>
+        <w:lastRenderedPageBreak/>
         <w:t>PROFESSIONAL DEVELOPMENT</w:t>
       </w:r>
       <w:r>
@@ -8231,7 +8583,6 @@
           <w:sz w:val="24"/>
           <w:szCs w:val="24"/>
         </w:rPr>
-        <w:lastRenderedPageBreak/>
         <w:t>PROFESSIONAL MEMBERSHIPS</w:t>
       </w:r>
       <w:r>
@@ -8305,25 +8656,6 @@
           <w:sz w:val="20"/>
           <w:szCs w:val="20"/>
         </w:rPr>
-        <w:t>Member | Society for Applied and Industrial Mathematics</w:t>
-      </w:r>
-    </w:p>
-    <w:p>
-      <w:pPr>
-        <w:spacing w:after="120" w:line="240" w:lineRule="auto"/>
-        <w:ind w:left="720"/>
-        <w:rPr>
-          <w:rFonts w:ascii="Arial" w:eastAsia="Century Gothic" w:hAnsi="Arial" w:cs="Arial"/>
-          <w:sz w:val="20"/>
-          <w:szCs w:val="20"/>
-        </w:rPr>
-      </w:pPr>
-      <w:r>
-        <w:rPr>
-          <w:rFonts w:ascii="Arial" w:eastAsia="Century Gothic" w:hAnsi="Arial" w:cs="Arial"/>
-          <w:sz w:val="20"/>
-          <w:szCs w:val="20"/>
-        </w:rPr>
         <w:t xml:space="preserve">Member | </w:t>
       </w:r>
       <w:r>
@@ -8333,54 +8665,6 @@
           <w:szCs w:val="20"/>
         </w:rPr>
         <w:t>Upsilon Pi Epsilon</w:t>
-      </w:r>
-    </w:p>
-    <w:p>
-      <w:pPr>
-        <w:spacing w:after="120" w:line="240" w:lineRule="auto"/>
-        <w:rPr>
-          <w:rFonts w:ascii="Arial" w:eastAsia="Century Gothic" w:hAnsi="Arial" w:cs="Arial"/>
-          <w:sz w:val="20"/>
-          <w:szCs w:val="20"/>
-        </w:rPr>
-      </w:pPr>
-    </w:p>
-    <w:p>
-      <w:pPr>
-        <w:spacing w:after="120" w:line="240" w:lineRule="auto"/>
-        <w:rPr>
-          <w:rFonts w:ascii="Arial" w:eastAsia="Century Gothic" w:hAnsi="Arial" w:cs="Arial"/>
-          <w:b/>
-          <w:sz w:val="20"/>
-          <w:szCs w:val="20"/>
-        </w:rPr>
-      </w:pPr>
-      <w:r>
-        <w:rPr>
-          <w:rFonts w:ascii="Arial" w:eastAsia="Century Gothic" w:hAnsi="Arial" w:cs="Arial"/>
-          <w:b/>
-          <w:sz w:val="20"/>
-          <w:szCs w:val="20"/>
-        </w:rPr>
-        <w:t>REFERENCES</w:t>
-      </w:r>
-      <w:r>
-        <w:rPr>
-          <w:rFonts w:ascii="Arial" w:eastAsia="Century Gothic" w:hAnsi="Arial" w:cs="Arial"/>
-          <w:b/>
-          <w:sz w:val="20"/>
-          <w:szCs w:val="20"/>
-        </w:rPr>
-        <w:t xml:space="preserve"> AVAILABLE</w:t>
-      </w:r>
-      <w:r>
-        <w:rPr>
-          <w:rFonts w:ascii="Arial" w:eastAsia="Century Gothic" w:hAnsi="Arial" w:cs="Arial"/>
-          <w:b/>
-          <w:sz w:val="20"/>
-          <w:szCs w:val="20"/>
-        </w:rPr>
-        <w:t xml:space="preserve"> ON REQUEST</w:t>
       </w:r>
     </w:p>
     <w:sectPr>
@@ -8394,7 +8678,7 @@
 </file>
 
 <file path=word/endnotes.xml><?xml version="1.0" encoding="utf-8"?>
-<w:endnotes xmlns:wpc="http://schemas.microsoft.com/office/word/2010/wordprocessingCanvas" xmlns:cx="http://schemas.microsoft.com/office/drawing/2014/chartex" xmlns:cx1="http://schemas.microsoft.com/office/drawing/2015/9/8/chartex" xmlns:cx2="http://schemas.microsoft.com/office/drawing/2015/10/21/chartex" xmlns:cx3="http://schemas.microsoft.com/office/drawing/2016/5/9/chartex" xmlns:cx4="http://schemas.microsoft.com/office/drawing/2016/5/10/chartex" xmlns:cx5="http://schemas.microsoft.com/office/drawing/2016/5/11/chartex" xmlns:cx6="http://schemas.microsoft.com/office/drawing/2016/5/12/chartex" xmlns:cx7="http://schemas.microsoft.com/office/drawing/2016/5/13/chartex" xmlns:cx8="http://schemas.microsoft.com/office/drawing/2016/5/14/chartex" xmlns:mc="http://schemas.openxmlformats.org/markup-compatibility/2006" xmlns:aink="http://schemas.microsoft.com/office/drawing/2016/ink" xmlns:am3d="http://schemas.microsoft.com/office/drawing/2017/model3d" xmlns:o="urn:schemas-microsoft-com:office:office" xmlns:oel="http://schemas.microsoft.com/office/2019/extlst" xmlns:r="http://schemas.openxmlformats.org/officeDocument/2006/relationships" xmlns:m="http://schemas.openxmlformats.org/officeDocument/2006/math" xmlns:v="urn:schemas-microsoft-com:vml" xmlns:wp14="http://schemas.microsoft.com/office/word/2010/wordprocessingDrawing" xmlns:wp="http://schemas.openxmlformats.org/drawingml/2006/wordprocessingDrawing" xmlns:w10="urn:schemas-microsoft-com:office:word" xmlns:w="http://schemas.openxmlformats.org/wordprocessingml/2006/main" xmlns:w14="http://schemas.microsoft.com/office/word/2010/wordml" xmlns:w15="http://schemas.microsoft.com/office/word/2012/wordml" xmlns:w16cex="http://schemas.microsoft.com/office/word/2018/wordml/cex" xmlns:w16cid="http://schemas.microsoft.com/office/word/2016/wordml/cid" xmlns:w16="http://schemas.microsoft.com/office/word/2018/wordml" xmlns:w16sdtdh="http://schemas.microsoft.com/office/word/2020/wordml/sdtdatahash" xmlns:w16se="http://schemas.microsoft.com/office/word/2015/wordml/symex" xmlns:wpg="http://schemas.microsoft.com/office/word/2010/wordprocessingGroup" xmlns:wpi="http://schemas.microsoft.com/office/word/2010/wordprocessingInk" xmlns:wne="http://schemas.microsoft.com/office/word/2006/wordml" xmlns:wps="http://schemas.microsoft.com/office/word/2010/wordprocessingShape" mc:Ignorable="w14 w15 w16se w16cid w16 w16cex w16sdtdh wp14">
+<w:endnotes xmlns:wpc="http://schemas.microsoft.com/office/word/2010/wordprocessingCanvas" xmlns:cx="http://schemas.microsoft.com/office/drawing/2014/chartex" xmlns:cx1="http://schemas.microsoft.com/office/drawing/2015/9/8/chartex" xmlns:cx2="http://schemas.microsoft.com/office/drawing/2015/10/21/chartex" xmlns:cx3="http://schemas.microsoft.com/office/drawing/2016/5/9/chartex" xmlns:cx4="http://schemas.microsoft.com/office/drawing/2016/5/10/chartex" xmlns:cx5="http://schemas.microsoft.com/office/drawing/2016/5/11/chartex" xmlns:cx6="http://schemas.microsoft.com/office/drawing/2016/5/12/chartex" xmlns:cx7="http://schemas.microsoft.com/office/drawing/2016/5/13/chartex" xmlns:cx8="http://schemas.microsoft.com/office/drawing/2016/5/14/chartex" xmlns:mc="http://schemas.openxmlformats.org/markup-compatibility/2006" xmlns:aink="http://schemas.microsoft.com/office/drawing/2016/ink" xmlns:am3d="http://schemas.microsoft.com/office/drawing/2017/model3d" xmlns:o="urn:schemas-microsoft-com:office:office" xmlns:oel="http://schemas.microsoft.com/office/2019/extlst" xmlns:r="http://schemas.openxmlformats.org/officeDocument/2006/relationships" xmlns:m="http://schemas.openxmlformats.org/officeDocument/2006/math" xmlns:v="urn:schemas-microsoft-com:vml" xmlns:wp14="http://schemas.microsoft.com/office/word/2010/wordprocessingDrawing" xmlns:wp="http://schemas.openxmlformats.org/drawingml/2006/wordprocessingDrawing" xmlns:w10="urn:schemas-microsoft-com:office:word" xmlns:w="http://schemas.openxmlformats.org/wordprocessingml/2006/main" xmlns:w14="http://schemas.microsoft.com/office/word/2010/wordml" xmlns:w15="http://schemas.microsoft.com/office/word/2012/wordml" xmlns:w16cex="http://schemas.microsoft.com/office/word/2018/wordml/cex" xmlns:w16cid="http://schemas.microsoft.com/office/word/2016/wordml/cid" xmlns:w16="http://schemas.microsoft.com/office/word/2018/wordml" xmlns:w16du="http://schemas.microsoft.com/office/word/2023/wordml/word16du" xmlns:w16sdtdh="http://schemas.microsoft.com/office/word/2020/wordml/sdtdatahash" xmlns:w16se="http://schemas.microsoft.com/office/word/2015/wordml/symex" xmlns:wpg="http://schemas.microsoft.com/office/word/2010/wordprocessingGroup" xmlns:wpi="http://schemas.microsoft.com/office/word/2010/wordprocessingInk" xmlns:wne="http://schemas.microsoft.com/office/word/2006/wordml" xmlns:wps="http://schemas.microsoft.com/office/word/2010/wordprocessingShape" mc:Ignorable="w14 w15 w16se w16cid w16 w16cex w16sdtdh wp14">
   <w:endnote w:type="separator" w:id="-1">
     <w:p>
       <w:pPr>
@@ -8419,7 +8703,7 @@
 </file>
 
 <file path=word/footnotes.xml><?xml version="1.0" encoding="utf-8"?>
-<w:footnotes xmlns:wpc="http://schemas.microsoft.com/office/word/2010/wordprocessingCanvas" xmlns:cx="http://schemas.microsoft.com/office/drawing/2014/chartex" xmlns:cx1="http://schemas.microsoft.com/office/drawing/2015/9/8/chartex" xmlns:cx2="http://schemas.microsoft.com/office/drawing/2015/10/21/chartex" xmlns:cx3="http://schemas.microsoft.com/office/drawing/2016/5/9/chartex" xmlns:cx4="http://schemas.microsoft.com/office/drawing/2016/5/10/chartex" xmlns:cx5="http://schemas.microsoft.com/office/drawing/2016/5/11/chartex" xmlns:cx6="http://schemas.microsoft.com/office/drawing/2016/5/12/chartex" xmlns:cx7="http://schemas.microsoft.com/office/drawing/2016/5/13/chartex" xmlns:cx8="http://schemas.microsoft.com/office/drawing/2016/5/14/chartex" xmlns:mc="http://schemas.openxmlformats.org/markup-compatibility/2006" xmlns:aink="http://schemas.microsoft.com/office/drawing/2016/ink" xmlns:am3d="http://schemas.microsoft.com/office/drawing/2017/model3d" xmlns:o="urn:schemas-microsoft-com:office:office" xmlns:oel="http://schemas.microsoft.com/office/2019/extlst" xmlns:r="http://schemas.openxmlformats.org/officeDocument/2006/relationships" xmlns:m="http://schemas.openxmlformats.org/officeDocument/2006/math" xmlns:v="urn:schemas-microsoft-com:vml" xmlns:wp14="http://schemas.microsoft.com/office/word/2010/wordprocessingDrawing" xmlns:wp="http://schemas.openxmlformats.org/drawingml/2006/wordprocessingDrawing" xmlns:w10="urn:schemas-microsoft-com:office:word" xmlns:w="http://schemas.openxmlformats.org/wordprocessingml/2006/main" xmlns:w14="http://schemas.microsoft.com/office/word/2010/wordml" xmlns:w15="http://schemas.microsoft.com/office/word/2012/wordml" xmlns:w16cex="http://schemas.microsoft.com/office/word/2018/wordml/cex" xmlns:w16cid="http://schemas.microsoft.com/office/word/2016/wordml/cid" xmlns:w16="http://schemas.microsoft.com/office/word/2018/wordml" xmlns:w16sdtdh="http://schemas.microsoft.com/office/word/2020/wordml/sdtdatahash" xmlns:w16se="http://schemas.microsoft.com/office/word/2015/wordml/symex" xmlns:wpg="http://schemas.microsoft.com/office/word/2010/wordprocessingGroup" xmlns:wpi="http://schemas.microsoft.com/office/word/2010/wordprocessingInk" xmlns:wne="http://schemas.microsoft.com/office/word/2006/wordml" xmlns:wps="http://schemas.microsoft.com/office/word/2010/wordprocessingShape" mc:Ignorable="w14 w15 w16se w16cid w16 w16cex w16sdtdh wp14">
+<w:footnotes xmlns:wpc="http://schemas.microsoft.com/office/word/2010/wordprocessingCanvas" xmlns:cx="http://schemas.microsoft.com/office/drawing/2014/chartex" xmlns:cx1="http://schemas.microsoft.com/office/drawing/2015/9/8/chartex" xmlns:cx2="http://schemas.microsoft.com/office/drawing/2015/10/21/chartex" xmlns:cx3="http://schemas.microsoft.com/office/drawing/2016/5/9/chartex" xmlns:cx4="http://schemas.microsoft.com/office/drawing/2016/5/10/chartex" xmlns:cx5="http://schemas.microsoft.com/office/drawing/2016/5/11/chartex" xmlns:cx6="http://schemas.microsoft.com/office/drawing/2016/5/12/chartex" xmlns:cx7="http://schemas.microsoft.com/office/drawing/2016/5/13/chartex" xmlns:cx8="http://schemas.microsoft.com/office/drawing/2016/5/14/chartex" xmlns:mc="http://schemas.openxmlformats.org/markup-compatibility/2006" xmlns:aink="http://schemas.microsoft.com/office/drawing/2016/ink" xmlns:am3d="http://schemas.microsoft.com/office/drawing/2017/model3d" xmlns:o="urn:schemas-microsoft-com:office:office" xmlns:oel="http://schemas.microsoft.com/office/2019/extlst" xmlns:r="http://schemas.openxmlformats.org/officeDocument/2006/relationships" xmlns:m="http://schemas.openxmlformats.org/officeDocument/2006/math" xmlns:v="urn:schemas-microsoft-com:vml" xmlns:wp14="http://schemas.microsoft.com/office/word/2010/wordprocessingDrawing" xmlns:wp="http://schemas.openxmlformats.org/drawingml/2006/wordprocessingDrawing" xmlns:w10="urn:schemas-microsoft-com:office:word" xmlns:w="http://schemas.openxmlformats.org/wordprocessingml/2006/main" xmlns:w14="http://schemas.microsoft.com/office/word/2010/wordml" xmlns:w15="http://schemas.microsoft.com/office/word/2012/wordml" xmlns:w16cex="http://schemas.microsoft.com/office/word/2018/wordml/cex" xmlns:w16cid="http://schemas.microsoft.com/office/word/2016/wordml/cid" xmlns:w16="http://schemas.microsoft.com/office/word/2018/wordml" xmlns:w16du="http://schemas.microsoft.com/office/word/2023/wordml/word16du" xmlns:w16sdtdh="http://schemas.microsoft.com/office/word/2020/wordml/sdtdatahash" xmlns:w16se="http://schemas.microsoft.com/office/word/2015/wordml/symex" xmlns:wpg="http://schemas.microsoft.com/office/word/2010/wordprocessingGroup" xmlns:wpi="http://schemas.microsoft.com/office/word/2010/wordprocessingInk" xmlns:wne="http://schemas.microsoft.com/office/word/2006/wordml" xmlns:wps="http://schemas.microsoft.com/office/word/2010/wordprocessingShape" mc:Ignorable="w14 w15 w16se w16cid w16 w16cex w16sdtdh wp14">
   <w:footnote w:type="separator" w:id="-1">
     <w:p>
       <w:pPr>
@@ -8444,7 +8728,7 @@
 </file>
 
 <file path=word/numbering.xml><?xml version="1.0" encoding="utf-8"?>
-<w:numbering xmlns:wpc="http://schemas.microsoft.com/office/word/2010/wordprocessingCanvas" xmlns:cx="http://schemas.microsoft.com/office/drawing/2014/chartex" xmlns:cx1="http://schemas.microsoft.com/office/drawing/2015/9/8/chartex" xmlns:cx2="http://schemas.microsoft.com/office/drawing/2015/10/21/chartex" xmlns:cx3="http://schemas.microsoft.com/office/drawing/2016/5/9/chartex" xmlns:cx4="http://schemas.microsoft.com/office/drawing/2016/5/10/chartex" xmlns:cx5="http://schemas.microsoft.com/office/drawing/2016/5/11/chartex" xmlns:cx6="http://schemas.microsoft.com/office/drawing/2016/5/12/chartex" xmlns:cx7="http://schemas.microsoft.com/office/drawing/2016/5/13/chartex" xmlns:cx8="http://schemas.microsoft.com/office/drawing/2016/5/14/chartex" xmlns:mc="http://schemas.openxmlformats.org/markup-compatibility/2006" xmlns:aink="http://schemas.microsoft.com/office/drawing/2016/ink" xmlns:am3d="http://schemas.microsoft.com/office/drawing/2017/model3d" xmlns:o="urn:schemas-microsoft-com:office:office" xmlns:oel="http://schemas.microsoft.com/office/2019/extlst" xmlns:r="http://schemas.openxmlformats.org/officeDocument/2006/relationships" xmlns:m="http://schemas.openxmlformats.org/officeDocument/2006/math" xmlns:v="urn:schemas-microsoft-com:vml" xmlns:wp14="http://schemas.microsoft.com/office/word/2010/wordprocessingDrawing" xmlns:wp="http://schemas.openxmlformats.org/drawingml/2006/wordprocessingDrawing" xmlns:w10="urn:schemas-microsoft-com:office:word" xmlns:w="http://schemas.openxmlformats.org/wordprocessingml/2006/main" xmlns:w14="http://schemas.microsoft.com/office/word/2010/wordml" xmlns:w15="http://schemas.microsoft.com/office/word/2012/wordml" xmlns:w16cex="http://schemas.microsoft.com/office/word/2018/wordml/cex" xmlns:w16cid="http://schemas.microsoft.com/office/word/2016/wordml/cid" xmlns:w16="http://schemas.microsoft.com/office/word/2018/wordml" xmlns:w16sdtdh="http://schemas.microsoft.com/office/word/2020/wordml/sdtdatahash" xmlns:w16se="http://schemas.microsoft.com/office/word/2015/wordml/symex" xmlns:wpg="http://schemas.microsoft.com/office/word/2010/wordprocessingGroup" xmlns:wpi="http://schemas.microsoft.com/office/word/2010/wordprocessingInk" xmlns:wne="http://schemas.microsoft.com/office/word/2006/wordml" xmlns:wps="http://schemas.microsoft.com/office/word/2010/wordprocessingShape" mc:Ignorable="w14 w15 w16se w16cid w16 w16cex w16sdtdh wp14">
+<w:numbering xmlns:wpc="http://schemas.microsoft.com/office/word/2010/wordprocessingCanvas" xmlns:cx="http://schemas.microsoft.com/office/drawing/2014/chartex" xmlns:cx1="http://schemas.microsoft.com/office/drawing/2015/9/8/chartex" xmlns:cx2="http://schemas.microsoft.com/office/drawing/2015/10/21/chartex" xmlns:cx3="http://schemas.microsoft.com/office/drawing/2016/5/9/chartex" xmlns:cx4="http://schemas.microsoft.com/office/drawing/2016/5/10/chartex" xmlns:cx5="http://schemas.microsoft.com/office/drawing/2016/5/11/chartex" xmlns:cx6="http://schemas.microsoft.com/office/drawing/2016/5/12/chartex" xmlns:cx7="http://schemas.microsoft.com/office/drawing/2016/5/13/chartex" xmlns:cx8="http://schemas.microsoft.com/office/drawing/2016/5/14/chartex" xmlns:mc="http://schemas.openxmlformats.org/markup-compatibility/2006" xmlns:aink="http://schemas.microsoft.com/office/drawing/2016/ink" xmlns:am3d="http://schemas.microsoft.com/office/drawing/2017/model3d" xmlns:o="urn:schemas-microsoft-com:office:office" xmlns:oel="http://schemas.microsoft.com/office/2019/extlst" xmlns:r="http://schemas.openxmlformats.org/officeDocument/2006/relationships" xmlns:m="http://schemas.openxmlformats.org/officeDocument/2006/math" xmlns:v="urn:schemas-microsoft-com:vml" xmlns:wp14="http://schemas.microsoft.com/office/word/2010/wordprocessingDrawing" xmlns:wp="http://schemas.openxmlformats.org/drawingml/2006/wordprocessingDrawing" xmlns:w10="urn:schemas-microsoft-com:office:word" xmlns:w="http://schemas.openxmlformats.org/wordprocessingml/2006/main" xmlns:w14="http://schemas.microsoft.com/office/word/2010/wordml" xmlns:w15="http://schemas.microsoft.com/office/word/2012/wordml" xmlns:w16cex="http://schemas.microsoft.com/office/word/2018/wordml/cex" xmlns:w16cid="http://schemas.microsoft.com/office/word/2016/wordml/cid" xmlns:w16="http://schemas.microsoft.com/office/word/2018/wordml" xmlns:w16du="http://schemas.microsoft.com/office/word/2023/wordml/word16du" xmlns:w16sdtdh="http://schemas.microsoft.com/office/word/2020/wordml/sdtdatahash" xmlns:w16se="http://schemas.microsoft.com/office/word/2015/wordml/symex" xmlns:wpg="http://schemas.microsoft.com/office/word/2010/wordprocessingGroup" xmlns:wpi="http://schemas.microsoft.com/office/word/2010/wordprocessingInk" xmlns:wne="http://schemas.microsoft.com/office/word/2006/wordml" xmlns:wps="http://schemas.microsoft.com/office/word/2010/wordprocessingShape" mc:Ignorable="w14 w15 w16se w16cid w16 w16cex w16sdtdh wp14">
   <w:abstractNum w:abstractNumId="0" w15:restartNumberingAfterBreak="0">
     <w:nsid w:val="0E0B7565"/>
     <w:multiLevelType w:val="hybridMultilevel"/>

</xml_diff>